<commit_message>
Manual update, removed some enterToContinue
-Manual section for the project structure. Explanation of each package and class, libraries and scripts.
-Removed some enterToContinue when creating a new Workout Class.
</commit_message>
<xml_diff>
--- a/documents/Program instructions Summer2025final.docx
+++ b/documents/Program instructions Summer2025final.docx
@@ -727,7 +727,7 @@
         <w:t xml:space="preserve">Group: 1 | Version 1.0 </w:t>
       </w:r>
     </w:p>
-    <w:bookmarkStart w:id="0" w:name="_Toc205979316" w:displacedByCustomXml="next"/>
+    <w:bookmarkStart w:id="0" w:name="_Toc206071592" w:displacedByCustomXml="next"/>
     <w:sdt>
       <w:sdtPr>
         <w:rPr>
@@ -785,7 +785,7 @@
           <w:r>
             <w:fldChar w:fldCharType="separate"/>
           </w:r>
-          <w:hyperlink w:anchor="_Toc205979316" w:history="1">
+          <w:hyperlink w:anchor="_Toc206071592" w:history="1">
             <w:r>
               <w:rPr>
                 <w:rStyle w:val="Hyperlink"/>
@@ -812,7 +812,7 @@
                 <w:noProof/>
                 <w:webHidden/>
               </w:rPr>
-              <w:instrText xml:space="preserve"> PAGEREF _Toc205979316 \h </w:instrText>
+              <w:instrText xml:space="preserve"> PAGEREF _Toc206071592 \h </w:instrText>
             </w:r>
             <w:r>
               <w:rPr>
@@ -858,7 +858,7 @@
               <w:color w:val="auto"/>
             </w:rPr>
           </w:pPr>
-          <w:hyperlink w:anchor="_Toc205979317" w:history="1">
+          <w:hyperlink w:anchor="_Toc206071593" w:history="1">
             <w:r>
               <w:rPr>
                 <w:rStyle w:val="Hyperlink"/>
@@ -902,7 +902,7 @@
                 <w:noProof/>
                 <w:webHidden/>
               </w:rPr>
-              <w:instrText xml:space="preserve"> PAGEREF _Toc205979317 \h </w:instrText>
+              <w:instrText xml:space="preserve"> PAGEREF _Toc206071593 \h </w:instrText>
             </w:r>
             <w:r>
               <w:rPr>
@@ -948,7 +948,7 @@
               <w:color w:val="auto"/>
             </w:rPr>
           </w:pPr>
-          <w:hyperlink w:anchor="_Toc205979318" w:history="1">
+          <w:hyperlink w:anchor="_Toc206071594" w:history="1">
             <w:r>
               <w:rPr>
                 <w:rStyle w:val="Hyperlink"/>
@@ -992,7 +992,7 @@
                 <w:noProof/>
                 <w:webHidden/>
               </w:rPr>
-              <w:instrText xml:space="preserve"> PAGEREF _Toc205979318 \h </w:instrText>
+              <w:instrText xml:space="preserve"> PAGEREF _Toc206071594 \h </w:instrText>
             </w:r>
             <w:r>
               <w:rPr>
@@ -1038,7 +1038,7 @@
               <w:color w:val="auto"/>
             </w:rPr>
           </w:pPr>
-          <w:hyperlink w:anchor="_Toc205979319" w:history="1">
+          <w:hyperlink w:anchor="_Toc206071595" w:history="1">
             <w:r>
               <w:rPr>
                 <w:rStyle w:val="Hyperlink"/>
@@ -1082,7 +1082,7 @@
                 <w:noProof/>
                 <w:webHidden/>
               </w:rPr>
-              <w:instrText xml:space="preserve"> PAGEREF _Toc205979319 \h </w:instrText>
+              <w:instrText xml:space="preserve"> PAGEREF _Toc206071595 \h </w:instrText>
             </w:r>
             <w:r>
               <w:rPr>
@@ -1128,7 +1128,7 @@
               <w:color w:val="auto"/>
             </w:rPr>
           </w:pPr>
-          <w:hyperlink w:anchor="_Toc205979320" w:history="1">
+          <w:hyperlink w:anchor="_Toc206071596" w:history="1">
             <w:r>
               <w:rPr>
                 <w:rStyle w:val="Hyperlink"/>
@@ -1172,7 +1172,7 @@
                 <w:noProof/>
                 <w:webHidden/>
               </w:rPr>
-              <w:instrText xml:space="preserve"> PAGEREF _Toc205979320 \h </w:instrText>
+              <w:instrText xml:space="preserve"> PAGEREF _Toc206071596 \h </w:instrText>
             </w:r>
             <w:r>
               <w:rPr>
@@ -1218,7 +1218,7 @@
               <w:color w:val="auto"/>
             </w:rPr>
           </w:pPr>
-          <w:hyperlink w:anchor="_Toc205979321" w:history="1">
+          <w:hyperlink w:anchor="_Toc206071597" w:history="1">
             <w:r>
               <w:rPr>
                 <w:rStyle w:val="Hyperlink"/>
@@ -1241,7 +1241,7 @@
                 <w:rStyle w:val="Hyperlink"/>
                 <w:noProof/>
               </w:rPr>
-              <w:t>Class Diagrams</w:t>
+              <w:t>Project Structure</w:t>
             </w:r>
             <w:r>
               <w:rPr>
@@ -1262,7 +1262,7 @@
                 <w:noProof/>
                 <w:webHidden/>
               </w:rPr>
-              <w:instrText xml:space="preserve"> PAGEREF _Toc205979321 \h </w:instrText>
+              <w:instrText xml:space="preserve"> PAGEREF _Toc206071597 \h </w:instrText>
             </w:r>
             <w:r>
               <w:rPr>
@@ -1308,7 +1308,7 @@
               <w:sz w:val="24"/>
             </w:rPr>
           </w:pPr>
-          <w:hyperlink w:anchor="_Toc205979322" w:history="1">
+          <w:hyperlink w:anchor="_Toc206071598" w:history="1">
             <w:r>
               <w:rPr>
                 <w:rStyle w:val="Hyperlink"/>
@@ -1331,7 +1331,21 @@
                 <w:rStyle w:val="Hyperlink"/>
                 <w:noProof/>
               </w:rPr>
-              <w:t>User, Administrator, Member, Trainer, and Role</w:t>
+              <w:t>Main pr</w:t>
+            </w:r>
+            <w:r>
+              <w:rPr>
+                <w:rStyle w:val="Hyperlink"/>
+                <w:noProof/>
+              </w:rPr>
+              <w:t>o</w:t>
+            </w:r>
+            <w:r>
+              <w:rPr>
+                <w:rStyle w:val="Hyperlink"/>
+                <w:noProof/>
+              </w:rPr>
+              <w:t>ject</w:t>
             </w:r>
             <w:r>
               <w:rPr>
@@ -1352,7 +1366,7 @@
                 <w:noProof/>
                 <w:webHidden/>
               </w:rPr>
-              <w:instrText xml:space="preserve"> PAGEREF _Toc205979322 \h </w:instrText>
+              <w:instrText xml:space="preserve"> PAGEREF _Toc206071598 \h </w:instrText>
             </w:r>
             <w:r>
               <w:rPr>
@@ -1398,7 +1412,7 @@
               <w:sz w:val="24"/>
             </w:rPr>
           </w:pPr>
-          <w:hyperlink w:anchor="_Toc205979323" w:history="1">
+          <w:hyperlink w:anchor="_Toc206071599" w:history="1">
             <w:r>
               <w:rPr>
                 <w:rStyle w:val="Hyperlink"/>
@@ -1421,7 +1435,7 @@
                 <w:rStyle w:val="Hyperlink"/>
                 <w:noProof/>
               </w:rPr>
-              <w:t>Membership and MembershipType</w:t>
+              <w:t>Libraries and scripts</w:t>
             </w:r>
             <w:r>
               <w:rPr>
@@ -1442,7 +1456,97 @@
                 <w:noProof/>
                 <w:webHidden/>
               </w:rPr>
-              <w:instrText xml:space="preserve"> PAGEREF _Toc205979323 \h </w:instrText>
+              <w:instrText xml:space="preserve"> PAGEREF _Toc206071599 \h </w:instrText>
+            </w:r>
+            <w:r>
+              <w:rPr>
+                <w:noProof/>
+                <w:webHidden/>
+              </w:rPr>
+            </w:r>
+            <w:r>
+              <w:rPr>
+                <w:noProof/>
+                <w:webHidden/>
+              </w:rPr>
+              <w:fldChar w:fldCharType="separate"/>
+            </w:r>
+            <w:r>
+              <w:rPr>
+                <w:noProof/>
+                <w:webHidden/>
+              </w:rPr>
+              <w:t>5</w:t>
+            </w:r>
+            <w:r>
+              <w:rPr>
+                <w:noProof/>
+                <w:webHidden/>
+              </w:rPr>
+              <w:fldChar w:fldCharType="end"/>
+            </w:r>
+          </w:hyperlink>
+        </w:p>
+        <w:p>
+          <w:pPr>
+            <w:pStyle w:val="TOC1"/>
+            <w:tabs>
+              <w:tab w:val="left" w:pos="720"/>
+              <w:tab w:val="right" w:leader="dot" w:pos="9880"/>
+            </w:tabs>
+            <w:rPr>
+              <w:rFonts w:asciiTheme="minorHAnsi" w:eastAsiaTheme="minorEastAsia" w:hAnsiTheme="minorHAnsi" w:cstheme="minorBidi"/>
+              <w:b w:val="0"/>
+              <w:i w:val="0"/>
+              <w:noProof/>
+              <w:color w:val="auto"/>
+            </w:rPr>
+          </w:pPr>
+          <w:hyperlink w:anchor="_Toc206071600" w:history="1">
+            <w:r>
+              <w:rPr>
+                <w:rStyle w:val="Hyperlink"/>
+                <w:noProof/>
+              </w:rPr>
+              <w:t>6.</w:t>
+            </w:r>
+            <w:r>
+              <w:rPr>
+                <w:rFonts w:asciiTheme="minorHAnsi" w:eastAsiaTheme="minorEastAsia" w:hAnsiTheme="minorHAnsi" w:cstheme="minorBidi"/>
+                <w:b w:val="0"/>
+                <w:i w:val="0"/>
+                <w:noProof/>
+                <w:color w:val="auto"/>
+              </w:rPr>
+              <w:tab/>
+            </w:r>
+            <w:r>
+              <w:rPr>
+                <w:rStyle w:val="Hyperlink"/>
+                <w:noProof/>
+              </w:rPr>
+              <w:t>Class Diagrams</w:t>
+            </w:r>
+            <w:r>
+              <w:rPr>
+                <w:noProof/>
+                <w:webHidden/>
+              </w:rPr>
+              <w:tab/>
+            </w:r>
+            <w:r>
+              <w:rPr>
+                <w:noProof/>
+                <w:webHidden/>
+              </w:rPr>
+              <w:fldChar w:fldCharType="begin"/>
+            </w:r>
+            <w:r>
+              <w:rPr>
+                <w:noProof/>
+                <w:webHidden/>
+              </w:rPr>
+              <w:instrText xml:space="preserve"> PAGEREF _Toc206071600 \h </w:instrText>
             </w:r>
             <w:r>
               <w:rPr>
@@ -1488,13 +1592,13 @@
               <w:sz w:val="24"/>
             </w:rPr>
           </w:pPr>
-          <w:hyperlink w:anchor="_Toc205979324" w:history="1">
+          <w:hyperlink w:anchor="_Toc206071601" w:history="1">
             <w:r>
               <w:rPr>
                 <w:rStyle w:val="Hyperlink"/>
                 <w:noProof/>
               </w:rPr>
-              <w:t>5.3</w:t>
+              <w:t>6.1</w:t>
             </w:r>
             <w:r>
               <w:rPr>
@@ -1511,7 +1615,7 @@
                 <w:rStyle w:val="Hyperlink"/>
                 <w:noProof/>
               </w:rPr>
-              <w:t>GymMerchandise and MerchandiseTypes</w:t>
+              <w:t>User, Administrator, Member, Trainer, and Role</w:t>
             </w:r>
             <w:r>
               <w:rPr>
@@ -1532,7 +1636,7 @@
                 <w:noProof/>
                 <w:webHidden/>
               </w:rPr>
-              <w:instrText xml:space="preserve"> PAGEREF _Toc205979324 \h </w:instrText>
+              <w:instrText xml:space="preserve"> PAGEREF _Toc206071601 \h </w:instrText>
             </w:r>
             <w:r>
               <w:rPr>
@@ -1552,7 +1656,7 @@
                 <w:noProof/>
                 <w:webHidden/>
               </w:rPr>
-              <w:t>7</w:t>
+              <w:t>6</w:t>
             </w:r>
             <w:r>
               <w:rPr>
@@ -1578,13 +1682,13 @@
               <w:sz w:val="24"/>
             </w:rPr>
           </w:pPr>
-          <w:hyperlink w:anchor="_Toc205979325" w:history="1">
+          <w:hyperlink w:anchor="_Toc206071602" w:history="1">
             <w:r>
               <w:rPr>
                 <w:rStyle w:val="Hyperlink"/>
                 <w:noProof/>
               </w:rPr>
-              <w:t>5.4</w:t>
+              <w:t>6.2</w:t>
             </w:r>
             <w:r>
               <w:rPr>
@@ -1601,6 +1705,186 @@
                 <w:rStyle w:val="Hyperlink"/>
                 <w:noProof/>
               </w:rPr>
+              <w:t>Membership and MembershipType</w:t>
+            </w:r>
+            <w:r>
+              <w:rPr>
+                <w:noProof/>
+                <w:webHidden/>
+              </w:rPr>
+              <w:tab/>
+            </w:r>
+            <w:r>
+              <w:rPr>
+                <w:noProof/>
+                <w:webHidden/>
+              </w:rPr>
+              <w:fldChar w:fldCharType="begin"/>
+            </w:r>
+            <w:r>
+              <w:rPr>
+                <w:noProof/>
+                <w:webHidden/>
+              </w:rPr>
+              <w:instrText xml:space="preserve"> PAGEREF _Toc206071602 \h </w:instrText>
+            </w:r>
+            <w:r>
+              <w:rPr>
+                <w:noProof/>
+                <w:webHidden/>
+              </w:rPr>
+            </w:r>
+            <w:r>
+              <w:rPr>
+                <w:noProof/>
+                <w:webHidden/>
+              </w:rPr>
+              <w:fldChar w:fldCharType="separate"/>
+            </w:r>
+            <w:r>
+              <w:rPr>
+                <w:noProof/>
+                <w:webHidden/>
+              </w:rPr>
+              <w:t>7</w:t>
+            </w:r>
+            <w:r>
+              <w:rPr>
+                <w:noProof/>
+                <w:webHidden/>
+              </w:rPr>
+              <w:fldChar w:fldCharType="end"/>
+            </w:r>
+          </w:hyperlink>
+        </w:p>
+        <w:p>
+          <w:pPr>
+            <w:pStyle w:val="TOC2"/>
+            <w:tabs>
+              <w:tab w:val="left" w:pos="960"/>
+              <w:tab w:val="right" w:leader="dot" w:pos="9880"/>
+            </w:tabs>
+            <w:rPr>
+              <w:rFonts w:asciiTheme="minorHAnsi" w:eastAsiaTheme="minorEastAsia" w:hAnsiTheme="minorHAnsi" w:cstheme="minorBidi"/>
+              <w:b w:val="0"/>
+              <w:noProof/>
+              <w:color w:val="auto"/>
+              <w:sz w:val="24"/>
+            </w:rPr>
+          </w:pPr>
+          <w:hyperlink w:anchor="_Toc206071603" w:history="1">
+            <w:r>
+              <w:rPr>
+                <w:rStyle w:val="Hyperlink"/>
+                <w:noProof/>
+              </w:rPr>
+              <w:t>6.3</w:t>
+            </w:r>
+            <w:r>
+              <w:rPr>
+                <w:rFonts w:asciiTheme="minorHAnsi" w:eastAsiaTheme="minorEastAsia" w:hAnsiTheme="minorHAnsi" w:cstheme="minorBidi"/>
+                <w:b w:val="0"/>
+                <w:noProof/>
+                <w:color w:val="auto"/>
+                <w:sz w:val="24"/>
+              </w:rPr>
+              <w:tab/>
+            </w:r>
+            <w:r>
+              <w:rPr>
+                <w:rStyle w:val="Hyperlink"/>
+                <w:noProof/>
+              </w:rPr>
+              <w:t>GymMerchandise and MerchandiseTypes</w:t>
+            </w:r>
+            <w:r>
+              <w:rPr>
+                <w:noProof/>
+                <w:webHidden/>
+              </w:rPr>
+              <w:tab/>
+            </w:r>
+            <w:r>
+              <w:rPr>
+                <w:noProof/>
+                <w:webHidden/>
+              </w:rPr>
+              <w:fldChar w:fldCharType="begin"/>
+            </w:r>
+            <w:r>
+              <w:rPr>
+                <w:noProof/>
+                <w:webHidden/>
+              </w:rPr>
+              <w:instrText xml:space="preserve"> PAGEREF _Toc206071603 \h </w:instrText>
+            </w:r>
+            <w:r>
+              <w:rPr>
+                <w:noProof/>
+                <w:webHidden/>
+              </w:rPr>
+            </w:r>
+            <w:r>
+              <w:rPr>
+                <w:noProof/>
+                <w:webHidden/>
+              </w:rPr>
+              <w:fldChar w:fldCharType="separate"/>
+            </w:r>
+            <w:r>
+              <w:rPr>
+                <w:noProof/>
+                <w:webHidden/>
+              </w:rPr>
+              <w:t>8</w:t>
+            </w:r>
+            <w:r>
+              <w:rPr>
+                <w:noProof/>
+                <w:webHidden/>
+              </w:rPr>
+              <w:fldChar w:fldCharType="end"/>
+            </w:r>
+          </w:hyperlink>
+        </w:p>
+        <w:p>
+          <w:pPr>
+            <w:pStyle w:val="TOC2"/>
+            <w:tabs>
+              <w:tab w:val="left" w:pos="960"/>
+              <w:tab w:val="right" w:leader="dot" w:pos="9880"/>
+            </w:tabs>
+            <w:rPr>
+              <w:rFonts w:asciiTheme="minorHAnsi" w:eastAsiaTheme="minorEastAsia" w:hAnsiTheme="minorHAnsi" w:cstheme="minorBidi"/>
+              <w:b w:val="0"/>
+              <w:noProof/>
+              <w:color w:val="auto"/>
+              <w:sz w:val="24"/>
+            </w:rPr>
+          </w:pPr>
+          <w:hyperlink w:anchor="_Toc206071604" w:history="1">
+            <w:r>
+              <w:rPr>
+                <w:rStyle w:val="Hyperlink"/>
+                <w:noProof/>
+              </w:rPr>
+              <w:t>6.4</w:t>
+            </w:r>
+            <w:r>
+              <w:rPr>
+                <w:rFonts w:asciiTheme="minorHAnsi" w:eastAsiaTheme="minorEastAsia" w:hAnsiTheme="minorHAnsi" w:cstheme="minorBidi"/>
+                <w:b w:val="0"/>
+                <w:noProof/>
+                <w:color w:val="auto"/>
+                <w:sz w:val="24"/>
+              </w:rPr>
+              <w:tab/>
+            </w:r>
+            <w:r>
+              <w:rPr>
+                <w:rStyle w:val="Hyperlink"/>
+                <w:noProof/>
+              </w:rPr>
               <w:t>WorkoutClass and WorkoutClassType</w:t>
             </w:r>
             <w:r>
@@ -1622,7 +1906,7 @@
                 <w:noProof/>
                 <w:webHidden/>
               </w:rPr>
-              <w:instrText xml:space="preserve"> PAGEREF _Toc205979325 \h </w:instrText>
+              <w:instrText xml:space="preserve"> PAGEREF _Toc206071604 \h </w:instrText>
             </w:r>
             <w:r>
               <w:rPr>
@@ -1642,7 +1926,7 @@
                 <w:noProof/>
                 <w:webHidden/>
               </w:rPr>
-              <w:t>8</w:t>
+              <w:t>9</w:t>
             </w:r>
             <w:r>
               <w:rPr>
@@ -1668,13 +1952,13 @@
               <w:color w:val="auto"/>
             </w:rPr>
           </w:pPr>
-          <w:hyperlink w:anchor="_Toc205979326" w:history="1">
+          <w:hyperlink w:anchor="_Toc206071605" w:history="1">
             <w:r>
               <w:rPr>
                 <w:rStyle w:val="Hyperlink"/>
                 <w:noProof/>
               </w:rPr>
-              <w:t>6.</w:t>
+              <w:t>7.</w:t>
             </w:r>
             <w:r>
               <w:rPr>
@@ -1712,7 +1996,7 @@
                 <w:noProof/>
                 <w:webHidden/>
               </w:rPr>
-              <w:instrText xml:space="preserve"> PAGEREF _Toc205979326 \h </w:instrText>
+              <w:instrText xml:space="preserve"> PAGEREF _Toc206071605 \h </w:instrText>
             </w:r>
             <w:r>
               <w:rPr>
@@ -1732,7 +2016,7 @@
                 <w:noProof/>
                 <w:webHidden/>
               </w:rPr>
-              <w:t>9</w:t>
+              <w:t>10</w:t>
             </w:r>
             <w:r>
               <w:rPr>
@@ -1758,13 +2042,13 @@
               <w:sz w:val="24"/>
             </w:rPr>
           </w:pPr>
-          <w:hyperlink w:anchor="_Toc205979327" w:history="1">
+          <w:hyperlink w:anchor="_Toc206071606" w:history="1">
             <w:r>
               <w:rPr>
                 <w:rStyle w:val="Hyperlink"/>
                 <w:noProof/>
               </w:rPr>
-              <w:t>6.1</w:t>
+              <w:t>7.1</w:t>
             </w:r>
             <w:r>
               <w:rPr>
@@ -1802,7 +2086,7 @@
                 <w:noProof/>
                 <w:webHidden/>
               </w:rPr>
-              <w:instrText xml:space="preserve"> PAGEREF _Toc205979327 \h </w:instrText>
+              <w:instrText xml:space="preserve"> PAGEREF _Toc206071606 \h </w:instrText>
             </w:r>
             <w:r>
               <w:rPr>
@@ -1822,7 +2106,7 @@
                 <w:noProof/>
                 <w:webHidden/>
               </w:rPr>
-              <w:t>9</w:t>
+              <w:t>10</w:t>
             </w:r>
             <w:r>
               <w:rPr>
@@ -1848,13 +2132,13 @@
               <w:sz w:val="24"/>
             </w:rPr>
           </w:pPr>
-          <w:hyperlink w:anchor="_Toc205979328" w:history="1">
+          <w:hyperlink w:anchor="_Toc206071607" w:history="1">
             <w:r>
               <w:rPr>
                 <w:rStyle w:val="Hyperlink"/>
                 <w:noProof/>
               </w:rPr>
-              <w:t>6.2</w:t>
+              <w:t>7.2</w:t>
             </w:r>
             <w:r>
               <w:rPr>
@@ -1892,7 +2176,7 @@
                 <w:noProof/>
                 <w:webHidden/>
               </w:rPr>
-              <w:instrText xml:space="preserve"> PAGEREF _Toc205979328 \h </w:instrText>
+              <w:instrText xml:space="preserve"> PAGEREF _Toc206071607 \h </w:instrText>
             </w:r>
             <w:r>
               <w:rPr>
@@ -1912,7 +2196,7 @@
                 <w:noProof/>
                 <w:webHidden/>
               </w:rPr>
-              <w:t>10</w:t>
+              <w:t>11</w:t>
             </w:r>
             <w:r>
               <w:rPr>
@@ -1938,13 +2222,13 @@
               <w:sz w:val="24"/>
             </w:rPr>
           </w:pPr>
-          <w:hyperlink w:anchor="_Toc205979329" w:history="1">
+          <w:hyperlink w:anchor="_Toc206071608" w:history="1">
             <w:r>
               <w:rPr>
                 <w:rStyle w:val="Hyperlink"/>
                 <w:noProof/>
               </w:rPr>
-              <w:t>6.3</w:t>
+              <w:t>7.3</w:t>
             </w:r>
             <w:r>
               <w:rPr>
@@ -1982,7 +2266,7 @@
                 <w:noProof/>
                 <w:webHidden/>
               </w:rPr>
-              <w:instrText xml:space="preserve"> PAGEREF _Toc205979329 \h </w:instrText>
+              <w:instrText xml:space="preserve"> PAGEREF _Toc206071608 \h </w:instrText>
             </w:r>
             <w:r>
               <w:rPr>
@@ -2002,7 +2286,7 @@
                 <w:noProof/>
                 <w:webHidden/>
               </w:rPr>
-              <w:t>10</w:t>
+              <w:t>11</w:t>
             </w:r>
             <w:r>
               <w:rPr>
@@ -2028,13 +2312,13 @@
               <w:color w:val="auto"/>
             </w:rPr>
           </w:pPr>
-          <w:hyperlink w:anchor="_Toc205979330" w:history="1">
+          <w:hyperlink w:anchor="_Toc206071609" w:history="1">
             <w:r>
               <w:rPr>
                 <w:rStyle w:val="Hyperlink"/>
                 <w:noProof/>
               </w:rPr>
-              <w:t>7.</w:t>
+              <w:t>8.</w:t>
             </w:r>
             <w:r>
               <w:rPr>
@@ -2072,7 +2356,7 @@
                 <w:noProof/>
                 <w:webHidden/>
               </w:rPr>
-              <w:instrText xml:space="preserve"> PAGEREF _Toc205979330 \h </w:instrText>
+              <w:instrText xml:space="preserve"> PAGEREF _Toc206071609 \h </w:instrText>
             </w:r>
             <w:r>
               <w:rPr>
@@ -2092,7 +2376,7 @@
                 <w:noProof/>
                 <w:webHidden/>
               </w:rPr>
-              <w:t>10</w:t>
+              <w:t>11</w:t>
             </w:r>
             <w:r>
               <w:rPr>
@@ -2118,13 +2402,13 @@
               <w:sz w:val="24"/>
             </w:rPr>
           </w:pPr>
-          <w:hyperlink w:anchor="_Toc205979331" w:history="1">
+          <w:hyperlink w:anchor="_Toc206071610" w:history="1">
             <w:r>
               <w:rPr>
                 <w:rStyle w:val="Hyperlink"/>
                 <w:noProof/>
               </w:rPr>
-              <w:t>7.1</w:t>
+              <w:t>8.1</w:t>
             </w:r>
             <w:r>
               <w:rPr>
@@ -2162,7 +2446,7 @@
                 <w:noProof/>
                 <w:webHidden/>
               </w:rPr>
-              <w:instrText xml:space="preserve"> PAGEREF _Toc205979331 \h </w:instrText>
+              <w:instrText xml:space="preserve"> PAGEREF _Toc206071610 \h </w:instrText>
             </w:r>
             <w:r>
               <w:rPr>
@@ -2182,7 +2466,7 @@
                 <w:noProof/>
                 <w:webHidden/>
               </w:rPr>
-              <w:t>11</w:t>
+              <w:t>12</w:t>
             </w:r>
             <w:r>
               <w:rPr>
@@ -2208,13 +2492,13 @@
               <w:sz w:val="24"/>
             </w:rPr>
           </w:pPr>
-          <w:hyperlink w:anchor="_Toc205979332" w:history="1">
+          <w:hyperlink w:anchor="_Toc206071611" w:history="1">
             <w:r>
               <w:rPr>
                 <w:rStyle w:val="Hyperlink"/>
                 <w:noProof/>
               </w:rPr>
-              <w:t>7.2</w:t>
+              <w:t>8.2</w:t>
             </w:r>
             <w:r>
               <w:rPr>
@@ -2252,7 +2536,7 @@
                 <w:noProof/>
                 <w:webHidden/>
               </w:rPr>
-              <w:instrText xml:space="preserve"> PAGEREF _Toc205979332 \h </w:instrText>
+              <w:instrText xml:space="preserve"> PAGEREF _Toc206071611 \h </w:instrText>
             </w:r>
             <w:r>
               <w:rPr>
@@ -2272,7 +2556,7 @@
                 <w:noProof/>
                 <w:webHidden/>
               </w:rPr>
-              <w:t>11</w:t>
+              <w:t>12</w:t>
             </w:r>
             <w:r>
               <w:rPr>
@@ -2298,13 +2582,13 @@
               <w:sz w:val="24"/>
             </w:rPr>
           </w:pPr>
-          <w:hyperlink w:anchor="_Toc205979333" w:history="1">
+          <w:hyperlink w:anchor="_Toc206071612" w:history="1">
             <w:r>
               <w:rPr>
                 <w:rStyle w:val="Hyperlink"/>
                 <w:noProof/>
               </w:rPr>
-              <w:t>7.3</w:t>
+              <w:t>8.3</w:t>
             </w:r>
             <w:r>
               <w:rPr>
@@ -2342,7 +2626,7 @@
                 <w:noProof/>
                 <w:webHidden/>
               </w:rPr>
-              <w:instrText xml:space="preserve"> PAGEREF _Toc205979333 \h </w:instrText>
+              <w:instrText xml:space="preserve"> PAGEREF _Toc206071612 \h </w:instrText>
             </w:r>
             <w:r>
               <w:rPr>
@@ -2362,7 +2646,7 @@
                 <w:noProof/>
                 <w:webHidden/>
               </w:rPr>
-              <w:t>12</w:t>
+              <w:t>13</w:t>
             </w:r>
             <w:r>
               <w:rPr>
@@ -2388,13 +2672,13 @@
               <w:sz w:val="24"/>
             </w:rPr>
           </w:pPr>
-          <w:hyperlink w:anchor="_Toc205979334" w:history="1">
+          <w:hyperlink w:anchor="_Toc206071613" w:history="1">
             <w:r>
               <w:rPr>
                 <w:rStyle w:val="Hyperlink"/>
                 <w:noProof/>
               </w:rPr>
-              <w:t>7.4</w:t>
+              <w:t>8.4</w:t>
             </w:r>
             <w:r>
               <w:rPr>
@@ -2432,7 +2716,7 @@
                 <w:noProof/>
                 <w:webHidden/>
               </w:rPr>
-              <w:instrText xml:space="preserve"> PAGEREF _Toc205979334 \h </w:instrText>
+              <w:instrText xml:space="preserve"> PAGEREF _Toc206071613 \h </w:instrText>
             </w:r>
             <w:r>
               <w:rPr>
@@ -2452,7 +2736,7 @@
                 <w:noProof/>
                 <w:webHidden/>
               </w:rPr>
-              <w:t>13</w:t>
+              <w:t>14</w:t>
             </w:r>
             <w:r>
               <w:rPr>
@@ -2477,7 +2761,7 @@
               <w:sz w:val="24"/>
             </w:rPr>
           </w:pPr>
-          <w:hyperlink w:anchor="_Toc205979335" w:history="1">
+          <w:hyperlink w:anchor="_Toc206071614" w:history="1">
             <w:r>
               <w:rPr>
                 <w:rStyle w:val="Hyperlink"/>
@@ -2504,7 +2788,7 @@
                 <w:noProof/>
                 <w:webHidden/>
               </w:rPr>
-              <w:instrText xml:space="preserve"> PAGEREF _Toc205979335 \h </w:instrText>
+              <w:instrText xml:space="preserve"> PAGEREF _Toc206071614 \h </w:instrText>
             </w:r>
             <w:r>
               <w:rPr>
@@ -2524,7 +2808,7 @@
                 <w:noProof/>
                 <w:webHidden/>
               </w:rPr>
-              <w:t>13</w:t>
+              <w:t>14</w:t>
             </w:r>
             <w:r>
               <w:rPr>
@@ -2549,7 +2833,7 @@
               <w:sz w:val="24"/>
             </w:rPr>
           </w:pPr>
-          <w:hyperlink w:anchor="_Toc205979336" w:history="1">
+          <w:hyperlink w:anchor="_Toc206071615" w:history="1">
             <w:r>
               <w:rPr>
                 <w:rStyle w:val="Hyperlink"/>
@@ -2576,7 +2860,7 @@
                 <w:noProof/>
                 <w:webHidden/>
               </w:rPr>
-              <w:instrText xml:space="preserve"> PAGEREF _Toc205979336 \h </w:instrText>
+              <w:instrText xml:space="preserve"> PAGEREF _Toc206071615 \h </w:instrText>
             </w:r>
             <w:r>
               <w:rPr>
@@ -2596,7 +2880,7 @@
                 <w:noProof/>
                 <w:webHidden/>
               </w:rPr>
-              <w:t>14</w:t>
+              <w:t>15</w:t>
             </w:r>
             <w:r>
               <w:rPr>
@@ -2621,7 +2905,7 @@
               <w:sz w:val="24"/>
             </w:rPr>
           </w:pPr>
-          <w:hyperlink w:anchor="_Toc205979337" w:history="1">
+          <w:hyperlink w:anchor="_Toc206071616" w:history="1">
             <w:r>
               <w:rPr>
                 <w:rStyle w:val="Hyperlink"/>
@@ -2648,7 +2932,7 @@
                 <w:noProof/>
                 <w:webHidden/>
               </w:rPr>
-              <w:instrText xml:space="preserve"> PAGEREF _Toc205979337 \h </w:instrText>
+              <w:instrText xml:space="preserve"> PAGEREF _Toc206071616 \h </w:instrText>
             </w:r>
             <w:r>
               <w:rPr>
@@ -2668,7 +2952,7 @@
                 <w:noProof/>
                 <w:webHidden/>
               </w:rPr>
-              <w:t>15</w:t>
+              <w:t>16</w:t>
             </w:r>
             <w:r>
               <w:rPr>
@@ -2693,7 +2977,7 @@
               <w:sz w:val="24"/>
             </w:rPr>
           </w:pPr>
-          <w:hyperlink w:anchor="_Toc205979338" w:history="1">
+          <w:hyperlink w:anchor="_Toc206071617" w:history="1">
             <w:r>
               <w:rPr>
                 <w:rStyle w:val="Hyperlink"/>
@@ -2720,7 +3004,7 @@
                 <w:noProof/>
                 <w:webHidden/>
               </w:rPr>
-              <w:instrText xml:space="preserve"> PAGEREF _Toc205979338 \h </w:instrText>
+              <w:instrText xml:space="preserve"> PAGEREF _Toc206071617 \h </w:instrText>
             </w:r>
             <w:r>
               <w:rPr>
@@ -2740,7 +3024,7 @@
                 <w:noProof/>
                 <w:webHidden/>
               </w:rPr>
-              <w:t>15</w:t>
+              <w:t>16</w:t>
             </w:r>
             <w:r>
               <w:rPr>
@@ -2765,7 +3049,7 @@
               <w:sz w:val="24"/>
             </w:rPr>
           </w:pPr>
-          <w:hyperlink w:anchor="_Toc205979339" w:history="1">
+          <w:hyperlink w:anchor="_Toc206071618" w:history="1">
             <w:r>
               <w:rPr>
                 <w:rStyle w:val="Hyperlink"/>
@@ -2792,7 +3076,7 @@
                 <w:noProof/>
                 <w:webHidden/>
               </w:rPr>
-              <w:instrText xml:space="preserve"> PAGEREF _Toc205979339 \h </w:instrText>
+              <w:instrText xml:space="preserve"> PAGEREF _Toc206071618 \h </w:instrText>
             </w:r>
             <w:r>
               <w:rPr>
@@ -2812,7 +3096,7 @@
                 <w:noProof/>
                 <w:webHidden/>
               </w:rPr>
-              <w:t>16</w:t>
+              <w:t>17</w:t>
             </w:r>
             <w:r>
               <w:rPr>
@@ -2838,13 +3122,13 @@
               <w:color w:val="auto"/>
             </w:rPr>
           </w:pPr>
-          <w:hyperlink w:anchor="_Toc205979340" w:history="1">
+          <w:hyperlink w:anchor="_Toc206071619" w:history="1">
             <w:r>
               <w:rPr>
                 <w:rStyle w:val="Hyperlink"/>
                 <w:noProof/>
               </w:rPr>
-              <w:t>8.</w:t>
+              <w:t>9.</w:t>
             </w:r>
             <w:r>
               <w:rPr>
@@ -2882,7 +3166,7 @@
                 <w:noProof/>
                 <w:webHidden/>
               </w:rPr>
-              <w:instrText xml:space="preserve"> PAGEREF _Toc205979340 \h </w:instrText>
+              <w:instrText xml:space="preserve"> PAGEREF _Toc206071619 \h </w:instrText>
             </w:r>
             <w:r>
               <w:rPr>
@@ -2902,7 +3186,7 @@
                 <w:noProof/>
                 <w:webHidden/>
               </w:rPr>
-              <w:t>16</w:t>
+              <w:t>17</w:t>
             </w:r>
             <w:r>
               <w:rPr>
@@ -2928,13 +3212,13 @@
               <w:sz w:val="24"/>
             </w:rPr>
           </w:pPr>
-          <w:hyperlink w:anchor="_Toc205979341" w:history="1">
+          <w:hyperlink w:anchor="_Toc206071620" w:history="1">
             <w:r>
               <w:rPr>
                 <w:rStyle w:val="Hyperlink"/>
                 <w:noProof/>
               </w:rPr>
-              <w:t>8.1</w:t>
+              <w:t>9.1</w:t>
             </w:r>
             <w:r>
               <w:rPr>
@@ -2972,7 +3256,7 @@
                 <w:noProof/>
                 <w:webHidden/>
               </w:rPr>
-              <w:instrText xml:space="preserve"> PAGEREF _Toc205979341 \h </w:instrText>
+              <w:instrText xml:space="preserve"> PAGEREF _Toc206071620 \h </w:instrText>
             </w:r>
             <w:r>
               <w:rPr>
@@ -2992,7 +3276,7 @@
                 <w:noProof/>
                 <w:webHidden/>
               </w:rPr>
-              <w:t>16</w:t>
+              <w:t>17</w:t>
             </w:r>
             <w:r>
               <w:rPr>
@@ -3017,7 +3301,7 @@
               <w:sz w:val="24"/>
             </w:rPr>
           </w:pPr>
-          <w:hyperlink w:anchor="_Toc205979342" w:history="1">
+          <w:hyperlink w:anchor="_Toc206071621" w:history="1">
             <w:r>
               <w:rPr>
                 <w:rStyle w:val="Hyperlink"/>
@@ -3044,7 +3328,7 @@
                 <w:noProof/>
                 <w:webHidden/>
               </w:rPr>
-              <w:instrText xml:space="preserve"> PAGEREF _Toc205979342 \h </w:instrText>
+              <w:instrText xml:space="preserve"> PAGEREF _Toc206071621 \h </w:instrText>
             </w:r>
             <w:r>
               <w:rPr>
@@ -3064,7 +3348,7 @@
                 <w:noProof/>
                 <w:webHidden/>
               </w:rPr>
-              <w:t>17</w:t>
+              <w:t>18</w:t>
             </w:r>
             <w:r>
               <w:rPr>
@@ -3089,7 +3373,7 @@
               <w:sz w:val="24"/>
             </w:rPr>
           </w:pPr>
-          <w:hyperlink w:anchor="_Toc205979343" w:history="1">
+          <w:hyperlink w:anchor="_Toc206071622" w:history="1">
             <w:r>
               <w:rPr>
                 <w:rStyle w:val="Hyperlink"/>
@@ -3116,7 +3400,7 @@
                 <w:noProof/>
                 <w:webHidden/>
               </w:rPr>
-              <w:instrText xml:space="preserve"> PAGEREF _Toc205979343 \h </w:instrText>
+              <w:instrText xml:space="preserve"> PAGEREF _Toc206071622 \h </w:instrText>
             </w:r>
             <w:r>
               <w:rPr>
@@ -3136,7 +3420,7 @@
                 <w:noProof/>
                 <w:webHidden/>
               </w:rPr>
-              <w:t>18</w:t>
+              <w:t>19</w:t>
             </w:r>
             <w:r>
               <w:rPr>
@@ -3161,7 +3445,7 @@
               <w:sz w:val="24"/>
             </w:rPr>
           </w:pPr>
-          <w:hyperlink w:anchor="_Toc205979344" w:history="1">
+          <w:hyperlink w:anchor="_Toc206071623" w:history="1">
             <w:r>
               <w:rPr>
                 <w:rStyle w:val="Hyperlink"/>
@@ -3188,7 +3472,7 @@
                 <w:noProof/>
                 <w:webHidden/>
               </w:rPr>
-              <w:instrText xml:space="preserve"> PAGEREF _Toc205979344 \h </w:instrText>
+              <w:instrText xml:space="preserve"> PAGEREF _Toc206071623 \h </w:instrText>
             </w:r>
             <w:r>
               <w:rPr>
@@ -3208,7 +3492,7 @@
                 <w:noProof/>
                 <w:webHidden/>
               </w:rPr>
-              <w:t>18</w:t>
+              <w:t>19</w:t>
             </w:r>
             <w:r>
               <w:rPr>
@@ -3233,7 +3517,7 @@
               <w:sz w:val="24"/>
             </w:rPr>
           </w:pPr>
-          <w:hyperlink w:anchor="_Toc205979345" w:history="1">
+          <w:hyperlink w:anchor="_Toc206071624" w:history="1">
             <w:r>
               <w:rPr>
                 <w:rStyle w:val="Hyperlink"/>
@@ -3260,7 +3544,7 @@
                 <w:noProof/>
                 <w:webHidden/>
               </w:rPr>
-              <w:instrText xml:space="preserve"> PAGEREF _Toc205979345 \h </w:instrText>
+              <w:instrText xml:space="preserve"> PAGEREF _Toc206071624 \h </w:instrText>
             </w:r>
             <w:r>
               <w:rPr>
@@ -3280,7 +3564,7 @@
                 <w:noProof/>
                 <w:webHidden/>
               </w:rPr>
-              <w:t>18</w:t>
+              <w:t>19</w:t>
             </w:r>
             <w:r>
               <w:rPr>
@@ -3305,7 +3589,7 @@
               <w:sz w:val="24"/>
             </w:rPr>
           </w:pPr>
-          <w:hyperlink w:anchor="_Toc205979346" w:history="1">
+          <w:hyperlink w:anchor="_Toc206071625" w:history="1">
             <w:r>
               <w:rPr>
                 <w:rStyle w:val="Hyperlink"/>
@@ -3332,7 +3616,7 @@
                 <w:noProof/>
                 <w:webHidden/>
               </w:rPr>
-              <w:instrText xml:space="preserve"> PAGEREF _Toc205979346 \h </w:instrText>
+              <w:instrText xml:space="preserve"> PAGEREF _Toc206071625 \h </w:instrText>
             </w:r>
             <w:r>
               <w:rPr>
@@ -3352,7 +3636,7 @@
                 <w:noProof/>
                 <w:webHidden/>
               </w:rPr>
-              <w:t>19</w:t>
+              <w:t>20</w:t>
             </w:r>
             <w:r>
               <w:rPr>
@@ -3378,13 +3662,13 @@
               <w:sz w:val="24"/>
             </w:rPr>
           </w:pPr>
-          <w:hyperlink w:anchor="_Toc205979347" w:history="1">
+          <w:hyperlink w:anchor="_Toc206071626" w:history="1">
             <w:r>
               <w:rPr>
                 <w:rStyle w:val="Hyperlink"/>
                 <w:noProof/>
               </w:rPr>
-              <w:t>8.2</w:t>
+              <w:t>9.2</w:t>
             </w:r>
             <w:r>
               <w:rPr>
@@ -3422,7 +3706,7 @@
                 <w:noProof/>
                 <w:webHidden/>
               </w:rPr>
-              <w:instrText xml:space="preserve"> PAGEREF _Toc205979347 \h </w:instrText>
+              <w:instrText xml:space="preserve"> PAGEREF _Toc206071626 \h </w:instrText>
             </w:r>
             <w:r>
               <w:rPr>
@@ -3442,7 +3726,7 @@
                 <w:noProof/>
                 <w:webHidden/>
               </w:rPr>
-              <w:t>19</w:t>
+              <w:t>20</w:t>
             </w:r>
             <w:r>
               <w:rPr>
@@ -3467,7 +3751,7 @@
               <w:sz w:val="24"/>
             </w:rPr>
           </w:pPr>
-          <w:hyperlink w:anchor="_Toc205979348" w:history="1">
+          <w:hyperlink w:anchor="_Toc206071627" w:history="1">
             <w:r>
               <w:rPr>
                 <w:rStyle w:val="Hyperlink"/>
@@ -3494,7 +3778,7 @@
                 <w:noProof/>
                 <w:webHidden/>
               </w:rPr>
-              <w:instrText xml:space="preserve"> PAGEREF _Toc205979348 \h </w:instrText>
+              <w:instrText xml:space="preserve"> PAGEREF _Toc206071627 \h </w:instrText>
             </w:r>
             <w:r>
               <w:rPr>
@@ -3514,7 +3798,7 @@
                 <w:noProof/>
                 <w:webHidden/>
               </w:rPr>
-              <w:t>19</w:t>
+              <w:t>20</w:t>
             </w:r>
             <w:r>
               <w:rPr>
@@ -3539,7 +3823,7 @@
               <w:sz w:val="24"/>
             </w:rPr>
           </w:pPr>
-          <w:hyperlink w:anchor="_Toc205979349" w:history="1">
+          <w:hyperlink w:anchor="_Toc206071628" w:history="1">
             <w:r>
               <w:rPr>
                 <w:rStyle w:val="Hyperlink"/>
@@ -3566,7 +3850,7 @@
                 <w:noProof/>
                 <w:webHidden/>
               </w:rPr>
-              <w:instrText xml:space="preserve"> PAGEREF _Toc205979349 \h </w:instrText>
+              <w:instrText xml:space="preserve"> PAGEREF _Toc206071628 \h </w:instrText>
             </w:r>
             <w:r>
               <w:rPr>
@@ -3586,7 +3870,7 @@
                 <w:noProof/>
                 <w:webHidden/>
               </w:rPr>
-              <w:t>20</w:t>
+              <w:t>21</w:t>
             </w:r>
             <w:r>
               <w:rPr>
@@ -3612,14 +3896,14 @@
               <w:color w:val="auto"/>
             </w:rPr>
           </w:pPr>
-          <w:hyperlink w:anchor="_Toc205979350" w:history="1">
+          <w:hyperlink w:anchor="_Toc206071629" w:history="1">
             <w:r>
               <w:rPr>
                 <w:rStyle w:val="Hyperlink"/>
                 <w:noProof/>
                 <w:lang w:val="en-US"/>
               </w:rPr>
-              <w:t>9.</w:t>
+              <w:t>10.</w:t>
             </w:r>
             <w:r>
               <w:rPr>
@@ -3657,7 +3941,7 @@
                 <w:noProof/>
                 <w:webHidden/>
               </w:rPr>
-              <w:instrText xml:space="preserve"> PAGEREF _Toc205979350 \h </w:instrText>
+              <w:instrText xml:space="preserve"> PAGEREF _Toc206071629 \h </w:instrText>
             </w:r>
             <w:r>
               <w:rPr>
@@ -3677,7 +3961,7 @@
                 <w:noProof/>
                 <w:webHidden/>
               </w:rPr>
-              <w:t>20</w:t>
+              <w:t>21</w:t>
             </w:r>
             <w:r>
               <w:rPr>
@@ -3703,14 +3987,14 @@
               <w:sz w:val="24"/>
             </w:rPr>
           </w:pPr>
-          <w:hyperlink w:anchor="_Toc205979351" w:history="1">
+          <w:hyperlink w:anchor="_Toc206071630" w:history="1">
             <w:r>
               <w:rPr>
                 <w:rStyle w:val="Hyperlink"/>
                 <w:noProof/>
                 <w:lang w:val="en-US"/>
               </w:rPr>
-              <w:t>9.1</w:t>
+              <w:t>10.1</w:t>
             </w:r>
             <w:r>
               <w:rPr>
@@ -3756,7 +4040,7 @@
                 <w:noProof/>
                 <w:webHidden/>
               </w:rPr>
-              <w:instrText xml:space="preserve"> PAGEREF _Toc205979351 \h </w:instrText>
+              <w:instrText xml:space="preserve"> PAGEREF _Toc206071630 \h </w:instrText>
             </w:r>
             <w:r>
               <w:rPr>
@@ -3776,7 +4060,7 @@
                 <w:noProof/>
                 <w:webHidden/>
               </w:rPr>
-              <w:t>21</w:t>
+              <w:t>22</w:t>
             </w:r>
             <w:r>
               <w:rPr>
@@ -3802,14 +4086,14 @@
               <w:sz w:val="24"/>
             </w:rPr>
           </w:pPr>
-          <w:hyperlink w:anchor="_Toc205979352" w:history="1">
+          <w:hyperlink w:anchor="_Toc206071631" w:history="1">
             <w:r>
               <w:rPr>
                 <w:rStyle w:val="Hyperlink"/>
                 <w:noProof/>
                 <w:lang w:val="en-US"/>
               </w:rPr>
-              <w:t>9.2</w:t>
+              <w:t>10.2</w:t>
             </w:r>
             <w:r>
               <w:rPr>
@@ -3855,7 +4139,7 @@
                 <w:noProof/>
                 <w:webHidden/>
               </w:rPr>
-              <w:instrText xml:space="preserve"> PAGEREF _Toc205979352 \h </w:instrText>
+              <w:instrText xml:space="preserve"> PAGEREF _Toc206071631 \h </w:instrText>
             </w:r>
             <w:r>
               <w:rPr>
@@ -3875,7 +4159,7 @@
                 <w:noProof/>
                 <w:webHidden/>
               </w:rPr>
-              <w:t>21</w:t>
+              <w:t>22</w:t>
             </w:r>
             <w:r>
               <w:rPr>
@@ -3901,14 +4185,14 @@
               <w:sz w:val="24"/>
             </w:rPr>
           </w:pPr>
-          <w:hyperlink w:anchor="_Toc205979353" w:history="1">
+          <w:hyperlink w:anchor="_Toc206071632" w:history="1">
             <w:r>
               <w:rPr>
                 <w:rStyle w:val="Hyperlink"/>
                 <w:noProof/>
                 <w:lang w:val="en-US"/>
               </w:rPr>
-              <w:t>9.3</w:t>
+              <w:t>10.3</w:t>
             </w:r>
             <w:r>
               <w:rPr>
@@ -3954,7 +4238,7 @@
                 <w:noProof/>
                 <w:webHidden/>
               </w:rPr>
-              <w:instrText xml:space="preserve"> PAGEREF _Toc205979353 \h </w:instrText>
+              <w:instrText xml:space="preserve"> PAGEREF _Toc206071632 \h </w:instrText>
             </w:r>
             <w:r>
               <w:rPr>
@@ -3974,7 +4258,7 @@
                 <w:noProof/>
                 <w:webHidden/>
               </w:rPr>
-              <w:t>22</w:t>
+              <w:t>23</w:t>
             </w:r>
             <w:r>
               <w:rPr>
@@ -4000,14 +4284,14 @@
               <w:sz w:val="24"/>
             </w:rPr>
           </w:pPr>
-          <w:hyperlink w:anchor="_Toc205979354" w:history="1">
+          <w:hyperlink w:anchor="_Toc206071633" w:history="1">
             <w:r>
               <w:rPr>
                 <w:rStyle w:val="Hyperlink"/>
                 <w:noProof/>
                 <w:lang w:val="en-US"/>
               </w:rPr>
-              <w:t>9.4</w:t>
+              <w:t>10.4</w:t>
             </w:r>
             <w:r>
               <w:rPr>
@@ -4053,7 +4337,7 @@
                 <w:noProof/>
                 <w:webHidden/>
               </w:rPr>
-              <w:instrText xml:space="preserve"> PAGEREF _Toc205979354 \h </w:instrText>
+              <w:instrText xml:space="preserve"> PAGEREF _Toc206071633 \h </w:instrText>
             </w:r>
             <w:r>
               <w:rPr>
@@ -4073,7 +4357,7 @@
                 <w:noProof/>
                 <w:webHidden/>
               </w:rPr>
-              <w:t>23</w:t>
+              <w:t>24</w:t>
             </w:r>
             <w:r>
               <w:rPr>
@@ -4099,13 +4383,13 @@
               <w:color w:val="auto"/>
             </w:rPr>
           </w:pPr>
-          <w:hyperlink w:anchor="_Toc205979355" w:history="1">
+          <w:hyperlink w:anchor="_Toc206071634" w:history="1">
             <w:r>
               <w:rPr>
                 <w:rStyle w:val="Hyperlink"/>
                 <w:noProof/>
               </w:rPr>
-              <w:t>10.</w:t>
+              <w:t>11.</w:t>
             </w:r>
             <w:r>
               <w:rPr>
@@ -4143,7 +4427,7 @@
                 <w:noProof/>
                 <w:webHidden/>
               </w:rPr>
-              <w:instrText xml:space="preserve"> PAGEREF _Toc205979355 \h </w:instrText>
+              <w:instrText xml:space="preserve"> PAGEREF _Toc206071634 \h </w:instrText>
             </w:r>
             <w:r>
               <w:rPr>
@@ -4163,7 +4447,7 @@
                 <w:noProof/>
                 <w:webHidden/>
               </w:rPr>
-              <w:t>23</w:t>
+              <w:t>24</w:t>
             </w:r>
             <w:r>
               <w:rPr>
@@ -4189,13 +4473,13 @@
               <w:color w:val="auto"/>
             </w:rPr>
           </w:pPr>
-          <w:hyperlink w:anchor="_Toc205979356" w:history="1">
+          <w:hyperlink w:anchor="_Toc206071635" w:history="1">
             <w:r>
               <w:rPr>
                 <w:rStyle w:val="Hyperlink"/>
                 <w:noProof/>
               </w:rPr>
-              <w:t>11.</w:t>
+              <w:t>12.</w:t>
             </w:r>
             <w:r>
               <w:rPr>
@@ -4233,7 +4517,7 @@
                 <w:noProof/>
                 <w:webHidden/>
               </w:rPr>
-              <w:instrText xml:space="preserve"> PAGEREF _Toc205979356 \h </w:instrText>
+              <w:instrText xml:space="preserve"> PAGEREF _Toc206071635 \h </w:instrText>
             </w:r>
             <w:r>
               <w:rPr>
@@ -4253,7 +4537,7 @@
                 <w:noProof/>
                 <w:webHidden/>
               </w:rPr>
-              <w:t>24</w:t>
+              <w:t>25</w:t>
             </w:r>
             <w:r>
               <w:rPr>
@@ -4279,13 +4563,13 @@
               <w:color w:val="auto"/>
             </w:rPr>
           </w:pPr>
-          <w:hyperlink w:anchor="_Toc205979357" w:history="1">
+          <w:hyperlink w:anchor="_Toc206071636" w:history="1">
             <w:r>
               <w:rPr>
                 <w:rStyle w:val="Hyperlink"/>
                 <w:noProof/>
               </w:rPr>
-              <w:t>12.</w:t>
+              <w:t>13.</w:t>
             </w:r>
             <w:r>
               <w:rPr>
@@ -4323,7 +4607,7 @@
                 <w:noProof/>
                 <w:webHidden/>
               </w:rPr>
-              <w:instrText xml:space="preserve"> PAGEREF _Toc205979357 \h </w:instrText>
+              <w:instrText xml:space="preserve"> PAGEREF _Toc206071636 \h </w:instrText>
             </w:r>
             <w:r>
               <w:rPr>
@@ -4343,7 +4627,7 @@
                 <w:noProof/>
                 <w:webHidden/>
               </w:rPr>
-              <w:t>24</w:t>
+              <w:t>25</w:t>
             </w:r>
             <w:r>
               <w:rPr>
@@ -4369,13 +4653,13 @@
               <w:color w:val="auto"/>
             </w:rPr>
           </w:pPr>
-          <w:hyperlink w:anchor="_Toc205979358" w:history="1">
+          <w:hyperlink w:anchor="_Toc206071637" w:history="1">
             <w:r>
               <w:rPr>
                 <w:rStyle w:val="Hyperlink"/>
                 <w:noProof/>
               </w:rPr>
-              <w:t>13.</w:t>
+              <w:t>14.</w:t>
             </w:r>
             <w:r>
               <w:rPr>
@@ -4413,7 +4697,7 @@
                 <w:noProof/>
                 <w:webHidden/>
               </w:rPr>
-              <w:instrText xml:space="preserve"> PAGEREF _Toc205979358 \h </w:instrText>
+              <w:instrText xml:space="preserve"> PAGEREF _Toc206071637 \h </w:instrText>
             </w:r>
             <w:r>
               <w:rPr>
@@ -4433,7 +4717,7 @@
                 <w:noProof/>
                 <w:webHidden/>
               </w:rPr>
-              <w:t>25</w:t>
+              <w:t>26</w:t>
             </w:r>
             <w:r>
               <w:rPr>
@@ -4481,7 +4765,7 @@
         <w:spacing w:after="158"/>
         <w:ind w:left="346" w:hanging="361"/>
       </w:pPr>
-      <w:bookmarkStart w:id="1" w:name="_Toc205979317"/>
+      <w:bookmarkStart w:id="1" w:name="_Toc206071593"/>
       <w:r>
         <w:lastRenderedPageBreak/>
         <w:t>Introduction</w:t>
@@ -4511,7 +4795,7 @@
         <w:pStyle w:val="Heading1"/>
         <w:ind w:left="344" w:hanging="359"/>
       </w:pPr>
-      <w:bookmarkStart w:id="2" w:name="_Toc205979318"/>
+      <w:bookmarkStart w:id="2" w:name="_Toc206071594"/>
       <w:r>
         <w:t>System Requirements</w:t>
       </w:r>
@@ -4611,7 +4895,7 @@
         <w:pStyle w:val="Heading1"/>
         <w:ind w:left="344" w:hanging="359"/>
       </w:pPr>
-      <w:bookmarkStart w:id="3" w:name="_Toc205979319"/>
+      <w:bookmarkStart w:id="3" w:name="_Toc206071595"/>
       <w:r>
         <w:t>Installation Guide/Getting Started</w:t>
       </w:r>
@@ -4758,7 +5042,7 @@
         <w:pStyle w:val="Heading1"/>
         <w:ind w:left="344" w:hanging="359"/>
       </w:pPr>
-      <w:bookmarkStart w:id="4" w:name="_Toc205979320"/>
+      <w:bookmarkStart w:id="4" w:name="_Toc206071596"/>
       <w:r>
         <w:t>Database Diagram</w:t>
       </w:r>
@@ -4831,20 +5115,1368 @@
     <w:p>
       <w:pPr>
         <w:pStyle w:val="Heading1"/>
+        <w:spacing w:line="278" w:lineRule="auto"/>
         <w:ind w:left="344" w:hanging="359"/>
       </w:pPr>
-      <w:bookmarkStart w:id="5" w:name="_Toc205979321"/>
+      <w:bookmarkStart w:id="5" w:name="_Toc206071597"/>
+      <w:r>
+        <w:lastRenderedPageBreak/>
+        <w:t>Project Structure</w:t>
+      </w:r>
+      <w:bookmarkEnd w:id="5"/>
+    </w:p>
+    <w:p>
+      <w:pPr>
+        <w:pStyle w:val="Heading2"/>
+      </w:pPr>
+      <w:bookmarkStart w:id="6" w:name="_Toc206071598"/>
+      <w:r>
+        <w:t>Main project</w:t>
+      </w:r>
+      <w:bookmarkEnd w:id="6"/>
+    </w:p>
+    <w:tbl>
+      <w:tblPr>
+        <w:tblStyle w:val="TableGrid"/>
+        <w:tblW w:w="0" w:type="auto"/>
+        <w:tblBorders>
+          <w:top w:val="none" w:sz="0" w:space="0" w:color="auto"/>
+          <w:left w:val="none" w:sz="0" w:space="0" w:color="auto"/>
+          <w:bottom w:val="none" w:sz="0" w:space="0" w:color="auto"/>
+          <w:right w:val="none" w:sz="0" w:space="0" w:color="auto"/>
+          <w:insideH w:val="none" w:sz="0" w:space="0" w:color="auto"/>
+          <w:insideV w:val="none" w:sz="0" w:space="0" w:color="auto"/>
+        </w:tblBorders>
+        <w:tblLook w:val="04A0" w:firstRow="1" w:lastRow="0" w:firstColumn="1" w:lastColumn="0" w:noHBand="0" w:noVBand="1"/>
+      </w:tblPr>
+      <w:tblGrid>
+        <w:gridCol w:w="2972"/>
+        <w:gridCol w:w="6908"/>
+      </w:tblGrid>
+      <w:tr>
+        <w:tc>
+          <w:tcPr>
+            <w:tcW w:w="2972" w:type="dxa"/>
+          </w:tcPr>
+          <w:p>
+            <w:r>
+              <w:rPr>
+                <w:noProof/>
+                <w:sz w:val="20"/>
+                <w:szCs w:val="20"/>
+              </w:rPr>
+              <w:drawing>
+                <wp:inline distT="0" distB="0" distL="0" distR="0" wp14:anchorId="3A7DEA86" wp14:editId="0B9ADBB1">
+                  <wp:extent cx="1727200" cy="5486400"/>
+                  <wp:effectExtent l="0" t="0" r="0" b="0"/>
+                  <wp:docPr id="998982069" name="Picture 1" descr="A screenshot of a computer&#10;&#10;AI-generated content may be incorrect."/>
+                  <wp:cNvGraphicFramePr>
+                    <a:graphicFrameLocks xmlns:a="http://schemas.openxmlformats.org/drawingml/2006/main" noChangeAspect="1"/>
+                  </wp:cNvGraphicFramePr>
+                  <a:graphic xmlns:a="http://schemas.openxmlformats.org/drawingml/2006/main">
+                    <a:graphicData uri="http://schemas.openxmlformats.org/drawingml/2006/picture">
+                      <pic:pic xmlns:pic="http://schemas.openxmlformats.org/drawingml/2006/picture">
+                        <pic:nvPicPr>
+                          <pic:cNvPr id="89321155" name="Picture 1" descr="A screenshot of a computer&#10;&#10;AI-generated content may be incorrect."/>
+                          <pic:cNvPicPr/>
+                        </pic:nvPicPr>
+                        <pic:blipFill>
+                          <a:blip r:embed="rId16">
+                            <a:extLst>
+                              <a:ext uri="{28A0092B-C50C-407E-A947-70E740481C1C}">
+                                <a14:useLocalDpi xmlns:a14="http://schemas.microsoft.com/office/drawing/2010/main" val="0"/>
+                              </a:ext>
+                            </a:extLst>
+                          </a:blip>
+                          <a:stretch>
+                            <a:fillRect/>
+                          </a:stretch>
+                        </pic:blipFill>
+                        <pic:spPr>
+                          <a:xfrm>
+                            <a:off x="0" y="0"/>
+                            <a:ext cx="1727200" cy="5486400"/>
+                          </a:xfrm>
+                          <a:prstGeom prst="rect">
+                            <a:avLst/>
+                          </a:prstGeom>
+                        </pic:spPr>
+                      </pic:pic>
+                    </a:graphicData>
+                  </a:graphic>
+                </wp:inline>
+              </w:drawing>
+            </w:r>
+          </w:p>
+        </w:tc>
+        <w:tc>
+          <w:tcPr>
+            <w:tcW w:w="6908" w:type="dxa"/>
+          </w:tcPr>
+          <w:tbl>
+            <w:tblPr>
+              <w:tblStyle w:val="TableGrid"/>
+              <w:tblW w:w="0" w:type="auto"/>
+              <w:tblBorders>
+                <w:top w:val="single" w:sz="4" w:space="0" w:color="156082" w:themeColor="accent1"/>
+                <w:left w:val="single" w:sz="4" w:space="0" w:color="156082" w:themeColor="accent1"/>
+                <w:bottom w:val="single" w:sz="4" w:space="0" w:color="156082" w:themeColor="accent1"/>
+                <w:right w:val="single" w:sz="4" w:space="0" w:color="156082" w:themeColor="accent1"/>
+                <w:insideH w:val="single" w:sz="4" w:space="0" w:color="156082" w:themeColor="accent1"/>
+                <w:insideV w:val="single" w:sz="4" w:space="0" w:color="156082" w:themeColor="accent1"/>
+              </w:tblBorders>
+              <w:tblLook w:val="04A0" w:firstRow="1" w:lastRow="0" w:firstColumn="1" w:lastColumn="0" w:noHBand="0" w:noVBand="1"/>
+            </w:tblPr>
+            <w:tblGrid>
+              <w:gridCol w:w="6682"/>
+            </w:tblGrid>
+            <w:tr>
+              <w:tc>
+                <w:tcPr>
+                  <w:tcW w:w="6682" w:type="dxa"/>
+                  <w:tcMar>
+                    <w:top w:w="57" w:type="dxa"/>
+                    <w:bottom w:w="57" w:type="dxa"/>
+                  </w:tcMar>
+                </w:tcPr>
+                <w:p>
+                  <w:pPr>
+                    <w:rPr>
+                      <w:sz w:val="20"/>
+                      <w:szCs w:val="20"/>
+                    </w:rPr>
+                  </w:pPr>
+                  <w:proofErr w:type="spellStart"/>
+                  <w:r>
+                    <w:rPr>
+                      <w:i/>
+                      <w:iCs/>
+                      <w:sz w:val="20"/>
+                      <w:szCs w:val="20"/>
+                    </w:rPr>
+                    <w:t>DatabaseConnection</w:t>
+                  </w:r>
+                  <w:proofErr w:type="spellEnd"/>
+                  <w:r>
+                    <w:rPr>
+                      <w:sz w:val="20"/>
+                      <w:szCs w:val="20"/>
+                    </w:rPr>
+                    <w:t xml:space="preserve"> in </w:t>
+                  </w:r>
+                  <w:proofErr w:type="spellStart"/>
+                  <w:r>
+                    <w:rPr>
+                      <w:b/>
+                      <w:bCs/>
+                      <w:sz w:val="20"/>
+                      <w:szCs w:val="20"/>
+                    </w:rPr>
+                    <w:t>DBManager</w:t>
+                  </w:r>
+                  <w:proofErr w:type="spellEnd"/>
+                  <w:r>
+                    <w:rPr>
+                      <w:sz w:val="20"/>
+                      <w:szCs w:val="20"/>
+                    </w:rPr>
+                    <w:t xml:space="preserve"> is responsible for handling connections to the database and creating the database and tables when it is executed.</w:t>
+                  </w:r>
+                </w:p>
+              </w:tc>
+            </w:tr>
+            <w:tr>
+              <w:tc>
+                <w:tcPr>
+                  <w:tcW w:w="6682" w:type="dxa"/>
+                  <w:tcMar>
+                    <w:top w:w="57" w:type="dxa"/>
+                    <w:bottom w:w="57" w:type="dxa"/>
+                  </w:tcMar>
+                </w:tcPr>
+                <w:p>
+                  <w:pPr>
+                    <w:rPr>
+                      <w:sz w:val="20"/>
+                      <w:szCs w:val="20"/>
+                    </w:rPr>
+                  </w:pPr>
+                  <w:proofErr w:type="spellStart"/>
+                  <w:r>
+                    <w:rPr>
+                      <w:i/>
+                      <w:iCs/>
+                      <w:sz w:val="20"/>
+                      <w:szCs w:val="20"/>
+                    </w:rPr>
+                    <w:t>GymMerchandise</w:t>
+                  </w:r>
+                  <w:proofErr w:type="spellEnd"/>
+                  <w:r>
+                    <w:rPr>
+                      <w:sz w:val="20"/>
+                      <w:szCs w:val="20"/>
+                    </w:rPr>
+                    <w:t xml:space="preserve"> and </w:t>
+                  </w:r>
+                  <w:proofErr w:type="spellStart"/>
+                  <w:r>
+                    <w:rPr>
+                      <w:i/>
+                      <w:iCs/>
+                      <w:sz w:val="20"/>
+                      <w:szCs w:val="20"/>
+                    </w:rPr>
+                    <w:t>GymMerchandiseType</w:t>
+                  </w:r>
+                  <w:proofErr w:type="spellEnd"/>
+                  <w:r>
+                    <w:rPr>
+                      <w:sz w:val="20"/>
+                      <w:szCs w:val="20"/>
+                    </w:rPr>
+                    <w:t xml:space="preserve"> from </w:t>
+                  </w:r>
+                  <w:proofErr w:type="spellStart"/>
+                  <w:r>
+                    <w:rPr>
+                      <w:b/>
+                      <w:bCs/>
+                      <w:sz w:val="20"/>
+                      <w:szCs w:val="20"/>
+                    </w:rPr>
+                    <w:t>GymMerchandise</w:t>
+                  </w:r>
+                  <w:proofErr w:type="spellEnd"/>
+                  <w:r>
+                    <w:rPr>
+                      <w:sz w:val="20"/>
+                      <w:szCs w:val="20"/>
+                    </w:rPr>
+                    <w:t xml:space="preserve"> are entities used to represent the gym merchandise that is available for purchase.</w:t>
+                  </w:r>
+                </w:p>
+              </w:tc>
+            </w:tr>
+            <w:tr>
+              <w:tc>
+                <w:tcPr>
+                  <w:tcW w:w="6682" w:type="dxa"/>
+                  <w:tcMar>
+                    <w:top w:w="57" w:type="dxa"/>
+                    <w:bottom w:w="57" w:type="dxa"/>
+                  </w:tcMar>
+                </w:tcPr>
+                <w:p>
+                  <w:pPr>
+                    <w:rPr>
+                      <w:sz w:val="20"/>
+                      <w:szCs w:val="20"/>
+                    </w:rPr>
+                  </w:pPr>
+                  <w:proofErr w:type="spellStart"/>
+                  <w:r>
+                    <w:rPr>
+                      <w:i/>
+                      <w:iCs/>
+                      <w:sz w:val="20"/>
+                      <w:szCs w:val="20"/>
+                    </w:rPr>
+                    <w:t>GymMerchDAO</w:t>
+                  </w:r>
+                  <w:proofErr w:type="spellEnd"/>
+                  <w:r>
+                    <w:rPr>
+                      <w:sz w:val="20"/>
+                      <w:szCs w:val="20"/>
+                    </w:rPr>
+                    <w:t xml:space="preserve"> in </w:t>
+                  </w:r>
+                  <w:proofErr w:type="spellStart"/>
+                  <w:r>
+                    <w:rPr>
+                      <w:b/>
+                      <w:bCs/>
+                      <w:sz w:val="20"/>
+                      <w:szCs w:val="20"/>
+                    </w:rPr>
+                    <w:t>GymMerchManagement</w:t>
+                  </w:r>
+                  <w:proofErr w:type="spellEnd"/>
+                  <w:r>
+                    <w:rPr>
+                      <w:sz w:val="20"/>
+                      <w:szCs w:val="20"/>
+                    </w:rPr>
+                    <w:t xml:space="preserve"> handles creating, reading, updating, and deleting </w:t>
+                  </w:r>
+                  <w:proofErr w:type="spellStart"/>
+                  <w:r>
+                    <w:rPr>
+                      <w:sz w:val="20"/>
+                      <w:szCs w:val="20"/>
+                    </w:rPr>
+                    <w:t>GymMerchandise</w:t>
+                  </w:r>
+                  <w:proofErr w:type="spellEnd"/>
+                  <w:r>
+                    <w:rPr>
+                      <w:sz w:val="20"/>
+                      <w:szCs w:val="20"/>
+                    </w:rPr>
+                    <w:t xml:space="preserve"> from the database.</w:t>
+                  </w:r>
+                </w:p>
+              </w:tc>
+            </w:tr>
+            <w:tr>
+              <w:tc>
+                <w:tcPr>
+                  <w:tcW w:w="6682" w:type="dxa"/>
+                  <w:tcMar>
+                    <w:top w:w="57" w:type="dxa"/>
+                    <w:bottom w:w="57" w:type="dxa"/>
+                  </w:tcMar>
+                </w:tcPr>
+                <w:p>
+                  <w:pPr>
+                    <w:rPr>
+                      <w:sz w:val="20"/>
+                      <w:szCs w:val="20"/>
+                    </w:rPr>
+                  </w:pPr>
+                  <w:proofErr w:type="spellStart"/>
+                  <w:r>
+                    <w:rPr>
+                      <w:i/>
+                      <w:iCs/>
+                      <w:sz w:val="20"/>
+                      <w:szCs w:val="20"/>
+                    </w:rPr>
+                    <w:t>LoggingManagement</w:t>
+                  </w:r>
+                  <w:proofErr w:type="spellEnd"/>
+                  <w:r>
+                    <w:rPr>
+                      <w:sz w:val="20"/>
+                      <w:szCs w:val="20"/>
+                    </w:rPr>
+                    <w:t xml:space="preserve"> in </w:t>
+                  </w:r>
+                  <w:r>
+                    <w:rPr>
+                      <w:b/>
+                      <w:bCs/>
+                      <w:sz w:val="20"/>
+                      <w:szCs w:val="20"/>
+                    </w:rPr>
+                    <w:t>Logging</w:t>
+                  </w:r>
+                  <w:r>
+                    <w:rPr>
+                      <w:sz w:val="20"/>
+                      <w:szCs w:val="20"/>
+                    </w:rPr>
+                    <w:t xml:space="preserve"> handles the writing of errors and </w:t>
+                  </w:r>
+                  <w:proofErr w:type="spellStart"/>
+                  <w:r>
+                    <w:rPr>
+                      <w:sz w:val="20"/>
+                      <w:szCs w:val="20"/>
+                    </w:rPr>
+                    <w:t>infos</w:t>
+                  </w:r>
+                  <w:proofErr w:type="spellEnd"/>
+                  <w:r>
+                    <w:rPr>
+                      <w:sz w:val="20"/>
+                      <w:szCs w:val="20"/>
+                    </w:rPr>
+                    <w:t xml:space="preserve"> to log files.</w:t>
+                  </w:r>
+                </w:p>
+              </w:tc>
+            </w:tr>
+            <w:tr>
+              <w:tc>
+                <w:tcPr>
+                  <w:tcW w:w="6682" w:type="dxa"/>
+                  <w:tcMar>
+                    <w:top w:w="57" w:type="dxa"/>
+                    <w:bottom w:w="57" w:type="dxa"/>
+                  </w:tcMar>
+                </w:tcPr>
+                <w:p>
+                  <w:pPr>
+                    <w:rPr>
+                      <w:sz w:val="20"/>
+                      <w:szCs w:val="20"/>
+                    </w:rPr>
+                  </w:pPr>
+                  <w:r>
+                    <w:rPr>
+                      <w:i/>
+                      <w:iCs/>
+                      <w:sz w:val="20"/>
+                      <w:szCs w:val="20"/>
+                    </w:rPr>
+                    <w:t>Main</w:t>
+                  </w:r>
+                  <w:r>
+                    <w:rPr>
+                      <w:sz w:val="20"/>
+                      <w:szCs w:val="20"/>
+                    </w:rPr>
+                    <w:t xml:space="preserve"> in </w:t>
+                  </w:r>
+                  <w:proofErr w:type="spellStart"/>
+                  <w:r>
+                    <w:rPr>
+                      <w:b/>
+                      <w:bCs/>
+                      <w:sz w:val="20"/>
+                      <w:szCs w:val="20"/>
+                    </w:rPr>
+                    <w:t>MainProgram</w:t>
+                  </w:r>
+                  <w:proofErr w:type="spellEnd"/>
+                  <w:r>
+                    <w:rPr>
+                      <w:sz w:val="20"/>
+                      <w:szCs w:val="20"/>
+                    </w:rPr>
+                    <w:t xml:space="preserve"> is the main class used to launch the Gym Management System.</w:t>
+                  </w:r>
+                </w:p>
+              </w:tc>
+            </w:tr>
+            <w:tr>
+              <w:tc>
+                <w:tcPr>
+                  <w:tcW w:w="6682" w:type="dxa"/>
+                  <w:tcMar>
+                    <w:top w:w="57" w:type="dxa"/>
+                    <w:bottom w:w="57" w:type="dxa"/>
+                  </w:tcMar>
+                </w:tcPr>
+                <w:p>
+                  <w:pPr>
+                    <w:rPr>
+                      <w:sz w:val="20"/>
+                      <w:szCs w:val="20"/>
+                    </w:rPr>
+                  </w:pPr>
+                  <w:r>
+                    <w:rPr>
+                      <w:i/>
+                      <w:iCs/>
+                      <w:sz w:val="20"/>
+                      <w:szCs w:val="20"/>
+                    </w:rPr>
+                    <w:t>Menu</w:t>
+                  </w:r>
+                  <w:r>
+                    <w:rPr>
+                      <w:sz w:val="20"/>
+                      <w:szCs w:val="20"/>
+                    </w:rPr>
+                    <w:t xml:space="preserve"> in </w:t>
+                  </w:r>
+                  <w:proofErr w:type="spellStart"/>
+                  <w:r>
+                    <w:rPr>
+                      <w:b/>
+                      <w:bCs/>
+                      <w:sz w:val="20"/>
+                      <w:szCs w:val="20"/>
+                    </w:rPr>
+                    <w:t>MainProgram</w:t>
+                  </w:r>
+                  <w:proofErr w:type="spellEnd"/>
+                  <w:r>
+                    <w:rPr>
+                      <w:sz w:val="20"/>
+                      <w:szCs w:val="20"/>
+                    </w:rPr>
+                    <w:t xml:space="preserve"> contains all the menu functions for each role. It is called by the </w:t>
+                  </w:r>
+                  <w:r>
+                    <w:rPr>
+                      <w:i/>
+                      <w:iCs/>
+                      <w:sz w:val="20"/>
+                      <w:szCs w:val="20"/>
+                    </w:rPr>
+                    <w:t>Main</w:t>
+                  </w:r>
+                  <w:r>
+                    <w:rPr>
+                      <w:sz w:val="20"/>
+                      <w:szCs w:val="20"/>
+                    </w:rPr>
+                    <w:t>.</w:t>
+                  </w:r>
+                </w:p>
+              </w:tc>
+            </w:tr>
+            <w:tr>
+              <w:tc>
+                <w:tcPr>
+                  <w:tcW w:w="6682" w:type="dxa"/>
+                  <w:tcMar>
+                    <w:top w:w="57" w:type="dxa"/>
+                    <w:bottom w:w="57" w:type="dxa"/>
+                  </w:tcMar>
+                </w:tcPr>
+                <w:p>
+                  <w:pPr>
+                    <w:rPr>
+                      <w:sz w:val="20"/>
+                      <w:szCs w:val="20"/>
+                    </w:rPr>
+                  </w:pPr>
+                  <w:proofErr w:type="spellStart"/>
+                  <w:r>
+                    <w:rPr>
+                      <w:i/>
+                      <w:iCs/>
+                      <w:sz w:val="20"/>
+                      <w:szCs w:val="20"/>
+                    </w:rPr>
+                    <w:t>MembershipsDAO</w:t>
+                  </w:r>
+                  <w:proofErr w:type="spellEnd"/>
+                  <w:r>
+                    <w:rPr>
+                      <w:sz w:val="20"/>
+                      <w:szCs w:val="20"/>
+                    </w:rPr>
+                    <w:t xml:space="preserve"> and </w:t>
+                  </w:r>
+                  <w:proofErr w:type="spellStart"/>
+                  <w:r>
+                    <w:rPr>
+                      <w:i/>
+                      <w:iCs/>
+                      <w:sz w:val="20"/>
+                      <w:szCs w:val="20"/>
+                    </w:rPr>
+                    <w:t>MembershipTypesDAO</w:t>
+                  </w:r>
+                  <w:proofErr w:type="spellEnd"/>
+                  <w:r>
+                    <w:rPr>
+                      <w:sz w:val="20"/>
+                      <w:szCs w:val="20"/>
+                    </w:rPr>
+                    <w:t xml:space="preserve"> in </w:t>
+                  </w:r>
+                  <w:proofErr w:type="spellStart"/>
+                  <w:r>
+                    <w:rPr>
+                      <w:b/>
+                      <w:bCs/>
+                      <w:sz w:val="20"/>
+                      <w:szCs w:val="20"/>
+                    </w:rPr>
+                    <w:t>MembershipManagement</w:t>
+                  </w:r>
+                  <w:proofErr w:type="spellEnd"/>
+                  <w:r>
+                    <w:rPr>
+                      <w:sz w:val="20"/>
+                      <w:szCs w:val="20"/>
+                    </w:rPr>
+                    <w:t xml:space="preserve"> handle creating, reading, updating, and deleting Memberships and </w:t>
+                  </w:r>
+                  <w:proofErr w:type="spellStart"/>
+                  <w:r>
+                    <w:rPr>
+                      <w:sz w:val="20"/>
+                      <w:szCs w:val="20"/>
+                    </w:rPr>
+                    <w:t>MembershipTypes</w:t>
+                  </w:r>
+                  <w:proofErr w:type="spellEnd"/>
+                  <w:r>
+                    <w:rPr>
+                      <w:sz w:val="20"/>
+                      <w:szCs w:val="20"/>
+                    </w:rPr>
+                    <w:t xml:space="preserve"> from the database.</w:t>
+                  </w:r>
+                </w:p>
+              </w:tc>
+            </w:tr>
+            <w:tr>
+              <w:tc>
+                <w:tcPr>
+                  <w:tcW w:w="6682" w:type="dxa"/>
+                  <w:tcMar>
+                    <w:top w:w="57" w:type="dxa"/>
+                    <w:bottom w:w="57" w:type="dxa"/>
+                  </w:tcMar>
+                </w:tcPr>
+                <w:p>
+                  <w:pPr>
+                    <w:rPr>
+                      <w:sz w:val="20"/>
+                      <w:szCs w:val="20"/>
+                    </w:rPr>
+                  </w:pPr>
+                  <w:r>
+                    <w:rPr>
+                      <w:i/>
+                      <w:iCs/>
+                      <w:sz w:val="20"/>
+                      <w:szCs w:val="20"/>
+                    </w:rPr>
+                    <w:t>Membership</w:t>
+                  </w:r>
+                  <w:r>
+                    <w:rPr>
+                      <w:sz w:val="20"/>
+                      <w:szCs w:val="20"/>
+                    </w:rPr>
+                    <w:t xml:space="preserve"> and </w:t>
+                  </w:r>
+                  <w:proofErr w:type="spellStart"/>
+                  <w:r>
+                    <w:rPr>
+                      <w:i/>
+                      <w:iCs/>
+                      <w:sz w:val="20"/>
+                      <w:szCs w:val="20"/>
+                    </w:rPr>
+                    <w:t>MembershipType</w:t>
+                  </w:r>
+                  <w:proofErr w:type="spellEnd"/>
+                  <w:r>
+                    <w:rPr>
+                      <w:sz w:val="20"/>
+                      <w:szCs w:val="20"/>
+                    </w:rPr>
+                    <w:t xml:space="preserve"> in </w:t>
+                  </w:r>
+                  <w:r>
+                    <w:rPr>
+                      <w:b/>
+                      <w:bCs/>
+                      <w:sz w:val="20"/>
+                      <w:szCs w:val="20"/>
+                    </w:rPr>
+                    <w:t>Memberships</w:t>
+                  </w:r>
+                  <w:r>
+                    <w:rPr>
+                      <w:sz w:val="20"/>
+                      <w:szCs w:val="20"/>
+                    </w:rPr>
+                    <w:t xml:space="preserve"> are entities used to represent the memberships assigned to a user.</w:t>
+                  </w:r>
+                </w:p>
+              </w:tc>
+            </w:tr>
+            <w:tr>
+              <w:tc>
+                <w:tcPr>
+                  <w:tcW w:w="6682" w:type="dxa"/>
+                  <w:tcMar>
+                    <w:top w:w="57" w:type="dxa"/>
+                    <w:bottom w:w="57" w:type="dxa"/>
+                  </w:tcMar>
+                </w:tcPr>
+                <w:p>
+                  <w:pPr>
+                    <w:rPr>
+                      <w:i/>
+                      <w:iCs/>
+                      <w:sz w:val="20"/>
+                      <w:szCs w:val="20"/>
+                    </w:rPr>
+                  </w:pPr>
+                  <w:proofErr w:type="spellStart"/>
+                  <w:r>
+                    <w:rPr>
+                      <w:i/>
+                      <w:iCs/>
+                      <w:sz w:val="20"/>
+                      <w:szCs w:val="20"/>
+                    </w:rPr>
+                    <w:t>UserDAO</w:t>
+                  </w:r>
+                  <w:proofErr w:type="spellEnd"/>
+                  <w:r>
+                    <w:rPr>
+                      <w:sz w:val="20"/>
+                      <w:szCs w:val="20"/>
+                    </w:rPr>
+                    <w:t xml:space="preserve"> and </w:t>
+                  </w:r>
+                  <w:proofErr w:type="spellStart"/>
+                  <w:r>
+                    <w:rPr>
+                      <w:i/>
+                      <w:iCs/>
+                      <w:sz w:val="20"/>
+                      <w:szCs w:val="20"/>
+                    </w:rPr>
+                    <w:t>UserService</w:t>
+                  </w:r>
+                  <w:proofErr w:type="spellEnd"/>
+                  <w:r>
+                    <w:rPr>
+                      <w:sz w:val="20"/>
+                      <w:szCs w:val="20"/>
+                    </w:rPr>
+                    <w:t xml:space="preserve"> in </w:t>
+                  </w:r>
+                  <w:proofErr w:type="spellStart"/>
+                  <w:r>
+                    <w:rPr>
+                      <w:b/>
+                      <w:bCs/>
+                      <w:sz w:val="20"/>
+                      <w:szCs w:val="20"/>
+                    </w:rPr>
+                    <w:t>UserManagement</w:t>
+                  </w:r>
+                  <w:proofErr w:type="spellEnd"/>
+                  <w:r>
+                    <w:rPr>
+                      <w:sz w:val="20"/>
+                      <w:szCs w:val="20"/>
+                    </w:rPr>
+                    <w:t xml:space="preserve"> handle the Login and Registration functionalities, as well as creating, reading, updating, and deleting Users from the database.</w:t>
+                  </w:r>
+                </w:p>
+              </w:tc>
+            </w:tr>
+            <w:tr>
+              <w:tc>
+                <w:tcPr>
+                  <w:tcW w:w="6682" w:type="dxa"/>
+                  <w:tcMar>
+                    <w:top w:w="57" w:type="dxa"/>
+                    <w:bottom w:w="57" w:type="dxa"/>
+                  </w:tcMar>
+                </w:tcPr>
+                <w:p>
+                  <w:pPr>
+                    <w:rPr>
+                      <w:sz w:val="20"/>
+                      <w:szCs w:val="20"/>
+                    </w:rPr>
+                  </w:pPr>
+                  <w:r>
+                    <w:rPr>
+                      <w:i/>
+                      <w:iCs/>
+                      <w:sz w:val="20"/>
+                      <w:szCs w:val="20"/>
+                    </w:rPr>
+                    <w:t>Administrator</w:t>
+                  </w:r>
+                  <w:r>
+                    <w:rPr>
+                      <w:sz w:val="20"/>
+                      <w:szCs w:val="20"/>
+                    </w:rPr>
+                    <w:t xml:space="preserve">, </w:t>
+                  </w:r>
+                  <w:r>
+                    <w:rPr>
+                      <w:i/>
+                      <w:iCs/>
+                      <w:sz w:val="20"/>
+                      <w:szCs w:val="20"/>
+                    </w:rPr>
+                    <w:t>Trainer</w:t>
+                  </w:r>
+                  <w:r>
+                    <w:rPr>
+                      <w:sz w:val="20"/>
+                      <w:szCs w:val="20"/>
+                    </w:rPr>
+                    <w:t xml:space="preserve">, and </w:t>
+                  </w:r>
+                  <w:r>
+                    <w:rPr>
+                      <w:i/>
+                      <w:iCs/>
+                      <w:sz w:val="20"/>
+                      <w:szCs w:val="20"/>
+                    </w:rPr>
+                    <w:t>Member</w:t>
+                  </w:r>
+                  <w:r>
+                    <w:rPr>
+                      <w:sz w:val="20"/>
+                      <w:szCs w:val="20"/>
+                    </w:rPr>
+                    <w:t xml:space="preserve"> are entities used to represent </w:t>
+                  </w:r>
+                  <w:r>
+                    <w:rPr>
+                      <w:sz w:val="20"/>
+                      <w:szCs w:val="20"/>
+                    </w:rPr>
+                    <w:t>users</w:t>
+                  </w:r>
+                  <w:r>
+                    <w:rPr>
+                      <w:sz w:val="20"/>
+                      <w:szCs w:val="20"/>
+                    </w:rPr>
+                    <w:t>,</w:t>
+                  </w:r>
+                  <w:r>
+                    <w:rPr>
+                      <w:sz w:val="20"/>
+                      <w:szCs w:val="20"/>
+                    </w:rPr>
+                    <w:t xml:space="preserve"> inherited from the </w:t>
+                  </w:r>
+                  <w:r>
+                    <w:rPr>
+                      <w:b/>
+                      <w:bCs/>
+                      <w:sz w:val="20"/>
+                      <w:szCs w:val="20"/>
+                    </w:rPr>
+                    <w:t>User</w:t>
+                  </w:r>
+                  <w:r>
+                    <w:rPr>
+                      <w:sz w:val="20"/>
+                      <w:szCs w:val="20"/>
+                    </w:rPr>
+                    <w:t xml:space="preserve"> class</w:t>
+                  </w:r>
+                  <w:r>
+                    <w:rPr>
+                      <w:sz w:val="20"/>
+                      <w:szCs w:val="20"/>
+                    </w:rPr>
+                    <w:t>. They are assigned a Role.</w:t>
+                  </w:r>
+                </w:p>
+              </w:tc>
+            </w:tr>
+            <w:tr>
+              <w:tc>
+                <w:tcPr>
+                  <w:tcW w:w="6682" w:type="dxa"/>
+                  <w:tcMar>
+                    <w:top w:w="57" w:type="dxa"/>
+                    <w:bottom w:w="57" w:type="dxa"/>
+                  </w:tcMar>
+                </w:tcPr>
+                <w:p>
+                  <w:pPr>
+                    <w:rPr>
+                      <w:sz w:val="20"/>
+                      <w:szCs w:val="20"/>
+                    </w:rPr>
+                  </w:pPr>
+                  <w:proofErr w:type="spellStart"/>
+                  <w:r>
+                    <w:rPr>
+                      <w:i/>
+                      <w:iCs/>
+                      <w:sz w:val="20"/>
+                      <w:szCs w:val="20"/>
+                    </w:rPr>
+                    <w:t>WorkoutClass</w:t>
+                  </w:r>
+                  <w:proofErr w:type="spellEnd"/>
+                  <w:r>
+                    <w:rPr>
+                      <w:sz w:val="20"/>
+                      <w:szCs w:val="20"/>
+                    </w:rPr>
+                    <w:t xml:space="preserve"> and </w:t>
+                  </w:r>
+                  <w:proofErr w:type="spellStart"/>
+                  <w:r>
+                    <w:rPr>
+                      <w:i/>
+                      <w:iCs/>
+                      <w:sz w:val="20"/>
+                      <w:szCs w:val="20"/>
+                    </w:rPr>
+                    <w:t>WorkoutClassType</w:t>
+                  </w:r>
+                  <w:proofErr w:type="spellEnd"/>
+                  <w:r>
+                    <w:rPr>
+                      <w:sz w:val="20"/>
+                      <w:szCs w:val="20"/>
+                    </w:rPr>
+                    <w:t xml:space="preserve"> in </w:t>
+                  </w:r>
+                  <w:proofErr w:type="spellStart"/>
+                  <w:r>
+                    <w:rPr>
+                      <w:b/>
+                      <w:bCs/>
+                      <w:sz w:val="20"/>
+                      <w:szCs w:val="20"/>
+                    </w:rPr>
+                    <w:t>WorkoutClasses</w:t>
+                  </w:r>
+                  <w:proofErr w:type="spellEnd"/>
+                  <w:r>
+                    <w:rPr>
+                      <w:sz w:val="20"/>
+                      <w:szCs w:val="20"/>
+                    </w:rPr>
+                    <w:t xml:space="preserve"> are entities used to represent the Workout Classes taught by a Trainer.</w:t>
+                  </w:r>
+                </w:p>
+              </w:tc>
+            </w:tr>
+            <w:tr>
+              <w:tc>
+                <w:tcPr>
+                  <w:tcW w:w="6682" w:type="dxa"/>
+                  <w:tcMar>
+                    <w:top w:w="57" w:type="dxa"/>
+                    <w:bottom w:w="57" w:type="dxa"/>
+                  </w:tcMar>
+                </w:tcPr>
+                <w:p>
+                  <w:pPr>
+                    <w:rPr>
+                      <w:sz w:val="20"/>
+                      <w:szCs w:val="20"/>
+                    </w:rPr>
+                  </w:pPr>
+                  <w:proofErr w:type="spellStart"/>
+                  <w:r>
+                    <w:rPr>
+                      <w:i/>
+                      <w:iCs/>
+                      <w:sz w:val="20"/>
+                      <w:szCs w:val="20"/>
+                    </w:rPr>
+                    <w:t>WorkoutClassesDAO</w:t>
+                  </w:r>
+                  <w:proofErr w:type="spellEnd"/>
+                  <w:r>
+                    <w:rPr>
+                      <w:sz w:val="20"/>
+                      <w:szCs w:val="20"/>
+                    </w:rPr>
+                    <w:t xml:space="preserve"> and </w:t>
+                  </w:r>
+                  <w:proofErr w:type="spellStart"/>
+                  <w:r>
+                    <w:rPr>
+                      <w:i/>
+                      <w:iCs/>
+                      <w:sz w:val="20"/>
+                      <w:szCs w:val="20"/>
+                    </w:rPr>
+                    <w:t>WorkoutClassTypesDAO</w:t>
+                  </w:r>
+                  <w:proofErr w:type="spellEnd"/>
+                  <w:r>
+                    <w:rPr>
+                      <w:sz w:val="20"/>
+                      <w:szCs w:val="20"/>
+                    </w:rPr>
+                    <w:t xml:space="preserve"> in </w:t>
+                  </w:r>
+                  <w:proofErr w:type="spellStart"/>
+                  <w:r>
+                    <w:rPr>
+                      <w:b/>
+                      <w:bCs/>
+                      <w:sz w:val="20"/>
+                      <w:szCs w:val="20"/>
+                    </w:rPr>
+                    <w:t>WorkoutClassManagement</w:t>
+                  </w:r>
+                  <w:proofErr w:type="spellEnd"/>
+                  <w:r>
+                    <w:rPr>
+                      <w:sz w:val="20"/>
+                      <w:szCs w:val="20"/>
+                    </w:rPr>
+                    <w:t xml:space="preserve"> </w:t>
+                  </w:r>
+                  <w:r>
+                    <w:rPr>
+                      <w:sz w:val="20"/>
+                      <w:szCs w:val="20"/>
+                    </w:rPr>
+                    <w:t xml:space="preserve">handle creating, reading, updating, and deleting </w:t>
+                  </w:r>
+                  <w:proofErr w:type="spellStart"/>
+                  <w:r>
+                    <w:rPr>
+                      <w:sz w:val="20"/>
+                      <w:szCs w:val="20"/>
+                    </w:rPr>
+                    <w:t>WorkoutClasses</w:t>
+                  </w:r>
+                  <w:proofErr w:type="spellEnd"/>
+                  <w:r>
+                    <w:rPr>
+                      <w:sz w:val="20"/>
+                      <w:szCs w:val="20"/>
+                    </w:rPr>
+                    <w:t xml:space="preserve"> and </w:t>
+                  </w:r>
+                  <w:proofErr w:type="spellStart"/>
+                  <w:r>
+                    <w:rPr>
+                      <w:sz w:val="20"/>
+                      <w:szCs w:val="20"/>
+                    </w:rPr>
+                    <w:t>WorkoutClassTypes</w:t>
+                  </w:r>
+                  <w:proofErr w:type="spellEnd"/>
+                  <w:r>
+                    <w:rPr>
+                      <w:sz w:val="20"/>
+                      <w:szCs w:val="20"/>
+                    </w:rPr>
+                    <w:t xml:space="preserve"> from the database.</w:t>
+                  </w:r>
+                </w:p>
+              </w:tc>
+            </w:tr>
+          </w:tbl>
+          <w:p>
+            <w:pPr>
+              <w:rPr>
+                <w:sz w:val="20"/>
+                <w:szCs w:val="20"/>
+              </w:rPr>
+            </w:pPr>
+          </w:p>
+        </w:tc>
+      </w:tr>
+      <w:tr>
+        <w:tc>
+          <w:tcPr>
+            <w:tcW w:w="2972" w:type="dxa"/>
+          </w:tcPr>
+          <w:p>
+            <w:pPr>
+              <w:rPr>
+                <w:noProof/>
+                <w:sz w:val="20"/>
+                <w:szCs w:val="20"/>
+              </w:rPr>
+            </w:pPr>
+          </w:p>
+        </w:tc>
+        <w:tc>
+          <w:tcPr>
+            <w:tcW w:w="6908" w:type="dxa"/>
+          </w:tcPr>
+          <w:p>
+            <w:pPr>
+              <w:rPr>
+                <w:i/>
+                <w:iCs/>
+                <w:sz w:val="20"/>
+                <w:szCs w:val="20"/>
+              </w:rPr>
+            </w:pPr>
+          </w:p>
+        </w:tc>
+      </w:tr>
+    </w:tbl>
+    <w:p>
+      <w:pPr>
+        <w:pStyle w:val="Heading2"/>
+      </w:pPr>
+      <w:bookmarkStart w:id="7" w:name="_Toc206071599"/>
+      <w:r>
+        <w:t>Libraries and scripts</w:t>
+      </w:r>
+      <w:bookmarkEnd w:id="7"/>
+    </w:p>
+    <w:tbl>
+      <w:tblPr>
+        <w:tblStyle w:val="TableGrid"/>
+        <w:tblW w:w="0" w:type="auto"/>
+        <w:tblBorders>
+          <w:top w:val="none" w:sz="0" w:space="0" w:color="auto"/>
+          <w:left w:val="none" w:sz="0" w:space="0" w:color="auto"/>
+          <w:bottom w:val="none" w:sz="0" w:space="0" w:color="auto"/>
+          <w:right w:val="none" w:sz="0" w:space="0" w:color="auto"/>
+          <w:insideH w:val="none" w:sz="0" w:space="0" w:color="auto"/>
+          <w:insideV w:val="none" w:sz="0" w:space="0" w:color="auto"/>
+        </w:tblBorders>
+        <w:tblLook w:val="04A0" w:firstRow="1" w:lastRow="0" w:firstColumn="1" w:lastColumn="0" w:noHBand="0" w:noVBand="1"/>
+      </w:tblPr>
+      <w:tblGrid>
+        <w:gridCol w:w="2156"/>
+        <w:gridCol w:w="7724"/>
+      </w:tblGrid>
+      <w:tr>
+        <w:tc>
+          <w:tcPr>
+            <w:tcW w:w="2156" w:type="dxa"/>
+          </w:tcPr>
+          <w:p>
+            <w:pPr>
+              <w:spacing w:line="278" w:lineRule="auto"/>
+              <w:rPr>
+                <w:rFonts w:eastAsia="Arial" w:cs="Arial"/>
+                <w:color w:val="0F4761"/>
+                <w:sz w:val="32"/>
+              </w:rPr>
+            </w:pPr>
+            <w:r>
+              <w:rPr>
+                <w:noProof/>
+              </w:rPr>
+              <w:drawing>
+                <wp:inline distT="0" distB="0" distL="0" distR="0" wp14:anchorId="399D77E1" wp14:editId="690CC1DC">
+                  <wp:extent cx="1231900" cy="749300"/>
+                  <wp:effectExtent l="0" t="0" r="0" b="0"/>
+                  <wp:docPr id="533592675" name="Picture 26" descr="A screenshot of a computer&#10;&#10;AI-generated content may be incorrect."/>
+                  <wp:cNvGraphicFramePr>
+                    <a:graphicFrameLocks xmlns:a="http://schemas.openxmlformats.org/drawingml/2006/main" noChangeAspect="1"/>
+                  </wp:cNvGraphicFramePr>
+                  <a:graphic xmlns:a="http://schemas.openxmlformats.org/drawingml/2006/main">
+                    <a:graphicData uri="http://schemas.openxmlformats.org/drawingml/2006/picture">
+                      <pic:pic xmlns:pic="http://schemas.openxmlformats.org/drawingml/2006/picture">
+                        <pic:nvPicPr>
+                          <pic:cNvPr id="533592675" name="Picture 26" descr="A screenshot of a computer&#10;&#10;AI-generated content may be incorrect."/>
+                          <pic:cNvPicPr/>
+                        </pic:nvPicPr>
+                        <pic:blipFill>
+                          <a:blip r:embed="rId17">
+                            <a:extLst>
+                              <a:ext uri="{28A0092B-C50C-407E-A947-70E740481C1C}">
+                                <a14:useLocalDpi xmlns:a14="http://schemas.microsoft.com/office/drawing/2010/main" val="0"/>
+                              </a:ext>
+                            </a:extLst>
+                          </a:blip>
+                          <a:stretch>
+                            <a:fillRect/>
+                          </a:stretch>
+                        </pic:blipFill>
+                        <pic:spPr>
+                          <a:xfrm>
+                            <a:off x="0" y="0"/>
+                            <a:ext cx="1231900" cy="749300"/>
+                          </a:xfrm>
+                          <a:prstGeom prst="rect">
+                            <a:avLst/>
+                          </a:prstGeom>
+                        </pic:spPr>
+                      </pic:pic>
+                    </a:graphicData>
+                  </a:graphic>
+                </wp:inline>
+              </w:drawing>
+            </w:r>
+          </w:p>
+        </w:tc>
+        <w:tc>
+          <w:tcPr>
+            <w:tcW w:w="7724" w:type="dxa"/>
+          </w:tcPr>
+          <w:p>
+            <w:pPr>
+              <w:spacing w:line="278" w:lineRule="auto"/>
+              <w:rPr>
+                <w:rFonts w:eastAsia="Arial" w:cs="Arial"/>
+                <w:sz w:val="20"/>
+                <w:szCs w:val="20"/>
+              </w:rPr>
+            </w:pPr>
+            <w:r>
+              <w:rPr>
+                <w:rFonts w:eastAsia="Arial" w:cs="Arial"/>
+                <w:sz w:val="20"/>
+                <w:szCs w:val="20"/>
+              </w:rPr>
+              <w:t>-</w:t>
+            </w:r>
+            <w:r>
+              <w:rPr>
+                <w:rFonts w:eastAsia="Arial" w:cs="Arial"/>
+                <w:sz w:val="20"/>
+                <w:szCs w:val="20"/>
+              </w:rPr>
+              <w:t>The</w:t>
+            </w:r>
+            <w:r>
+              <w:rPr>
+                <w:rFonts w:eastAsia="Arial" w:cs="Arial"/>
+                <w:sz w:val="20"/>
+                <w:szCs w:val="20"/>
+              </w:rPr>
+              <w:t xml:space="preserve"> </w:t>
+            </w:r>
+            <w:r>
+              <w:rPr>
+                <w:rFonts w:eastAsia="Arial" w:cs="Arial"/>
+                <w:b/>
+                <w:bCs/>
+                <w:sz w:val="20"/>
+                <w:szCs w:val="20"/>
+              </w:rPr>
+              <w:t>lib</w:t>
+            </w:r>
+            <w:r>
+              <w:rPr>
+                <w:rFonts w:eastAsia="Arial" w:cs="Arial"/>
+                <w:sz w:val="20"/>
+                <w:szCs w:val="20"/>
+              </w:rPr>
+              <w:t xml:space="preserve"> folder contains all the required libraries for </w:t>
+            </w:r>
+            <w:proofErr w:type="spellStart"/>
+            <w:r>
+              <w:rPr>
+                <w:rFonts w:eastAsia="Arial" w:cs="Arial"/>
+                <w:sz w:val="20"/>
+                <w:szCs w:val="20"/>
+              </w:rPr>
+              <w:t>BCrypt</w:t>
+            </w:r>
+            <w:proofErr w:type="spellEnd"/>
+            <w:r>
+              <w:rPr>
+                <w:rFonts w:eastAsia="Arial" w:cs="Arial"/>
+                <w:sz w:val="20"/>
+                <w:szCs w:val="20"/>
+              </w:rPr>
+              <w:t xml:space="preserve">, used for password encryption, and </w:t>
+            </w:r>
+            <w:proofErr w:type="spellStart"/>
+            <w:r>
+              <w:rPr>
+                <w:rFonts w:eastAsia="Arial" w:cs="Arial"/>
+                <w:sz w:val="20"/>
+                <w:szCs w:val="20"/>
+              </w:rPr>
+              <w:t>PostgresSQL</w:t>
+            </w:r>
+            <w:proofErr w:type="spellEnd"/>
+            <w:r>
+              <w:rPr>
+                <w:rFonts w:eastAsia="Arial" w:cs="Arial"/>
+                <w:sz w:val="20"/>
+                <w:szCs w:val="20"/>
+              </w:rPr>
+              <w:t>, used to access a Postgres database.</w:t>
+            </w:r>
+          </w:p>
+          <w:p>
+            <w:pPr>
+              <w:spacing w:line="278" w:lineRule="auto"/>
+              <w:rPr>
+                <w:rFonts w:eastAsia="Arial" w:cs="Arial"/>
+                <w:sz w:val="20"/>
+                <w:szCs w:val="20"/>
+              </w:rPr>
+            </w:pPr>
+            <w:r>
+              <w:rPr>
+                <w:rFonts w:eastAsia="Arial" w:cs="Arial"/>
+                <w:sz w:val="20"/>
+                <w:szCs w:val="20"/>
+              </w:rPr>
+              <w:t>-</w:t>
+            </w:r>
+            <w:r>
+              <w:rPr>
+                <w:rFonts w:eastAsia="Arial" w:cs="Arial"/>
+                <w:sz w:val="20"/>
+                <w:szCs w:val="20"/>
+              </w:rPr>
+              <w:t xml:space="preserve">The </w:t>
+            </w:r>
+            <w:r>
+              <w:rPr>
+                <w:rFonts w:eastAsia="Arial" w:cs="Arial"/>
+                <w:b/>
+                <w:bCs/>
+                <w:sz w:val="20"/>
+                <w:szCs w:val="20"/>
+              </w:rPr>
+              <w:t>scripts</w:t>
+            </w:r>
+            <w:r>
+              <w:rPr>
+                <w:rFonts w:eastAsia="Arial" w:cs="Arial"/>
+                <w:sz w:val="20"/>
+                <w:szCs w:val="20"/>
+              </w:rPr>
+              <w:t xml:space="preserve"> folder contains the necessary script to create the database and the insertion of starting data, such as roles</w:t>
+            </w:r>
+            <w:r>
+              <w:rPr>
+                <w:rFonts w:eastAsia="Arial" w:cs="Arial"/>
+                <w:sz w:val="20"/>
+                <w:szCs w:val="20"/>
+              </w:rPr>
+              <w:t xml:space="preserve"> and users</w:t>
+            </w:r>
+            <w:r>
+              <w:rPr>
+                <w:rFonts w:eastAsia="Arial" w:cs="Arial"/>
+                <w:sz w:val="20"/>
+                <w:szCs w:val="20"/>
+              </w:rPr>
+              <w:t>.</w:t>
+            </w:r>
+          </w:p>
+        </w:tc>
+      </w:tr>
+    </w:tbl>
+    <w:p>
+      <w:pPr>
+        <w:spacing w:line="278" w:lineRule="auto"/>
+        <w:rPr>
+          <w:rFonts w:eastAsia="Arial" w:cs="Arial"/>
+          <w:color w:val="0F4761"/>
+          <w:sz w:val="32"/>
+        </w:rPr>
+      </w:pPr>
+    </w:p>
+    <w:p>
+      <w:pPr>
+        <w:spacing w:line="278" w:lineRule="auto"/>
+        <w:rPr>
+          <w:rFonts w:eastAsia="Arial" w:cs="Arial"/>
+          <w:color w:val="0F4761"/>
+          <w:sz w:val="32"/>
+        </w:rPr>
+      </w:pPr>
+      <w:r>
+        <w:br w:type="page"/>
+      </w:r>
+    </w:p>
+    <w:p>
+      <w:pPr>
+        <w:pStyle w:val="Heading1"/>
+        <w:ind w:left="344" w:hanging="359"/>
+      </w:pPr>
+      <w:bookmarkStart w:id="8" w:name="_Toc206071600"/>
       <w:r>
         <w:lastRenderedPageBreak/>
         <w:t>Class Diagrams</w:t>
       </w:r>
-      <w:bookmarkEnd w:id="5"/>
+      <w:bookmarkEnd w:id="8"/>
     </w:p>
     <w:p>
       <w:pPr>
         <w:pStyle w:val="Heading2"/>
       </w:pPr>
-      <w:bookmarkStart w:id="6" w:name="_Toc205979322"/>
+      <w:bookmarkStart w:id="9" w:name="_Toc206071601"/>
       <w:r>
         <w:t>User, Admin</w:t>
       </w:r>
@@ -4869,7 +6501,7 @@
       <w:r>
         <w:t>, and Role</w:t>
       </w:r>
-      <w:bookmarkEnd w:id="6"/>
+      <w:bookmarkEnd w:id="9"/>
     </w:p>
     <w:tbl>
       <w:tblPr>
@@ -6915,7 +8547,7 @@
               </wp:anchor>
             </w:drawing>
           </mc:Choice>
-          <mc:Fallback xmlns:a="http://schemas.openxmlformats.org/drawingml/2006/main" xmlns:pic="http://schemas.openxmlformats.org/drawingml/2006/picture" xmlns:a14="http://schemas.microsoft.com/office/drawing/2010/main" xmlns:arto="http://schemas.microsoft.com/office/word/2006/arto">
+          <mc:Fallback xmlns:arto="http://schemas.microsoft.com/office/word/2006/arto" xmlns:a14="http://schemas.microsoft.com/office/drawing/2010/main" xmlns:pic="http://schemas.openxmlformats.org/drawingml/2006/picture" xmlns:a="http://schemas.openxmlformats.org/drawingml/2006/main">
             <w:pict>
               <v:line id="Straight Connector 19" style="position:absolute;flip:x;z-index:251658247;visibility:visible;mso-wrap-style:square;mso-width-percent:0;mso-wrap-distance-left:9pt;mso-wrap-distance-top:0;mso-wrap-distance-right:9pt;mso-wrap-distance-bottom:0;mso-position-horizontal:absolute;mso-position-horizontal-relative:text;mso-position-vertical:absolute;mso-position-vertical-relative:text;mso-width-percent:0;mso-width-relative:margin" o:spid="_x0000_s1026" strokecolor="#156082 [3204]" strokeweight="1.5pt" from="1.95pt,11.6pt" to="32.45pt,11.6pt" w14:anchorId="04BD3A66" o:gfxdata="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">
                 <v:stroke joinstyle="miter"/>
@@ -6988,7 +8620,7 @@
               </wp:anchor>
             </w:drawing>
           </mc:Choice>
-          <mc:Fallback xmlns:a="http://schemas.openxmlformats.org/drawingml/2006/main" xmlns:pic="http://schemas.openxmlformats.org/drawingml/2006/picture" xmlns:a14="http://schemas.microsoft.com/office/drawing/2010/main" xmlns:arto="http://schemas.microsoft.com/office/word/2006/arto">
+          <mc:Fallback xmlns:arto="http://schemas.microsoft.com/office/word/2006/arto" xmlns:a14="http://schemas.microsoft.com/office/drawing/2010/main" xmlns:pic="http://schemas.openxmlformats.org/drawingml/2006/picture" xmlns:a="http://schemas.openxmlformats.org/drawingml/2006/main">
             <w:pict>
               <v:shapetype id="_x0000_t4" coordsize="21600,21600" o:spt="4" path="m10800,l,10800,10800,21600,21600,10800xe" w14:anchorId="761D0DBD">
                 <v:stroke joinstyle="miter"/>
@@ -7056,7 +8688,7 @@
               </wp:anchor>
             </w:drawing>
           </mc:Choice>
-          <mc:Fallback xmlns:a="http://schemas.openxmlformats.org/drawingml/2006/main" xmlns:pic="http://schemas.openxmlformats.org/drawingml/2006/picture" xmlns:a14="http://schemas.microsoft.com/office/drawing/2010/main" xmlns:arto="http://schemas.microsoft.com/office/word/2006/arto">
+          <mc:Fallback xmlns:arto="http://schemas.microsoft.com/office/word/2006/arto" xmlns:a14="http://schemas.microsoft.com/office/drawing/2010/main" xmlns:pic="http://schemas.openxmlformats.org/drawingml/2006/picture" xmlns:a="http://schemas.openxmlformats.org/drawingml/2006/main">
             <w:pict>
               <v:line id="Straight Connector 14" style="position:absolute;flip:y;z-index:251658242;visibility:visible;mso-wrap-style:square;mso-height-percent:0;mso-wrap-distance-left:9pt;mso-wrap-distance-top:0;mso-wrap-distance-right:9pt;mso-wrap-distance-bottom:0;mso-position-horizontal:absolute;mso-position-horizontal-relative:text;mso-position-vertical:absolute;mso-position-vertical-relative:text;mso-height-percent:0;mso-height-relative:margin" o:spid="_x0000_s1026" strokecolor="#156082 [3204]" strokeweight="1.5pt" from="247.45pt,22.6pt" to="247.45pt,45.1pt" w14:anchorId="706C87EC" o:gfxdata="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">
                 <v:stroke joinstyle="miter"/>
@@ -7125,7 +8757,7 @@
               </wp:anchor>
             </w:drawing>
           </mc:Choice>
-          <mc:Fallback xmlns:a="http://schemas.openxmlformats.org/drawingml/2006/main" xmlns:pic="http://schemas.openxmlformats.org/drawingml/2006/picture" xmlns:a14="http://schemas.microsoft.com/office/drawing/2010/main" xmlns:arto="http://schemas.microsoft.com/office/word/2006/arto">
+          <mc:Fallback xmlns:arto="http://schemas.microsoft.com/office/word/2006/arto" xmlns:a14="http://schemas.microsoft.com/office/drawing/2010/main" xmlns:pic="http://schemas.openxmlformats.org/drawingml/2006/picture" xmlns:a="http://schemas.openxmlformats.org/drawingml/2006/main">
             <w:pict>
               <v:line id="Straight Connector 11" style="position:absolute;z-index:251658240;visibility:visible;mso-wrap-style:square;mso-width-percent:0;mso-height-percent:0;mso-wrap-distance-left:9pt;mso-wrap-distance-top:0;mso-wrap-distance-right:9pt;mso-wrap-distance-bottom:0;mso-position-horizontal:absolute;mso-position-horizontal-relative:text;mso-position-vertical:absolute;mso-position-vertical-relative:text;mso-width-percent:0;mso-height-percent:0;mso-width-relative:margin;mso-height-relative:margin" o:spid="_x0000_s1026" strokecolor="#156082 [3204]" strokeweight="1.5pt" from="81.45pt,22.55pt" to="412.95pt,22.55pt" w14:anchorId="1E842D02" o:gfxdata="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">
                 <v:stroke joinstyle="miter"/>
@@ -7191,7 +8823,7 @@
               </wp:anchor>
             </w:drawing>
           </mc:Choice>
-          <mc:Fallback xmlns:a="http://schemas.openxmlformats.org/drawingml/2006/main" xmlns:pic="http://schemas.openxmlformats.org/drawingml/2006/picture" xmlns:a14="http://schemas.microsoft.com/office/drawing/2010/main" xmlns:arto="http://schemas.microsoft.com/office/word/2006/arto">
+          <mc:Fallback xmlns:arto="http://schemas.microsoft.com/office/word/2006/arto" xmlns:a14="http://schemas.microsoft.com/office/drawing/2010/main" xmlns:pic="http://schemas.openxmlformats.org/drawingml/2006/picture" xmlns:a="http://schemas.openxmlformats.org/drawingml/2006/main">
             <w:pict>
               <v:line id="Straight Connector 14" style="position:absolute;flip:y;z-index:251658243;visibility:visible;mso-wrap-style:square;mso-height-percent:0;mso-wrap-distance-left:9pt;mso-wrap-distance-top:0;mso-wrap-distance-right:9pt;mso-wrap-distance-bottom:0;mso-position-horizontal:absolute;mso-position-horizontal-relative:text;mso-position-vertical:absolute;mso-position-vertical-relative:text;mso-height-percent:0;mso-height-relative:margin" o:spid="_x0000_s1026" strokecolor="#156082 [3204]" strokeweight="1.5pt" from="412.95pt,22.05pt" to="412.95pt,45.05pt" w14:anchorId="134B84A7" o:gfxdata="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">
                 <v:stroke joinstyle="miter"/>
@@ -9082,7 +10714,7 @@
       <w:pPr>
         <w:pStyle w:val="Heading2"/>
       </w:pPr>
-      <w:bookmarkStart w:id="7" w:name="_Toc205979323"/>
+      <w:bookmarkStart w:id="10" w:name="_Toc206071602"/>
       <w:r>
         <w:lastRenderedPageBreak/>
         <w:t xml:space="preserve">Membership and </w:t>
@@ -9091,7 +10723,7 @@
       <w:r>
         <w:t>MembershipType</w:t>
       </w:r>
-      <w:bookmarkEnd w:id="7"/>
+      <w:bookmarkEnd w:id="10"/>
       <w:proofErr w:type="spellEnd"/>
     </w:p>
     <w:tbl>
@@ -9479,7 +11111,7 @@
               </wp:anchor>
             </w:drawing>
           </mc:Choice>
-          <mc:Fallback xmlns:a="http://schemas.openxmlformats.org/drawingml/2006/main" xmlns:pic="http://schemas.openxmlformats.org/drawingml/2006/picture" xmlns:a14="http://schemas.microsoft.com/office/drawing/2010/main" xmlns:arto="http://schemas.microsoft.com/office/word/2006/arto">
+          <mc:Fallback xmlns:arto="http://schemas.microsoft.com/office/word/2006/arto" xmlns:a14="http://schemas.microsoft.com/office/drawing/2010/main" xmlns:pic="http://schemas.openxmlformats.org/drawingml/2006/picture" xmlns:a="http://schemas.openxmlformats.org/drawingml/2006/main">
             <w:pict>
               <v:line id="Straight Connector 20" style="position:absolute;z-index:251658251;visibility:visible;mso-wrap-style:square;mso-height-percent:0;mso-wrap-distance-left:9pt;mso-wrap-distance-top:0;mso-wrap-distance-right:9pt;mso-wrap-distance-bottom:0;mso-position-horizontal:absolute;mso-position-horizontal-relative:text;mso-position-vertical:absolute;mso-position-vertical-relative:text;mso-height-percent:0;mso-height-relative:margin" o:spid="_x0000_s1026" strokecolor="#156082 [3204]" strokeweight="1.5pt" from="245.95pt,20.85pt" to="245.95pt,45.35pt" w14:anchorId="34389386" o:gfxdata="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">
                 <v:stroke joinstyle="miter"/>
@@ -9552,7 +11184,7 @@
               </wp:anchor>
             </w:drawing>
           </mc:Choice>
-          <mc:Fallback xmlns:a="http://schemas.openxmlformats.org/drawingml/2006/main" xmlns:pic="http://schemas.openxmlformats.org/drawingml/2006/picture" xmlns:a14="http://schemas.microsoft.com/office/drawing/2010/main" xmlns:arto="http://schemas.microsoft.com/office/word/2006/arto">
+          <mc:Fallback xmlns:arto="http://schemas.microsoft.com/office/word/2006/arto" xmlns:a14="http://schemas.microsoft.com/office/drawing/2010/main" xmlns:pic="http://schemas.openxmlformats.org/drawingml/2006/picture" xmlns:a="http://schemas.openxmlformats.org/drawingml/2006/main">
             <w:pict>
               <v:shape id="Diamond 17" style="position:absolute;margin-left:235.5pt;margin-top:-.15pt;width:21.5pt;height:21.5pt;z-index:251658250;visibility:visible;mso-wrap-style:square;mso-height-percent:0;mso-wrap-distance-left:9pt;mso-wrap-distance-top:0;mso-wrap-distance-right:9pt;mso-wrap-distance-bottom:0;mso-position-horizontal:absolute;mso-position-horizontal-relative:text;mso-position-vertical:absolute;mso-position-vertical-relative:text;mso-height-percent:0;mso-height-relative:margin;v-text-anchor:middle" o:spid="_x0000_s1026" fillcolor="#156082 [3204]" strokecolor="#030e13 [484]" strokeweight="1.5pt" type="#_x0000_t4" o:gfxdata="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" w14:anchorId="72931E4F"/>
             </w:pict>
@@ -9896,7 +11528,7 @@
       <w:pPr>
         <w:pStyle w:val="Heading2"/>
       </w:pPr>
-      <w:bookmarkStart w:id="8" w:name="_Toc205979324"/>
+      <w:bookmarkStart w:id="11" w:name="_Toc206071603"/>
       <w:proofErr w:type="spellStart"/>
       <w:r>
         <w:lastRenderedPageBreak/>
@@ -9910,7 +11542,7 @@
       <w:r>
         <w:t>MerchandiseTypes</w:t>
       </w:r>
-      <w:bookmarkEnd w:id="8"/>
+      <w:bookmarkEnd w:id="11"/>
       <w:proofErr w:type="spellEnd"/>
     </w:p>
     <w:tbl>
@@ -10300,7 +11932,7 @@
               </wp:anchor>
             </w:drawing>
           </mc:Choice>
-          <mc:Fallback xmlns:a="http://schemas.openxmlformats.org/drawingml/2006/main" xmlns:pic="http://schemas.openxmlformats.org/drawingml/2006/picture" xmlns:a14="http://schemas.microsoft.com/office/drawing/2010/main" xmlns:arto="http://schemas.microsoft.com/office/word/2006/arto">
+          <mc:Fallback xmlns:arto="http://schemas.microsoft.com/office/word/2006/arto" xmlns:a14="http://schemas.microsoft.com/office/drawing/2010/main" xmlns:pic="http://schemas.openxmlformats.org/drawingml/2006/picture" xmlns:a="http://schemas.openxmlformats.org/drawingml/2006/main">
             <w:pict>
               <v:line id="Straight Connector 20" style="position:absolute;z-index:251658253;visibility:visible;mso-wrap-style:square;mso-height-percent:0;mso-wrap-distance-left:9pt;mso-wrap-distance-top:0;mso-wrap-distance-right:9pt;mso-wrap-distance-bottom:0;mso-position-horizontal:absolute;mso-position-horizontal-relative:text;mso-position-vertical:absolute;mso-position-vertical-relative:text;mso-height-percent:0;mso-height-relative:margin" o:spid="_x0000_s1026" strokecolor="#156082 [3204]" strokeweight="1.5pt" from="245.95pt,20.85pt" to="245.95pt,45.35pt" w14:anchorId="6EFBB2F6" o:gfxdata="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">
                 <v:stroke joinstyle="miter"/>
@@ -10373,7 +12005,7 @@
               </wp:anchor>
             </w:drawing>
           </mc:Choice>
-          <mc:Fallback xmlns:a="http://schemas.openxmlformats.org/drawingml/2006/main" xmlns:pic="http://schemas.openxmlformats.org/drawingml/2006/picture" xmlns:a14="http://schemas.microsoft.com/office/drawing/2010/main" xmlns:arto="http://schemas.microsoft.com/office/word/2006/arto">
+          <mc:Fallback xmlns:arto="http://schemas.microsoft.com/office/word/2006/arto" xmlns:a14="http://schemas.microsoft.com/office/drawing/2010/main" xmlns:pic="http://schemas.openxmlformats.org/drawingml/2006/picture" xmlns:a="http://schemas.openxmlformats.org/drawingml/2006/main">
             <w:pict>
               <v:shape id="Diamond 17" style="position:absolute;margin-left:235.5pt;margin-top:-.15pt;width:21.5pt;height:21.5pt;z-index:251658252;visibility:visible;mso-wrap-style:square;mso-height-percent:0;mso-wrap-distance-left:9pt;mso-wrap-distance-top:0;mso-wrap-distance-right:9pt;mso-wrap-distance-bottom:0;mso-position-horizontal:absolute;mso-position-horizontal-relative:text;mso-position-vertical:absolute;mso-position-vertical-relative:text;mso-height-percent:0;mso-height-relative:margin;v-text-anchor:middle" o:spid="_x0000_s1026" fillcolor="#156082 [3204]" strokecolor="#030e13 [484]" strokeweight="1.5pt" type="#_x0000_t4" o:gfxdata="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" w14:anchorId="6E4BDEEF"/>
             </w:pict>
@@ -10606,7 +12238,7 @@
       <w:pPr>
         <w:pStyle w:val="Heading2"/>
       </w:pPr>
-      <w:bookmarkStart w:id="9" w:name="_Toc205979325"/>
+      <w:bookmarkStart w:id="12" w:name="_Toc206071604"/>
       <w:proofErr w:type="spellStart"/>
       <w:r>
         <w:lastRenderedPageBreak/>
@@ -10620,7 +12252,7 @@
       <w:r>
         <w:t>WorkoutClassType</w:t>
       </w:r>
-      <w:bookmarkEnd w:id="9"/>
+      <w:bookmarkEnd w:id="12"/>
       <w:proofErr w:type="spellEnd"/>
     </w:p>
     <w:tbl>
@@ -11061,7 +12693,7 @@
               </wp:anchor>
             </w:drawing>
           </mc:Choice>
-          <mc:Fallback xmlns:a="http://schemas.openxmlformats.org/drawingml/2006/main" xmlns:pic="http://schemas.openxmlformats.org/drawingml/2006/picture" xmlns:a14="http://schemas.microsoft.com/office/drawing/2010/main" xmlns:arto="http://schemas.microsoft.com/office/word/2006/arto">
+          <mc:Fallback xmlns:arto="http://schemas.microsoft.com/office/word/2006/arto" xmlns:a14="http://schemas.microsoft.com/office/drawing/2010/main" xmlns:pic="http://schemas.openxmlformats.org/drawingml/2006/picture" xmlns:a="http://schemas.openxmlformats.org/drawingml/2006/main">
             <w:pict>
               <v:line id="Straight Connector 20" style="position:absolute;z-index:251658255;visibility:visible;mso-wrap-style:square;mso-height-percent:0;mso-wrap-distance-left:9pt;mso-wrap-distance-top:0;mso-wrap-distance-right:9pt;mso-wrap-distance-bottom:0;mso-position-horizontal:absolute;mso-position-horizontal-relative:text;mso-position-vertical:absolute;mso-position-vertical-relative:text;mso-height-percent:0;mso-height-relative:margin" o:spid="_x0000_s1026" strokecolor="#156082 [3204]" strokeweight="1.5pt" from="245.95pt,20.85pt" to="245.95pt,45.35pt" w14:anchorId="72BDEBCD" o:gfxdata="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">
                 <v:stroke joinstyle="miter"/>
@@ -11134,7 +12766,7 @@
               </wp:anchor>
             </w:drawing>
           </mc:Choice>
-          <mc:Fallback xmlns:a="http://schemas.openxmlformats.org/drawingml/2006/main" xmlns:pic="http://schemas.openxmlformats.org/drawingml/2006/picture" xmlns:a14="http://schemas.microsoft.com/office/drawing/2010/main" xmlns:arto="http://schemas.microsoft.com/office/word/2006/arto">
+          <mc:Fallback xmlns:arto="http://schemas.microsoft.com/office/word/2006/arto" xmlns:a14="http://schemas.microsoft.com/office/drawing/2010/main" xmlns:pic="http://schemas.openxmlformats.org/drawingml/2006/picture" xmlns:a="http://schemas.openxmlformats.org/drawingml/2006/main">
             <w:pict>
               <v:shape id="Diamond 17" style="position:absolute;margin-left:235.5pt;margin-top:-.15pt;width:21.5pt;height:21.5pt;z-index:251658254;visibility:visible;mso-wrap-style:square;mso-height-percent:0;mso-wrap-distance-left:9pt;mso-wrap-distance-top:0;mso-wrap-distance-right:9pt;mso-wrap-distance-bottom:0;mso-position-horizontal:absolute;mso-position-horizontal-relative:text;mso-position-vertical:absolute;mso-position-vertical-relative:text;mso-height-percent:0;mso-height-relative:margin;v-text-anchor:middle" o:spid="_x0000_s1026" fillcolor="#156082 [3204]" strokecolor="#030e13 [484]" strokeweight="1.5pt" type="#_x0000_t4" o:gfxdata="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" w14:anchorId="6206F19F"/>
             </w:pict>
@@ -11395,12 +13027,12 @@
         <w:pStyle w:val="Heading1"/>
         <w:ind w:left="344" w:hanging="359"/>
       </w:pPr>
-      <w:bookmarkStart w:id="10" w:name="_Toc205979326"/>
+      <w:bookmarkStart w:id="13" w:name="_Toc206071605"/>
       <w:r>
         <w:lastRenderedPageBreak/>
         <w:t>Main Menu Overview</w:t>
       </w:r>
-      <w:bookmarkEnd w:id="10"/>
+      <w:bookmarkEnd w:id="13"/>
     </w:p>
     <w:p>
       <w:pPr>
@@ -11473,7 +13105,7 @@
                     <pic:cNvPicPr/>
                   </pic:nvPicPr>
                   <pic:blipFill>
-                    <a:blip r:embed="rId16">
+                    <a:blip r:embed="rId18">
                       <a:extLst>
                         <a:ext uri="{28A0092B-C50C-407E-A947-70E740481C1C}">
                           <a14:useLocalDpi xmlns:a14="http://schemas.microsoft.com/office/drawing/2010/main" val="0"/>
@@ -11507,11 +13139,11 @@
           <w:color w:val="0F4761" w:themeColor="accent1" w:themeShade="BF"/>
         </w:rPr>
       </w:pPr>
-      <w:bookmarkStart w:id="11" w:name="_Toc205979327"/>
+      <w:bookmarkStart w:id="14" w:name="_Toc206071606"/>
       <w:r>
         <w:t>Register</w:t>
       </w:r>
-      <w:bookmarkEnd w:id="11"/>
+      <w:bookmarkEnd w:id="14"/>
     </w:p>
     <w:p>
       <w:pPr>
@@ -11568,7 +13200,7 @@
                     <pic:cNvPicPr/>
                   </pic:nvPicPr>
                   <pic:blipFill>
-                    <a:blip r:embed="rId17">
+                    <a:blip r:embed="rId19">
                       <a:extLst>
                         <a:ext uri="{28A0092B-C50C-407E-A947-70E740481C1C}">
                           <a14:useLocalDpi xmlns:a14="http://schemas.microsoft.com/office/drawing/2010/main" val="0"/>
@@ -11804,12 +13436,12 @@
           <w:color w:val="0F4761" w:themeColor="accent1" w:themeShade="BF"/>
         </w:rPr>
       </w:pPr>
-      <w:bookmarkStart w:id="12" w:name="_Toc205979328"/>
+      <w:bookmarkStart w:id="15" w:name="_Toc206071607"/>
       <w:r>
         <w:lastRenderedPageBreak/>
         <w:t>Login</w:t>
       </w:r>
-      <w:bookmarkEnd w:id="12"/>
+      <w:bookmarkEnd w:id="15"/>
     </w:p>
     <w:p>
       <w:pPr>
@@ -11866,7 +13498,7 @@
                     <pic:cNvPicPr/>
                   </pic:nvPicPr>
                   <pic:blipFill>
-                    <a:blip r:embed="rId18">
+                    <a:blip r:embed="rId20">
                       <a:extLst>
                         <a:ext uri="{28A0092B-C50C-407E-A947-70E740481C1C}">
                           <a14:useLocalDpi xmlns:a14="http://schemas.microsoft.com/office/drawing/2010/main" val="0"/>
@@ -12052,11 +13684,11 @@
           <w:color w:val="0F4761" w:themeColor="accent1" w:themeShade="BF"/>
         </w:rPr>
       </w:pPr>
-      <w:bookmarkStart w:id="13" w:name="_Toc205979329"/>
+      <w:bookmarkStart w:id="16" w:name="_Toc206071608"/>
       <w:r>
         <w:t>Quit</w:t>
       </w:r>
-      <w:bookmarkEnd w:id="13"/>
+      <w:bookmarkEnd w:id="16"/>
     </w:p>
     <w:p>
       <w:pPr>
@@ -12100,11 +13732,11 @@
         <w:spacing w:after="367"/>
         <w:ind w:left="341" w:hanging="356"/>
       </w:pPr>
-      <w:bookmarkStart w:id="14" w:name="_Toc205979330"/>
+      <w:bookmarkStart w:id="17" w:name="_Toc206071609"/>
       <w:r>
         <w:t>Admin Menu:</w:t>
       </w:r>
-      <w:bookmarkEnd w:id="14"/>
+      <w:bookmarkEnd w:id="17"/>
       <w:r>
         <w:t xml:space="preserve"> </w:t>
       </w:r>
@@ -12191,7 +13823,7 @@
                     <pic:cNvPicPr/>
                   </pic:nvPicPr>
                   <pic:blipFill>
-                    <a:blip r:embed="rId19">
+                    <a:blip r:embed="rId21">
                       <a:extLst>
                         <a:ext uri="{28A0092B-C50C-407E-A947-70E740481C1C}">
                           <a14:useLocalDpi xmlns:a14="http://schemas.microsoft.com/office/drawing/2010/main" val="0"/>
@@ -12225,12 +13857,12 @@
         <w:ind w:left="891" w:right="4211" w:hanging="530"/>
         <w:jc w:val="both"/>
       </w:pPr>
-      <w:bookmarkStart w:id="15" w:name="_Toc205979331"/>
+      <w:bookmarkStart w:id="18" w:name="_Toc206071610"/>
       <w:r>
         <w:lastRenderedPageBreak/>
         <w:t>View All Users:</w:t>
       </w:r>
-      <w:bookmarkEnd w:id="15"/>
+      <w:bookmarkEnd w:id="18"/>
       <w:r>
         <w:t xml:space="preserve"> </w:t>
       </w:r>
@@ -12290,7 +13922,7 @@
                     <pic:cNvPicPr/>
                   </pic:nvPicPr>
                   <pic:blipFill>
-                    <a:blip r:embed="rId20">
+                    <a:blip r:embed="rId22">
                       <a:extLst>
                         <a:ext uri="{28A0092B-C50C-407E-A947-70E740481C1C}">
                           <a14:useLocalDpi xmlns:a14="http://schemas.microsoft.com/office/drawing/2010/main" val="0"/>
@@ -12380,11 +14012,11 @@
         <w:pStyle w:val="Heading2"/>
         <w:ind w:left="891" w:hanging="530"/>
       </w:pPr>
-      <w:bookmarkStart w:id="16" w:name="_Toc205979332"/>
+      <w:bookmarkStart w:id="19" w:name="_Toc206071611"/>
       <w:r>
         <w:t>Delete a User:</w:t>
       </w:r>
-      <w:bookmarkEnd w:id="16"/>
+      <w:bookmarkEnd w:id="19"/>
       <w:r>
         <w:t xml:space="preserve"> </w:t>
       </w:r>
@@ -12444,7 +14076,7 @@
                     <pic:cNvPicPr/>
                   </pic:nvPicPr>
                   <pic:blipFill>
-                    <a:blip r:embed="rId21">
+                    <a:blip r:embed="rId23">
                       <a:extLst>
                         <a:ext uri="{28A0092B-C50C-407E-A947-70E740481C1C}">
                           <a14:useLocalDpi xmlns:a14="http://schemas.microsoft.com/office/drawing/2010/main" val="0"/>
@@ -12572,12 +14204,12 @@
         <w:ind w:left="891" w:right="4211" w:hanging="530"/>
         <w:jc w:val="both"/>
       </w:pPr>
-      <w:bookmarkStart w:id="17" w:name="_Toc205979333"/>
+      <w:bookmarkStart w:id="20" w:name="_Toc206071612"/>
       <w:r>
         <w:lastRenderedPageBreak/>
         <w:t>View Memberships &amp; Revenue:</w:t>
       </w:r>
-      <w:bookmarkEnd w:id="17"/>
+      <w:bookmarkEnd w:id="20"/>
     </w:p>
     <w:p>
       <w:pPr>
@@ -12617,7 +14249,7 @@
           <w:noProof/>
         </w:rPr>
         <w:drawing>
-          <wp:inline distT="0" distB="0" distL="0" distR="0" wp14:anchorId="63D03414" wp14:editId="5495601D">
+          <wp:inline distT="0" distB="0" distL="0" distR="0" wp14:anchorId="63D03414" wp14:editId="241400A4">
             <wp:extent cx="6286500" cy="1304925"/>
             <wp:effectExtent l="0" t="0" r="0" b="0"/>
             <wp:docPr id="1305256734" name="drawing"/>
@@ -12632,7 +14264,7 @@
                     <pic:cNvPicPr/>
                   </pic:nvPicPr>
                   <pic:blipFill>
-                    <a:blip r:embed="rId22" cstate="print">
+                    <a:blip r:embed="rId24" cstate="print">
                       <a:extLst>
                         <a:ext uri="{28A0092B-C50C-407E-A947-70E740481C1C}">
                           <a14:useLocalDpi xmlns:a14="http://schemas.microsoft.com/office/drawing/2010/main" val="0"/>
@@ -12762,12 +14394,12 @@
         <w:pStyle w:val="Heading2"/>
         <w:ind w:left="891" w:hanging="530"/>
       </w:pPr>
-      <w:bookmarkStart w:id="18" w:name="_Toc205979334"/>
+      <w:bookmarkStart w:id="21" w:name="_Toc206071613"/>
       <w:r>
         <w:lastRenderedPageBreak/>
         <w:t>Merchandise Management:</w:t>
       </w:r>
-      <w:bookmarkEnd w:id="18"/>
+      <w:bookmarkEnd w:id="21"/>
       <w:r>
         <w:t xml:space="preserve"> </w:t>
       </w:r>
@@ -12860,7 +14492,7 @@
                     <pic:cNvPicPr/>
                   </pic:nvPicPr>
                   <pic:blipFill>
-                    <a:blip r:embed="rId23">
+                    <a:blip r:embed="rId25">
                       <a:extLst>
                         <a:ext uri="{28A0092B-C50C-407E-A947-70E740481C1C}">
                           <a14:useLocalDpi xmlns:a14="http://schemas.microsoft.com/office/drawing/2010/main"/>
@@ -12897,11 +14529,11 @@
       <w:r>
         <w:t xml:space="preserve"> </w:t>
       </w:r>
-      <w:bookmarkStart w:id="19" w:name="_Toc205979335"/>
+      <w:bookmarkStart w:id="22" w:name="_Toc206071614"/>
       <w:r>
         <w:t>Add new merchandise:</w:t>
       </w:r>
-      <w:bookmarkEnd w:id="19"/>
+      <w:bookmarkEnd w:id="22"/>
     </w:p>
     <w:p>
       <w:pPr>
@@ -12970,7 +14602,7 @@
                     <pic:cNvPicPr/>
                   </pic:nvPicPr>
                   <pic:blipFill>
-                    <a:blip r:embed="rId24">
+                    <a:blip r:embed="rId26">
                       <a:extLst>
                         <a:ext uri="{28A0092B-C50C-407E-A947-70E740481C1C}">
                           <a14:useLocalDpi xmlns:a14="http://schemas.microsoft.com/office/drawing/2010/main"/>
@@ -13233,11 +14865,11 @@
           <w:color w:val="0F4761" w:themeColor="accent1" w:themeShade="BF"/>
         </w:rPr>
       </w:pPr>
-      <w:bookmarkStart w:id="20" w:name="_Toc205979336"/>
+      <w:bookmarkStart w:id="23" w:name="_Toc206071615"/>
       <w:r>
         <w:t>Edit merchandise:</w:t>
       </w:r>
-      <w:bookmarkEnd w:id="20"/>
+      <w:bookmarkEnd w:id="23"/>
     </w:p>
     <w:p>
       <w:pPr>
@@ -13306,7 +14938,7 @@
                     <pic:cNvPicPr/>
                   </pic:nvPicPr>
                   <pic:blipFill>
-                    <a:blip r:embed="rId25">
+                    <a:blip r:embed="rId27">
                       <a:extLst>
                         <a:ext uri="{28A0092B-C50C-407E-A947-70E740481C1C}">
                           <a14:useLocalDpi xmlns:a14="http://schemas.microsoft.com/office/drawing/2010/main"/>
@@ -13545,12 +15177,12 @@
           <w:color w:val="0F4761" w:themeColor="accent1" w:themeShade="BF"/>
         </w:rPr>
       </w:pPr>
-      <w:bookmarkStart w:id="21" w:name="_Toc205979337"/>
+      <w:bookmarkStart w:id="24" w:name="_Toc206071616"/>
       <w:r>
         <w:lastRenderedPageBreak/>
         <w:t>Delete merchandise:</w:t>
       </w:r>
-      <w:bookmarkEnd w:id="21"/>
+      <w:bookmarkEnd w:id="24"/>
     </w:p>
     <w:p>
       <w:pPr>
@@ -13619,7 +15251,7 @@
                     <pic:cNvPicPr/>
                   </pic:nvPicPr>
                   <pic:blipFill>
-                    <a:blip r:embed="rId26">
+                    <a:blip r:embed="rId28">
                       <a:extLst>
                         <a:ext uri="{28A0092B-C50C-407E-A947-70E740481C1C}">
                           <a14:useLocalDpi xmlns:a14="http://schemas.microsoft.com/office/drawing/2010/main"/>
@@ -13751,11 +15383,11 @@
           <w:color w:val="0F4761" w:themeColor="accent1" w:themeShade="BF"/>
         </w:rPr>
       </w:pPr>
-      <w:bookmarkStart w:id="22" w:name="_Toc205979338"/>
+      <w:bookmarkStart w:id="25" w:name="_Toc206071617"/>
       <w:r>
         <w:t>Print all merchandise report and total stock value:</w:t>
       </w:r>
-      <w:bookmarkEnd w:id="22"/>
+      <w:bookmarkEnd w:id="25"/>
     </w:p>
     <w:p>
       <w:pPr>
@@ -13827,7 +15459,7 @@
                     <pic:cNvPicPr/>
                   </pic:nvPicPr>
                   <pic:blipFill>
-                    <a:blip r:embed="rId27">
+                    <a:blip r:embed="rId29">
                       <a:extLst>
                         <a:ext uri="{28A0092B-C50C-407E-A947-70E740481C1C}">
                           <a14:useLocalDpi xmlns:a14="http://schemas.microsoft.com/office/drawing/2010/main"/>
@@ -13914,12 +15546,12 @@
           <w:color w:val="0F4761" w:themeColor="accent1" w:themeShade="BF"/>
         </w:rPr>
       </w:pPr>
-      <w:bookmarkStart w:id="23" w:name="_Toc205979339"/>
+      <w:bookmarkStart w:id="26" w:name="_Toc206071618"/>
       <w:r>
         <w:lastRenderedPageBreak/>
         <w:t>Back to Admin Menu:</w:t>
       </w:r>
-      <w:bookmarkEnd w:id="23"/>
+      <w:bookmarkEnd w:id="26"/>
     </w:p>
     <w:p>
       <w:r>
@@ -13952,11 +15584,11 @@
         <w:spacing w:after="163"/>
         <w:ind w:left="344" w:hanging="359"/>
       </w:pPr>
-      <w:bookmarkStart w:id="24" w:name="_Toc205979340"/>
+      <w:bookmarkStart w:id="27" w:name="_Toc206071619"/>
       <w:r>
         <w:t>Trainer Menu</w:t>
       </w:r>
-      <w:bookmarkEnd w:id="24"/>
+      <w:bookmarkEnd w:id="27"/>
     </w:p>
     <w:p>
       <w:pPr>
@@ -14111,7 +15743,7 @@
                     <pic:cNvPicPr/>
                   </pic:nvPicPr>
                   <pic:blipFill>
-                    <a:blip r:embed="rId28">
+                    <a:blip r:embed="rId30">
                       <a:extLst>
                         <a:ext uri="{28A0092B-C50C-407E-A947-70E740481C1C}">
                           <a14:useLocalDpi xmlns:a14="http://schemas.microsoft.com/office/drawing/2010/main" val="0"/>
@@ -14145,11 +15777,11 @@
           <w:color w:val="0F4761" w:themeColor="accent1" w:themeShade="BF"/>
         </w:rPr>
       </w:pPr>
-      <w:bookmarkStart w:id="25" w:name="_Toc205979341"/>
+      <w:bookmarkStart w:id="28" w:name="_Toc206071620"/>
       <w:r>
         <w:t>Manage my workout classes</w:t>
       </w:r>
-      <w:bookmarkEnd w:id="25"/>
+      <w:bookmarkEnd w:id="28"/>
     </w:p>
     <w:p>
       <w:pPr>
@@ -14211,7 +15843,7 @@
                     <pic:cNvPicPr/>
                   </pic:nvPicPr>
                   <pic:blipFill>
-                    <a:blip r:embed="rId29">
+                    <a:blip r:embed="rId31">
                       <a:extLst>
                         <a:ext uri="{28A0092B-C50C-407E-A947-70E740481C1C}">
                           <a14:useLocalDpi xmlns:a14="http://schemas.microsoft.com/office/drawing/2010/main" val="0"/>
@@ -14265,12 +15897,12 @@
           <w:color w:val="0F4761" w:themeColor="accent1" w:themeShade="BF"/>
         </w:rPr>
       </w:pPr>
-      <w:bookmarkStart w:id="26" w:name="_Toc205979342"/>
+      <w:bookmarkStart w:id="29" w:name="_Toc206071621"/>
       <w:r>
         <w:lastRenderedPageBreak/>
         <w:t>Create a Workout Class:</w:t>
       </w:r>
-      <w:bookmarkEnd w:id="26"/>
+      <w:bookmarkEnd w:id="29"/>
       <w:r>
         <w:t xml:space="preserve"> </w:t>
       </w:r>
@@ -14339,7 +15971,7 @@
                     <pic:cNvPicPr/>
                   </pic:nvPicPr>
                   <pic:blipFill>
-                    <a:blip r:embed="rId30">
+                    <a:blip r:embed="rId32">
                       <a:extLst>
                         <a:ext uri="{28A0092B-C50C-407E-A947-70E740481C1C}">
                           <a14:useLocalDpi xmlns:a14="http://schemas.microsoft.com/office/drawing/2010/main" val="0"/>
@@ -14616,7 +16248,7 @@
                     <pic:cNvPicPr/>
                   </pic:nvPicPr>
                   <pic:blipFill>
-                    <a:blip r:embed="rId31">
+                    <a:blip r:embed="rId33">
                       <a:extLst>
                         <a:ext uri="{28A0092B-C50C-407E-A947-70E740481C1C}">
                           <a14:useLocalDpi xmlns:a14="http://schemas.microsoft.com/office/drawing/2010/main" val="0"/>
@@ -14664,12 +16296,12 @@
           <w:color w:val="0F4761" w:themeColor="accent1" w:themeShade="BF"/>
         </w:rPr>
       </w:pPr>
-      <w:bookmarkStart w:id="27" w:name="_Toc205979343"/>
+      <w:bookmarkStart w:id="30" w:name="_Toc206071622"/>
       <w:r>
         <w:lastRenderedPageBreak/>
         <w:t>Edit a Workout Class:</w:t>
       </w:r>
-      <w:bookmarkEnd w:id="27"/>
+      <w:bookmarkEnd w:id="30"/>
       <w:r>
         <w:t xml:space="preserve"> </w:t>
       </w:r>
@@ -14739,7 +16371,7 @@
                     <pic:cNvPicPr/>
                   </pic:nvPicPr>
                   <pic:blipFill>
-                    <a:blip r:embed="rId32">
+                    <a:blip r:embed="rId34">
                       <a:extLst>
                         <a:ext uri="{28A0092B-C50C-407E-A947-70E740481C1C}">
                           <a14:useLocalDpi xmlns:a14="http://schemas.microsoft.com/office/drawing/2010/main" val="0"/>
@@ -14790,11 +16422,11 @@
           <w:color w:val="0F4761" w:themeColor="accent1" w:themeShade="BF"/>
         </w:rPr>
       </w:pPr>
-      <w:bookmarkStart w:id="28" w:name="_Toc205979344"/>
+      <w:bookmarkStart w:id="31" w:name="_Toc206071623"/>
       <w:r>
         <w:t>Delete a Workout Class:</w:t>
       </w:r>
-      <w:bookmarkEnd w:id="28"/>
+      <w:bookmarkEnd w:id="31"/>
       <w:r>
         <w:t xml:space="preserve"> </w:t>
       </w:r>
@@ -14889,7 +16521,7 @@
                     <pic:cNvPicPr/>
                   </pic:nvPicPr>
                   <pic:blipFill>
-                    <a:blip r:embed="rId33">
+                    <a:blip r:embed="rId35">
                       <a:extLst>
                         <a:ext uri="{28A0092B-C50C-407E-A947-70E740481C1C}">
                           <a14:useLocalDpi xmlns:a14="http://schemas.microsoft.com/office/drawing/2010/main" val="0"/>
@@ -14945,11 +16577,11 @@
           <w:color w:val="0F4761" w:themeColor="accent1" w:themeShade="BF"/>
         </w:rPr>
       </w:pPr>
-      <w:bookmarkStart w:id="29" w:name="_Toc205979345"/>
+      <w:bookmarkStart w:id="32" w:name="_Toc206071624"/>
       <w:r>
         <w:t>View My Workout Classes:</w:t>
       </w:r>
-      <w:bookmarkEnd w:id="29"/>
+      <w:bookmarkEnd w:id="32"/>
       <w:r>
         <w:t xml:space="preserve"> </w:t>
       </w:r>
@@ -15019,7 +16651,7 @@
                     <pic:cNvPicPr/>
                   </pic:nvPicPr>
                   <pic:blipFill>
-                    <a:blip r:embed="rId34">
+                    <a:blip r:embed="rId36">
                       <a:extLst>
                         <a:ext uri="{28A0092B-C50C-407E-A947-70E740481C1C}">
                           <a14:useLocalDpi xmlns:a14="http://schemas.microsoft.com/office/drawing/2010/main" val="0"/>
@@ -15065,12 +16697,12 @@
           <w:color w:val="0F4761" w:themeColor="accent1" w:themeShade="BF"/>
         </w:rPr>
       </w:pPr>
-      <w:bookmarkStart w:id="30" w:name="_Toc205979346"/>
+      <w:bookmarkStart w:id="33" w:name="_Toc206071625"/>
       <w:r>
         <w:lastRenderedPageBreak/>
         <w:t>Back to Trainer Menu:</w:t>
       </w:r>
-      <w:bookmarkEnd w:id="30"/>
+      <w:bookmarkEnd w:id="33"/>
     </w:p>
     <w:p>
       <w:r>
@@ -15105,11 +16737,11 @@
           <w:color w:val="0F4761" w:themeColor="accent1" w:themeShade="BF"/>
         </w:rPr>
       </w:pPr>
-      <w:bookmarkStart w:id="31" w:name="_Toc205979347"/>
+      <w:bookmarkStart w:id="34" w:name="_Toc206071626"/>
       <w:r>
         <w:t>Purchase a Membership:</w:t>
       </w:r>
-      <w:bookmarkEnd w:id="31"/>
+      <w:bookmarkEnd w:id="34"/>
     </w:p>
     <w:p>
       <w:pPr>
@@ -15188,7 +16820,7 @@
           <w:noProof/>
         </w:rPr>
         <w:drawing>
-          <wp:inline distT="0" distB="0" distL="0" distR="0" wp14:anchorId="5AF0ACC3" wp14:editId="61A36638">
+          <wp:inline distT="0" distB="0" distL="0" distR="0" wp14:anchorId="5AF0ACC3" wp14:editId="5AA5C218">
             <wp:extent cx="6286500" cy="1028700"/>
             <wp:effectExtent l="0" t="0" r="0" b="0"/>
             <wp:docPr id="940703482" name="drawing"/>
@@ -15203,7 +16835,7 @@
                     <pic:cNvPicPr/>
                   </pic:nvPicPr>
                   <pic:blipFill>
-                    <a:blip r:embed="rId35" cstate="print">
+                    <a:blip r:embed="rId37" cstate="print">
                       <a:extLst>
                         <a:ext uri="{28A0092B-C50C-407E-A947-70E740481C1C}">
                           <a14:useLocalDpi xmlns:a14="http://schemas.microsoft.com/office/drawing/2010/main" val="0"/>
@@ -15277,7 +16909,7 @@
                     <pic:cNvPicPr/>
                   </pic:nvPicPr>
                   <pic:blipFill>
-                    <a:blip r:embed="rId36">
+                    <a:blip r:embed="rId38">
                       <a:extLst>
                         <a:ext uri="{28A0092B-C50C-407E-A947-70E740481C1C}">
                           <a14:useLocalDpi xmlns:a14="http://schemas.microsoft.com/office/drawing/2010/main"/>
@@ -15372,11 +17004,11 @@
         </w:numPr>
         <w:ind w:left="891" w:hanging="530"/>
       </w:pPr>
-      <w:bookmarkStart w:id="32" w:name="_Toc205979348"/>
+      <w:bookmarkStart w:id="35" w:name="_Toc206071627"/>
       <w:r>
         <w:t>8.3 View Gym Merchandise:</w:t>
       </w:r>
-      <w:bookmarkEnd w:id="32"/>
+      <w:bookmarkEnd w:id="35"/>
     </w:p>
     <w:p>
       <w:pPr>
@@ -15482,7 +17114,7 @@
                     <pic:cNvPicPr/>
                   </pic:nvPicPr>
                   <pic:blipFill>
-                    <a:blip r:embed="rId37">
+                    <a:blip r:embed="rId39">
                       <a:extLst>
                         <a:ext uri="{28A0092B-C50C-407E-A947-70E740481C1C}">
                           <a14:useLocalDpi xmlns:a14="http://schemas.microsoft.com/office/drawing/2010/main" val="0"/>
@@ -15541,11 +17173,11 @@
         </w:numPr>
         <w:ind w:left="891" w:hanging="530"/>
       </w:pPr>
-      <w:bookmarkStart w:id="33" w:name="_Toc205979349"/>
+      <w:bookmarkStart w:id="36" w:name="_Toc206071628"/>
       <w:r>
         <w:t>8.4 Logout:</w:t>
       </w:r>
-      <w:bookmarkEnd w:id="33"/>
+      <w:bookmarkEnd w:id="36"/>
     </w:p>
     <w:p>
       <w:r>
@@ -15598,11 +17230,11 @@
           <w:lang w:val="en-US"/>
         </w:rPr>
       </w:pPr>
-      <w:bookmarkStart w:id="34" w:name="_Toc205979350"/>
+      <w:bookmarkStart w:id="37" w:name="_Toc206071629"/>
       <w:r>
         <w:t>Member Menu</w:t>
       </w:r>
-      <w:bookmarkEnd w:id="34"/>
+      <w:bookmarkEnd w:id="37"/>
     </w:p>
     <w:p>
       <w:pPr>
@@ -15685,7 +17317,7 @@
                     <pic:cNvPicPr/>
                   </pic:nvPicPr>
                   <pic:blipFill>
-                    <a:blip r:embed="rId38">
+                    <a:blip r:embed="rId40">
                       <a:extLst>
                         <a:ext uri="{28A0092B-C50C-407E-A947-70E740481C1C}">
                           <a14:useLocalDpi xmlns:a14="http://schemas.microsoft.com/office/drawing/2010/main"/>
@@ -15731,7 +17363,7 @@
           <w:lang w:val="en-US"/>
         </w:rPr>
       </w:pPr>
-      <w:bookmarkStart w:id="35" w:name="_Toc205979351"/>
+      <w:bookmarkStart w:id="38" w:name="_Toc206071630"/>
       <w:r>
         <w:lastRenderedPageBreak/>
         <w:t>Browse Workout Classes</w:t>
@@ -15742,7 +17374,7 @@
         </w:rPr>
         <w:t>:</w:t>
       </w:r>
-      <w:bookmarkEnd w:id="35"/>
+      <w:bookmarkEnd w:id="38"/>
       <w:r>
         <w:rPr>
           <w:lang w:val="en-US"/>
@@ -15796,7 +17428,7 @@
           <w:noProof/>
         </w:rPr>
         <w:drawing>
-          <wp:inline distT="0" distB="0" distL="0" distR="0" wp14:anchorId="685021E3" wp14:editId="5BF503E6">
+          <wp:inline distT="0" distB="0" distL="0" distR="0" wp14:anchorId="685021E3" wp14:editId="5ABB3324">
             <wp:extent cx="6286500" cy="1466850"/>
             <wp:effectExtent l="0" t="0" r="0" b="0"/>
             <wp:docPr id="1907711004" name="drawing"/>
@@ -15811,7 +17443,7 @@
                     <pic:cNvPicPr/>
                   </pic:nvPicPr>
                   <pic:blipFill>
-                    <a:blip r:embed="rId39" cstate="print">
+                    <a:blip r:embed="rId41" cstate="print">
                       <a:extLst>
                         <a:ext uri="{28A0092B-C50C-407E-A947-70E740481C1C}">
                           <a14:useLocalDpi xmlns:a14="http://schemas.microsoft.com/office/drawing/2010/main" val="0"/>
@@ -15987,7 +17619,7 @@
           <w:lang w:val="en-US"/>
         </w:rPr>
       </w:pPr>
-      <w:bookmarkStart w:id="36" w:name="_Toc205979352"/>
+      <w:bookmarkStart w:id="39" w:name="_Toc206071631"/>
       <w:r>
         <w:t>View My Memberships</w:t>
       </w:r>
@@ -15997,7 +17629,7 @@
         </w:rPr>
         <w:t>:</w:t>
       </w:r>
-      <w:bookmarkEnd w:id="36"/>
+      <w:bookmarkEnd w:id="39"/>
       <w:r>
         <w:rPr>
           <w:lang w:val="en-US"/>
@@ -16101,7 +17733,7 @@
                     <pic:cNvPicPr/>
                   </pic:nvPicPr>
                   <pic:blipFill>
-                    <a:blip r:embed="rId40">
+                    <a:blip r:embed="rId42">
                       <a:extLst>
                         <a:ext uri="{28A0092B-C50C-407E-A947-70E740481C1C}">
                           <a14:useLocalDpi xmlns:a14="http://schemas.microsoft.com/office/drawing/2010/main"/>
@@ -16302,7 +17934,7 @@
           <w:lang w:val="en-US"/>
         </w:rPr>
       </w:pPr>
-      <w:bookmarkStart w:id="37" w:name="_Toc205979353"/>
+      <w:bookmarkStart w:id="40" w:name="_Toc206071632"/>
       <w:r>
         <w:t>Purchase a Membership</w:t>
       </w:r>
@@ -16312,7 +17944,7 @@
         </w:rPr>
         <w:t>:</w:t>
       </w:r>
-      <w:bookmarkEnd w:id="37"/>
+      <w:bookmarkEnd w:id="40"/>
       <w:r>
         <w:rPr>
           <w:lang w:val="en-US"/>
@@ -16397,7 +18029,7 @@
           <w:noProof/>
         </w:rPr>
         <w:drawing>
-          <wp:inline distT="0" distB="0" distL="0" distR="0" wp14:anchorId="22F18B1B" wp14:editId="57B87F35">
+          <wp:inline distT="0" distB="0" distL="0" distR="0" wp14:anchorId="22F18B1B" wp14:editId="602085D5">
             <wp:extent cx="6286500" cy="1028700"/>
             <wp:effectExtent l="0" t="0" r="0" b="0"/>
             <wp:docPr id="1923323153" name="drawing"/>
@@ -16412,7 +18044,7 @@
                     <pic:cNvPicPr/>
                   </pic:nvPicPr>
                   <pic:blipFill>
-                    <a:blip r:embed="rId35" cstate="print">
+                    <a:blip r:embed="rId37" cstate="print">
                       <a:extLst>
                         <a:ext uri="{28A0092B-C50C-407E-A947-70E740481C1C}">
                           <a14:useLocalDpi xmlns:a14="http://schemas.microsoft.com/office/drawing/2010/main" val="0"/>
@@ -16486,7 +18118,7 @@
                     <pic:cNvPicPr/>
                   </pic:nvPicPr>
                   <pic:blipFill>
-                    <a:blip r:embed="rId36">
+                    <a:blip r:embed="rId38">
                       <a:extLst>
                         <a:ext uri="{28A0092B-C50C-407E-A947-70E740481C1C}">
                           <a14:useLocalDpi xmlns:a14="http://schemas.microsoft.com/office/drawing/2010/main"/>
@@ -16595,7 +18227,7 @@
           <w:lang w:val="en-US"/>
         </w:rPr>
       </w:pPr>
-      <w:bookmarkStart w:id="38" w:name="_Toc205979354"/>
+      <w:bookmarkStart w:id="41" w:name="_Toc206071633"/>
       <w:r>
         <w:lastRenderedPageBreak/>
         <w:t>View Gym Merchandise</w:t>
@@ -16606,7 +18238,7 @@
         </w:rPr>
         <w:t>:</w:t>
       </w:r>
-      <w:bookmarkEnd w:id="38"/>
+      <w:bookmarkEnd w:id="41"/>
       <w:r>
         <w:rPr>
           <w:lang w:val="en-US"/>
@@ -16711,7 +18343,7 @@
                     <pic:cNvPicPr/>
                   </pic:nvPicPr>
                   <pic:blipFill>
-                    <a:blip r:embed="rId37">
+                    <a:blip r:embed="rId39">
                       <a:extLst>
                         <a:ext uri="{28A0092B-C50C-407E-A947-70E740481C1C}">
                           <a14:useLocalDpi xmlns:a14="http://schemas.microsoft.com/office/drawing/2010/main" val="0"/>
@@ -16759,11 +18391,11 @@
         <w:spacing w:after="369"/>
         <w:ind w:left="344" w:hanging="359"/>
       </w:pPr>
-      <w:bookmarkStart w:id="39" w:name="_Toc205979355"/>
+      <w:bookmarkStart w:id="42" w:name="_Toc206071634"/>
       <w:r>
         <w:t>Exiting the Program</w:t>
       </w:r>
-      <w:bookmarkEnd w:id="39"/>
+      <w:bookmarkEnd w:id="42"/>
     </w:p>
     <w:p>
       <w:pPr>
@@ -16825,7 +18457,7 @@
                     <pic:cNvPicPr/>
                   </pic:nvPicPr>
                   <pic:blipFill>
-                    <a:blip r:embed="rId41">
+                    <a:blip r:embed="rId43">
                       <a:extLst>
                         <a:ext uri="{28A0092B-C50C-407E-A947-70E740481C1C}">
                           <a14:useLocalDpi xmlns:a14="http://schemas.microsoft.com/office/drawing/2010/main"/>
@@ -16914,12 +18546,12 @@
         <w:pStyle w:val="Heading1"/>
         <w:ind w:left="495" w:hanging="510"/>
       </w:pPr>
-      <w:bookmarkStart w:id="40" w:name="_Toc205979356"/>
+      <w:bookmarkStart w:id="43" w:name="_Toc206071635"/>
       <w:r>
         <w:lastRenderedPageBreak/>
         <w:t>Troubleshooting Tips</w:t>
       </w:r>
-      <w:bookmarkEnd w:id="40"/>
+      <w:bookmarkEnd w:id="43"/>
       <w:r>
         <w:t xml:space="preserve"> </w:t>
       </w:r>
@@ -17440,11 +19072,11 @@
         <w:spacing w:after="365"/>
         <w:ind w:left="520" w:hanging="535"/>
       </w:pPr>
-      <w:bookmarkStart w:id="41" w:name="_Toc205979357"/>
+      <w:bookmarkStart w:id="44" w:name="_Toc206071636"/>
       <w:r>
         <w:t>FAQs</w:t>
       </w:r>
-      <w:bookmarkEnd w:id="41"/>
+      <w:bookmarkEnd w:id="44"/>
       <w:r>
         <w:t xml:space="preserve"> </w:t>
       </w:r>
@@ -17686,11 +19318,11 @@
         <w:spacing w:after="365"/>
         <w:ind w:left="520" w:hanging="535"/>
       </w:pPr>
-      <w:bookmarkStart w:id="42" w:name="_Toc205979358"/>
+      <w:bookmarkStart w:id="45" w:name="_Toc206071637"/>
       <w:r>
         <w:t>Contact Us</w:t>
       </w:r>
-      <w:bookmarkEnd w:id="42"/>
+      <w:bookmarkEnd w:id="45"/>
       <w:r>
         <w:t xml:space="preserve"> </w:t>
       </w:r>
@@ -17828,11 +19460,11 @@
       </w:r>
     </w:p>
     <w:sectPr>
-      <w:headerReference w:type="default" r:id="rId42"/>
-      <w:footerReference w:type="even" r:id="rId43"/>
-      <w:footerReference w:type="default" r:id="rId44"/>
-      <w:headerReference w:type="first" r:id="rId45"/>
-      <w:footerReference w:type="first" r:id="rId46"/>
+      <w:headerReference w:type="default" r:id="rId44"/>
+      <w:footerReference w:type="even" r:id="rId45"/>
+      <w:footerReference w:type="default" r:id="rId46"/>
+      <w:headerReference w:type="first" r:id="rId47"/>
+      <w:footerReference w:type="first" r:id="rId48"/>
       <w:pgSz w:w="12240" w:h="15840"/>
       <w:pgMar w:top="364" w:right="909" w:bottom="1450" w:left="1441" w:header="720" w:footer="720" w:gutter="0"/>
       <w:pgNumType w:start="0"/>
@@ -24077,21 +25709,12 @@
 </file>
 
 <file path=customXml/item1.xml><?xml version="1.0" encoding="utf-8"?>
-<?mso-contentType ?>
-<FormTemplates xmlns="http://schemas.microsoft.com/sharepoint/v3/contenttype/forms">
-  <Display>DocumentLibraryForm</Display>
-  <Edit>DocumentLibraryForm</Edit>
-  <New>DocumentLibraryForm</New>
-</FormTemplates>
-</file>
-
-<file path=customXml/item2.xml><?xml version="1.0" encoding="utf-8"?>
 <p:properties xmlns:p="http://schemas.microsoft.com/office/2006/metadata/properties" xmlns:xsi="http://www.w3.org/2001/XMLSchema-instance" xmlns:pc="http://schemas.microsoft.com/office/infopath/2007/PartnerControls">
   <documentManagement/>
 </p:properties>
 </file>
 
-<file path=customXml/item3.xml><?xml version="1.0" encoding="utf-8"?>
+<file path=customXml/item2.xml><?xml version="1.0" encoding="utf-8"?>
 <ct:contentTypeSchema xmlns:ct="http://schemas.microsoft.com/office/2006/metadata/contentType" xmlns:ma="http://schemas.microsoft.com/office/2006/metadata/properties/metaAttributes" ct:_="" ma:_="" ma:contentTypeName="Document" ma:contentTypeID="0x0101004E8913214345164DBDA8051DD5C53C2D" ma:contentTypeVersion="3" ma:contentTypeDescription="Create a new document." ma:contentTypeScope="" ma:versionID="31f7116c92bbd8cd6c24b19c4b2188a6">
   <xsd:schema xmlns:xsd="http://www.w3.org/2001/XMLSchema" xmlns:xs="http://www.w3.org/2001/XMLSchema" xmlns:p="http://schemas.microsoft.com/office/2006/metadata/properties" xmlns:ns2="4f46f963-0f1e-4de7-a983-aed4d8dc3d21" targetNamespace="http://schemas.microsoft.com/office/2006/metadata/properties" ma:root="true" ma:fieldsID="f421f03a131ebec49d024acb1e90a688" ns2:_="">
     <xsd:import namespace="4f46f963-0f1e-4de7-a983-aed4d8dc3d21"/>
@@ -24229,15 +25852,16 @@
 </ct:contentTypeSchema>
 </file>
 
-<file path=customXml/itemProps1.xml><?xml version="1.0" encoding="utf-8"?>
-<ds:datastoreItem xmlns:ds="http://schemas.openxmlformats.org/officeDocument/2006/customXml" ds:itemID="{36310F0D-E112-4A2B-8EEA-5A950D72ADAE}">
-  <ds:schemaRefs>
-    <ds:schemaRef ds:uri="http://schemas.microsoft.com/sharepoint/v3/contenttype/forms"/>
-  </ds:schemaRefs>
-</ds:datastoreItem>
+<file path=customXml/item3.xml><?xml version="1.0" encoding="utf-8"?>
+<?mso-contentType ?>
+<FormTemplates xmlns="http://schemas.microsoft.com/sharepoint/v3/contenttype/forms">
+  <Display>DocumentLibraryForm</Display>
+  <Edit>DocumentLibraryForm</Edit>
+  <New>DocumentLibraryForm</New>
+</FormTemplates>
 </file>
 
-<file path=customXml/itemProps2.xml><?xml version="1.0" encoding="utf-8"?>
+<file path=customXml/itemProps1.xml><?xml version="1.0" encoding="utf-8"?>
 <ds:datastoreItem xmlns:ds="http://schemas.openxmlformats.org/officeDocument/2006/customXml" ds:itemID="{0CCCEB51-2F56-4CD6-8F8B-FDC6F5729322}">
   <ds:schemaRefs>
     <ds:schemaRef ds:uri="http://schemas.microsoft.com/office/2006/metadata/properties"/>
@@ -24246,7 +25870,7 @@
 </ds:datastoreItem>
 </file>
 
-<file path=customXml/itemProps3.xml><?xml version="1.0" encoding="utf-8"?>
+<file path=customXml/itemProps2.xml><?xml version="1.0" encoding="utf-8"?>
 <ds:datastoreItem xmlns:ds="http://schemas.openxmlformats.org/officeDocument/2006/customXml" ds:itemID="{C0482BBC-7250-4E58-963C-76ACB9A31960}">
   <ds:schemaRefs>
     <ds:schemaRef ds:uri="http://schemas.microsoft.com/office/2006/metadata/contentType"/>
@@ -24262,4 +25886,12 @@
     <ds:schemaRef ds:uri="http://schemas.microsoft.com/internal/obd"/>
   </ds:schemaRefs>
 </ds:datastoreItem>
+</file>
+
+<file path=customXml/itemProps3.xml><?xml version="1.0" encoding="utf-8"?>
+<ds:datastoreItem xmlns:ds="http://schemas.openxmlformats.org/officeDocument/2006/customXml" ds:itemID="{36310F0D-E112-4A2B-8EEA-5A950D72ADAE}">
+  <ds:schemaRefs>
+    <ds:schemaRef ds:uri="http://schemas.microsoft.com/sharepoint/v3/contenttype/forms"/>
+  </ds:schemaRefs>
+</ds:datastoreItem>
 </file>
</xml_diff>

<commit_message>
Manual update: logging system section
</commit_message>
<xml_diff>
--- a/documents/Program instructions Summer2025final.docx
+++ b/documents/Program instructions Summer2025final.docx
@@ -5048,16 +5048,77 @@
         <w:t xml:space="preserve"> – The Main Menu will appear; type the number for your choice and press Enter.</w:t>
       </w:r>
     </w:p>
-    <w:p/>
-    <w:p>
-      <w:pPr>
-        <w:pStyle w:val="Heading1"/>
+    <w:p>
+      <w:pPr>
+        <w:pStyle w:val="Heading2"/>
+      </w:pPr>
+      <w:r>
+        <w:t>Logging system</w:t>
+      </w:r>
+    </w:p>
+    <w:p>
+      <w:r>
+        <w:t xml:space="preserve">The Gym Management System comes </w:t>
+      </w:r>
+      <w:r>
+        <w:t>equipped with</w:t>
+      </w:r>
+      <w:r>
+        <w:t xml:space="preserve"> built-in logging capabilities. Errors and crashes, and general information such as data creation, updates and deletes are tracked in an appropriate file. Each entry includes a timestamp and description of the message. The files are stored </w:t>
+      </w:r>
+      <w:r>
+        <w:t>in the</w:t>
+      </w:r>
+      <w:r>
+        <w:t xml:space="preserve"> root folder of the application.</w:t>
+      </w:r>
+    </w:p>
+    <w:p>
+      <w:pPr>
+        <w:pStyle w:val="ListParagraph"/>
         <w:numPr>
           <w:ilvl w:val="0"/>
-          <w:numId w:val="0"/>
+          <w:numId w:val="42"/>
         </w:numPr>
-        <w:ind w:left="344" w:hanging="359"/>
-      </w:pPr>
+      </w:pPr>
+      <w:r>
+        <w:t xml:space="preserve">Error logs are tracked in the </w:t>
+      </w:r>
+      <w:r>
+        <w:rPr>
+          <w:b/>
+          <w:bCs/>
+        </w:rPr>
+        <w:t>gym_management_error_log.txt</w:t>
+      </w:r>
+      <w:r>
+        <w:t xml:space="preserve"> file.</w:t>
+      </w:r>
+    </w:p>
+    <w:p>
+      <w:pPr>
+        <w:pStyle w:val="ListParagraph"/>
+        <w:numPr>
+          <w:ilvl w:val="0"/>
+          <w:numId w:val="42"/>
+        </w:numPr>
+      </w:pPr>
+      <w:r>
+        <w:t xml:space="preserve">Information logs are tracked in the </w:t>
+      </w:r>
+      <w:r>
+        <w:rPr>
+          <w:b/>
+          <w:bCs/>
+        </w:rPr>
+        <w:t>gym_management_log.txt</w:t>
+      </w:r>
+      <w:r>
+        <w:t xml:space="preserve"> file</w:t>
+      </w:r>
+      <w:r>
+        <w:t>.</w:t>
+      </w:r>
     </w:p>
     <w:p>
       <w:pPr>
@@ -5066,6 +5127,7 @@
       </w:pPr>
       <w:bookmarkStart w:id="4" w:name="_Toc206073734"/>
       <w:r>
+        <w:lastRenderedPageBreak/>
         <w:t>Database Diagram</w:t>
       </w:r>
       <w:bookmarkEnd w:id="4"/>
@@ -5937,14 +5999,7 @@
                       <w:sz w:val="20"/>
                       <w:szCs w:val="20"/>
                     </w:rPr>
-                    <w:t xml:space="preserve"> are entities used to represent </w:t>
-                  </w:r>
-                  <w:r>
-                    <w:rPr>
-                      <w:sz w:val="20"/>
-                      <w:szCs w:val="20"/>
-                    </w:rPr>
-                    <w:t>users</w:t>
+                    <w:t xml:space="preserve"> are entities used to represent users</w:t>
                   </w:r>
                   <w:r>
                     <w:rPr>
@@ -5974,14 +6029,7 @@
                       <w:sz w:val="20"/>
                       <w:szCs w:val="20"/>
                     </w:rPr>
-                    <w:t xml:space="preserve"> class</w:t>
-                  </w:r>
-                  <w:r>
-                    <w:rPr>
-                      <w:sz w:val="20"/>
-                      <w:szCs w:val="20"/>
-                    </w:rPr>
-                    <w:t>. They are assigned a Role.</w:t>
+                    <w:t xml:space="preserve"> class. They are assigned a Role.</w:t>
                   </w:r>
                 </w:p>
               </w:tc>
@@ -8569,7 +8617,7 @@
               </wp:anchor>
             </w:drawing>
           </mc:Choice>
-          <mc:Fallback xmlns:arto="http://schemas.microsoft.com/office/word/2006/arto" xmlns:a14="http://schemas.microsoft.com/office/drawing/2010/main" xmlns:pic="http://schemas.openxmlformats.org/drawingml/2006/picture" xmlns:a="http://schemas.openxmlformats.org/drawingml/2006/main">
+          <mc:Fallback xmlns:a="http://schemas.openxmlformats.org/drawingml/2006/main" xmlns:pic="http://schemas.openxmlformats.org/drawingml/2006/picture" xmlns:a14="http://schemas.microsoft.com/office/drawing/2010/main" xmlns:arto="http://schemas.microsoft.com/office/word/2006/arto">
             <w:pict>
               <v:line id="Straight Connector 19" style="position:absolute;flip:x;z-index:251658247;visibility:visible;mso-wrap-style:square;mso-width-percent:0;mso-wrap-distance-left:9pt;mso-wrap-distance-top:0;mso-wrap-distance-right:9pt;mso-wrap-distance-bottom:0;mso-position-horizontal:absolute;mso-position-horizontal-relative:text;mso-position-vertical:absolute;mso-position-vertical-relative:text;mso-width-percent:0;mso-width-relative:margin" o:spid="_x0000_s1026" strokecolor="#156082 [3204]" strokeweight="1.5pt" from="1.95pt,11.6pt" to="32.45pt,11.6pt" w14:anchorId="04BD3A66" o:gfxdata="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">
                 <v:stroke joinstyle="miter"/>
@@ -8642,7 +8690,7 @@
               </wp:anchor>
             </w:drawing>
           </mc:Choice>
-          <mc:Fallback xmlns:arto="http://schemas.microsoft.com/office/word/2006/arto" xmlns:a14="http://schemas.microsoft.com/office/drawing/2010/main" xmlns:pic="http://schemas.openxmlformats.org/drawingml/2006/picture" xmlns:a="http://schemas.openxmlformats.org/drawingml/2006/main">
+          <mc:Fallback xmlns:a="http://schemas.openxmlformats.org/drawingml/2006/main" xmlns:pic="http://schemas.openxmlformats.org/drawingml/2006/picture" xmlns:a14="http://schemas.microsoft.com/office/drawing/2010/main" xmlns:arto="http://schemas.microsoft.com/office/word/2006/arto">
             <w:pict>
               <v:shapetype id="_x0000_t4" coordsize="21600,21600" o:spt="4" path="m10800,l,10800,10800,21600,21600,10800xe" w14:anchorId="761D0DBD">
                 <v:stroke joinstyle="miter"/>
@@ -8710,7 +8758,7 @@
               </wp:anchor>
             </w:drawing>
           </mc:Choice>
-          <mc:Fallback xmlns:arto="http://schemas.microsoft.com/office/word/2006/arto" xmlns:a14="http://schemas.microsoft.com/office/drawing/2010/main" xmlns:pic="http://schemas.openxmlformats.org/drawingml/2006/picture" xmlns:a="http://schemas.openxmlformats.org/drawingml/2006/main">
+          <mc:Fallback xmlns:a="http://schemas.openxmlformats.org/drawingml/2006/main" xmlns:pic="http://schemas.openxmlformats.org/drawingml/2006/picture" xmlns:a14="http://schemas.microsoft.com/office/drawing/2010/main" xmlns:arto="http://schemas.microsoft.com/office/word/2006/arto">
             <w:pict>
               <v:line id="Straight Connector 14" style="position:absolute;flip:y;z-index:251658242;visibility:visible;mso-wrap-style:square;mso-height-percent:0;mso-wrap-distance-left:9pt;mso-wrap-distance-top:0;mso-wrap-distance-right:9pt;mso-wrap-distance-bottom:0;mso-position-horizontal:absolute;mso-position-horizontal-relative:text;mso-position-vertical:absolute;mso-position-vertical-relative:text;mso-height-percent:0;mso-height-relative:margin" o:spid="_x0000_s1026" strokecolor="#156082 [3204]" strokeweight="1.5pt" from="247.45pt,22.6pt" to="247.45pt,45.1pt" w14:anchorId="706C87EC" o:gfxdata="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">
                 <v:stroke joinstyle="miter"/>
@@ -8779,7 +8827,7 @@
               </wp:anchor>
             </w:drawing>
           </mc:Choice>
-          <mc:Fallback xmlns:arto="http://schemas.microsoft.com/office/word/2006/arto" xmlns:a14="http://schemas.microsoft.com/office/drawing/2010/main" xmlns:pic="http://schemas.openxmlformats.org/drawingml/2006/picture" xmlns:a="http://schemas.openxmlformats.org/drawingml/2006/main">
+          <mc:Fallback xmlns:a="http://schemas.openxmlformats.org/drawingml/2006/main" xmlns:pic="http://schemas.openxmlformats.org/drawingml/2006/picture" xmlns:a14="http://schemas.microsoft.com/office/drawing/2010/main" xmlns:arto="http://schemas.microsoft.com/office/word/2006/arto">
             <w:pict>
               <v:line id="Straight Connector 11" style="position:absolute;z-index:251658240;visibility:visible;mso-wrap-style:square;mso-width-percent:0;mso-height-percent:0;mso-wrap-distance-left:9pt;mso-wrap-distance-top:0;mso-wrap-distance-right:9pt;mso-wrap-distance-bottom:0;mso-position-horizontal:absolute;mso-position-horizontal-relative:text;mso-position-vertical:absolute;mso-position-vertical-relative:text;mso-width-percent:0;mso-height-percent:0;mso-width-relative:margin;mso-height-relative:margin" o:spid="_x0000_s1026" strokecolor="#156082 [3204]" strokeweight="1.5pt" from="81.45pt,22.55pt" to="412.95pt,22.55pt" w14:anchorId="1E842D02" o:gfxdata="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">
                 <v:stroke joinstyle="miter"/>
@@ -8845,7 +8893,7 @@
               </wp:anchor>
             </w:drawing>
           </mc:Choice>
-          <mc:Fallback xmlns:arto="http://schemas.microsoft.com/office/word/2006/arto" xmlns:a14="http://schemas.microsoft.com/office/drawing/2010/main" xmlns:pic="http://schemas.openxmlformats.org/drawingml/2006/picture" xmlns:a="http://schemas.openxmlformats.org/drawingml/2006/main">
+          <mc:Fallback xmlns:a="http://schemas.openxmlformats.org/drawingml/2006/main" xmlns:pic="http://schemas.openxmlformats.org/drawingml/2006/picture" xmlns:a14="http://schemas.microsoft.com/office/drawing/2010/main" xmlns:arto="http://schemas.microsoft.com/office/word/2006/arto">
             <w:pict>
               <v:line id="Straight Connector 14" style="position:absolute;flip:y;z-index:251658243;visibility:visible;mso-wrap-style:square;mso-height-percent:0;mso-wrap-distance-left:9pt;mso-wrap-distance-top:0;mso-wrap-distance-right:9pt;mso-wrap-distance-bottom:0;mso-position-horizontal:absolute;mso-position-horizontal-relative:text;mso-position-vertical:absolute;mso-position-vertical-relative:text;mso-height-percent:0;mso-height-relative:margin" o:spid="_x0000_s1026" strokecolor="#156082 [3204]" strokeweight="1.5pt" from="412.95pt,22.05pt" to="412.95pt,45.05pt" w14:anchorId="134B84A7" o:gfxdata="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">
                 <v:stroke joinstyle="miter"/>
@@ -11133,7 +11181,7 @@
               </wp:anchor>
             </w:drawing>
           </mc:Choice>
-          <mc:Fallback xmlns:arto="http://schemas.microsoft.com/office/word/2006/arto" xmlns:a14="http://schemas.microsoft.com/office/drawing/2010/main" xmlns:pic="http://schemas.openxmlformats.org/drawingml/2006/picture" xmlns:a="http://schemas.openxmlformats.org/drawingml/2006/main">
+          <mc:Fallback xmlns:a="http://schemas.openxmlformats.org/drawingml/2006/main" xmlns:pic="http://schemas.openxmlformats.org/drawingml/2006/picture" xmlns:a14="http://schemas.microsoft.com/office/drawing/2010/main" xmlns:arto="http://schemas.microsoft.com/office/word/2006/arto">
             <w:pict>
               <v:line id="Straight Connector 20" style="position:absolute;z-index:251658251;visibility:visible;mso-wrap-style:square;mso-height-percent:0;mso-wrap-distance-left:9pt;mso-wrap-distance-top:0;mso-wrap-distance-right:9pt;mso-wrap-distance-bottom:0;mso-position-horizontal:absolute;mso-position-horizontal-relative:text;mso-position-vertical:absolute;mso-position-vertical-relative:text;mso-height-percent:0;mso-height-relative:margin" o:spid="_x0000_s1026" strokecolor="#156082 [3204]" strokeweight="1.5pt" from="245.95pt,20.85pt" to="245.95pt,45.35pt" w14:anchorId="34389386" o:gfxdata="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">
                 <v:stroke joinstyle="miter"/>
@@ -11206,7 +11254,7 @@
               </wp:anchor>
             </w:drawing>
           </mc:Choice>
-          <mc:Fallback xmlns:arto="http://schemas.microsoft.com/office/word/2006/arto" xmlns:a14="http://schemas.microsoft.com/office/drawing/2010/main" xmlns:pic="http://schemas.openxmlformats.org/drawingml/2006/picture" xmlns:a="http://schemas.openxmlformats.org/drawingml/2006/main">
+          <mc:Fallback xmlns:a="http://schemas.openxmlformats.org/drawingml/2006/main" xmlns:pic="http://schemas.openxmlformats.org/drawingml/2006/picture" xmlns:a14="http://schemas.microsoft.com/office/drawing/2010/main" xmlns:arto="http://schemas.microsoft.com/office/word/2006/arto">
             <w:pict>
               <v:shape id="Diamond 17" style="position:absolute;margin-left:235.5pt;margin-top:-.15pt;width:21.5pt;height:21.5pt;z-index:251658250;visibility:visible;mso-wrap-style:square;mso-height-percent:0;mso-wrap-distance-left:9pt;mso-wrap-distance-top:0;mso-wrap-distance-right:9pt;mso-wrap-distance-bottom:0;mso-position-horizontal:absolute;mso-position-horizontal-relative:text;mso-position-vertical:absolute;mso-position-vertical-relative:text;mso-height-percent:0;mso-height-relative:margin;v-text-anchor:middle" o:spid="_x0000_s1026" fillcolor="#156082 [3204]" strokecolor="#030e13 [484]" strokeweight="1.5pt" type="#_x0000_t4" o:gfxdata="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" w14:anchorId="72931E4F"/>
             </w:pict>
@@ -11954,7 +12002,7 @@
               </wp:anchor>
             </w:drawing>
           </mc:Choice>
-          <mc:Fallback xmlns:arto="http://schemas.microsoft.com/office/word/2006/arto" xmlns:a14="http://schemas.microsoft.com/office/drawing/2010/main" xmlns:pic="http://schemas.openxmlformats.org/drawingml/2006/picture" xmlns:a="http://schemas.openxmlformats.org/drawingml/2006/main">
+          <mc:Fallback xmlns:a="http://schemas.openxmlformats.org/drawingml/2006/main" xmlns:pic="http://schemas.openxmlformats.org/drawingml/2006/picture" xmlns:a14="http://schemas.microsoft.com/office/drawing/2010/main" xmlns:arto="http://schemas.microsoft.com/office/word/2006/arto">
             <w:pict>
               <v:line id="Straight Connector 20" style="position:absolute;z-index:251658253;visibility:visible;mso-wrap-style:square;mso-height-percent:0;mso-wrap-distance-left:9pt;mso-wrap-distance-top:0;mso-wrap-distance-right:9pt;mso-wrap-distance-bottom:0;mso-position-horizontal:absolute;mso-position-horizontal-relative:text;mso-position-vertical:absolute;mso-position-vertical-relative:text;mso-height-percent:0;mso-height-relative:margin" o:spid="_x0000_s1026" strokecolor="#156082 [3204]" strokeweight="1.5pt" from="245.95pt,20.85pt" to="245.95pt,45.35pt" w14:anchorId="6EFBB2F6" o:gfxdata="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">
                 <v:stroke joinstyle="miter"/>
@@ -12027,7 +12075,7 @@
               </wp:anchor>
             </w:drawing>
           </mc:Choice>
-          <mc:Fallback xmlns:arto="http://schemas.microsoft.com/office/word/2006/arto" xmlns:a14="http://schemas.microsoft.com/office/drawing/2010/main" xmlns:pic="http://schemas.openxmlformats.org/drawingml/2006/picture" xmlns:a="http://schemas.openxmlformats.org/drawingml/2006/main">
+          <mc:Fallback xmlns:a="http://schemas.openxmlformats.org/drawingml/2006/main" xmlns:pic="http://schemas.openxmlformats.org/drawingml/2006/picture" xmlns:a14="http://schemas.microsoft.com/office/drawing/2010/main" xmlns:arto="http://schemas.microsoft.com/office/word/2006/arto">
             <w:pict>
               <v:shape id="Diamond 17" style="position:absolute;margin-left:235.5pt;margin-top:-.15pt;width:21.5pt;height:21.5pt;z-index:251658252;visibility:visible;mso-wrap-style:square;mso-height-percent:0;mso-wrap-distance-left:9pt;mso-wrap-distance-top:0;mso-wrap-distance-right:9pt;mso-wrap-distance-bottom:0;mso-position-horizontal:absolute;mso-position-horizontal-relative:text;mso-position-vertical:absolute;mso-position-vertical-relative:text;mso-height-percent:0;mso-height-relative:margin;v-text-anchor:middle" o:spid="_x0000_s1026" fillcolor="#156082 [3204]" strokecolor="#030e13 [484]" strokeweight="1.5pt" type="#_x0000_t4" o:gfxdata="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" w14:anchorId="6E4BDEEF"/>
             </w:pict>
@@ -12715,7 +12763,7 @@
               </wp:anchor>
             </w:drawing>
           </mc:Choice>
-          <mc:Fallback xmlns:arto="http://schemas.microsoft.com/office/word/2006/arto" xmlns:a14="http://schemas.microsoft.com/office/drawing/2010/main" xmlns:pic="http://schemas.openxmlformats.org/drawingml/2006/picture" xmlns:a="http://schemas.openxmlformats.org/drawingml/2006/main">
+          <mc:Fallback xmlns:a="http://schemas.openxmlformats.org/drawingml/2006/main" xmlns:pic="http://schemas.openxmlformats.org/drawingml/2006/picture" xmlns:a14="http://schemas.microsoft.com/office/drawing/2010/main" xmlns:arto="http://schemas.microsoft.com/office/word/2006/arto">
             <w:pict>
               <v:line id="Straight Connector 20" style="position:absolute;z-index:251658255;visibility:visible;mso-wrap-style:square;mso-height-percent:0;mso-wrap-distance-left:9pt;mso-wrap-distance-top:0;mso-wrap-distance-right:9pt;mso-wrap-distance-bottom:0;mso-position-horizontal:absolute;mso-position-horizontal-relative:text;mso-position-vertical:absolute;mso-position-vertical-relative:text;mso-height-percent:0;mso-height-relative:margin" o:spid="_x0000_s1026" strokecolor="#156082 [3204]" strokeweight="1.5pt" from="245.95pt,20.85pt" to="245.95pt,45.35pt" w14:anchorId="72BDEBCD" o:gfxdata="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">
                 <v:stroke joinstyle="miter"/>
@@ -12788,7 +12836,7 @@
               </wp:anchor>
             </w:drawing>
           </mc:Choice>
-          <mc:Fallback xmlns:arto="http://schemas.microsoft.com/office/word/2006/arto" xmlns:a14="http://schemas.microsoft.com/office/drawing/2010/main" xmlns:pic="http://schemas.openxmlformats.org/drawingml/2006/picture" xmlns:a="http://schemas.openxmlformats.org/drawingml/2006/main">
+          <mc:Fallback xmlns:a="http://schemas.openxmlformats.org/drawingml/2006/main" xmlns:pic="http://schemas.openxmlformats.org/drawingml/2006/picture" xmlns:a14="http://schemas.microsoft.com/office/drawing/2010/main" xmlns:arto="http://schemas.microsoft.com/office/word/2006/arto">
             <w:pict>
               <v:shape id="Diamond 17" style="position:absolute;margin-left:235.5pt;margin-top:-.15pt;width:21.5pt;height:21.5pt;z-index:251658254;visibility:visible;mso-wrap-style:square;mso-height-percent:0;mso-wrap-distance-left:9pt;mso-wrap-distance-top:0;mso-wrap-distance-right:9pt;mso-wrap-distance-bottom:0;mso-position-horizontal:absolute;mso-position-horizontal-relative:text;mso-position-vertical:absolute;mso-position-vertical-relative:text;mso-height-percent:0;mso-height-relative:margin;v-text-anchor:middle" o:spid="_x0000_s1026" fillcolor="#156082 [3204]" strokecolor="#030e13 [484]" strokeweight="1.5pt" type="#_x0000_t4" o:gfxdata="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" w14:anchorId="6206F19F"/>
             </w:pict>
@@ -14271,7 +14319,7 @@
           <w:noProof/>
         </w:rPr>
         <w:drawing>
-          <wp:inline distT="0" distB="0" distL="0" distR="0" wp14:anchorId="63D03414" wp14:editId="241400A4">
+          <wp:inline distT="0" distB="0" distL="0" distR="0" wp14:anchorId="63D03414" wp14:editId="135DD602">
             <wp:extent cx="6286500" cy="1304925"/>
             <wp:effectExtent l="0" t="0" r="0" b="0"/>
             <wp:docPr id="1305256734" name="drawing"/>
@@ -16842,7 +16890,7 @@
           <w:noProof/>
         </w:rPr>
         <w:drawing>
-          <wp:inline distT="0" distB="0" distL="0" distR="0" wp14:anchorId="5AF0ACC3" wp14:editId="5AA5C218">
+          <wp:inline distT="0" distB="0" distL="0" distR="0" wp14:anchorId="5AF0ACC3" wp14:editId="373BFCCB">
             <wp:extent cx="6286500" cy="1028700"/>
             <wp:effectExtent l="0" t="0" r="0" b="0"/>
             <wp:docPr id="940703482" name="drawing"/>
@@ -17026,10 +17074,7 @@
       </w:pPr>
       <w:bookmarkStart w:id="35" w:name="_Toc206073765"/>
       <w:r>
-        <w:t>View Gym Merchandise</w:t>
-      </w:r>
-      <w:r>
-        <w:t>:</w:t>
+        <w:t>View Gym Merchandise:</w:t>
       </w:r>
       <w:bookmarkEnd w:id="35"/>
     </w:p>
@@ -17196,10 +17241,7 @@
       </w:pPr>
       <w:bookmarkStart w:id="36" w:name="_Toc206073766"/>
       <w:r>
-        <w:t>Logout</w:t>
-      </w:r>
-      <w:r>
-        <w:t>:</w:t>
+        <w:t>Logout:</w:t>
       </w:r>
       <w:bookmarkEnd w:id="36"/>
     </w:p>
@@ -17452,7 +17494,7 @@
           <w:noProof/>
         </w:rPr>
         <w:drawing>
-          <wp:inline distT="0" distB="0" distL="0" distR="0" wp14:anchorId="685021E3" wp14:editId="5ABB3324">
+          <wp:inline distT="0" distB="0" distL="0" distR="0" wp14:anchorId="685021E3" wp14:editId="12433459">
             <wp:extent cx="6286500" cy="1466850"/>
             <wp:effectExtent l="0" t="0" r="0" b="0"/>
             <wp:docPr id="1907711004" name="drawing"/>
@@ -18053,7 +18095,7 @@
           <w:noProof/>
         </w:rPr>
         <w:drawing>
-          <wp:inline distT="0" distB="0" distL="0" distR="0" wp14:anchorId="22F18B1B" wp14:editId="602085D5">
+          <wp:inline distT="0" distB="0" distL="0" distR="0" wp14:anchorId="22F18B1B" wp14:editId="5326CAE9">
             <wp:extent cx="6286500" cy="1028700"/>
             <wp:effectExtent l="0" t="0" r="0" b="0"/>
             <wp:docPr id="1923323153" name="drawing"/>
@@ -22509,6 +22551,119 @@
     </w:lvl>
   </w:abstractNum>
   <w:abstractNum w:abstractNumId="24" w15:restartNumberingAfterBreak="0">
+    <w:nsid w:val="559C7937"/>
+    <w:multiLevelType w:val="hybridMultilevel"/>
+    <w:tmpl w:val="FA402278"/>
+    <w:lvl w:ilvl="0" w:tplc="04090001">
+      <w:start w:val="1"/>
+      <w:numFmt w:val="bullet"/>
+      <w:lvlText w:val=""/>
+      <w:lvlJc w:val="left"/>
+      <w:pPr>
+        <w:ind w:left="720" w:hanging="360"/>
+      </w:pPr>
+      <w:rPr>
+        <w:rFonts w:ascii="Symbol" w:hAnsi="Symbol" w:hint="default"/>
+      </w:rPr>
+    </w:lvl>
+    <w:lvl w:ilvl="1" w:tplc="04090003" w:tentative="1">
+      <w:start w:val="1"/>
+      <w:numFmt w:val="bullet"/>
+      <w:lvlText w:val="o"/>
+      <w:lvlJc w:val="left"/>
+      <w:pPr>
+        <w:ind w:left="1440" w:hanging="360"/>
+      </w:pPr>
+      <w:rPr>
+        <w:rFonts w:ascii="Courier New" w:hAnsi="Courier New" w:hint="default"/>
+      </w:rPr>
+    </w:lvl>
+    <w:lvl w:ilvl="2" w:tplc="04090005" w:tentative="1">
+      <w:start w:val="1"/>
+      <w:numFmt w:val="bullet"/>
+      <w:lvlText w:val=""/>
+      <w:lvlJc w:val="left"/>
+      <w:pPr>
+        <w:ind w:left="2160" w:hanging="360"/>
+      </w:pPr>
+      <w:rPr>
+        <w:rFonts w:ascii="Wingdings" w:hAnsi="Wingdings" w:hint="default"/>
+      </w:rPr>
+    </w:lvl>
+    <w:lvl w:ilvl="3" w:tplc="04090001" w:tentative="1">
+      <w:start w:val="1"/>
+      <w:numFmt w:val="bullet"/>
+      <w:lvlText w:val=""/>
+      <w:lvlJc w:val="left"/>
+      <w:pPr>
+        <w:ind w:left="2880" w:hanging="360"/>
+      </w:pPr>
+      <w:rPr>
+        <w:rFonts w:ascii="Symbol" w:hAnsi="Symbol" w:hint="default"/>
+      </w:rPr>
+    </w:lvl>
+    <w:lvl w:ilvl="4" w:tplc="04090003" w:tentative="1">
+      <w:start w:val="1"/>
+      <w:numFmt w:val="bullet"/>
+      <w:lvlText w:val="o"/>
+      <w:lvlJc w:val="left"/>
+      <w:pPr>
+        <w:ind w:left="3600" w:hanging="360"/>
+      </w:pPr>
+      <w:rPr>
+        <w:rFonts w:ascii="Courier New" w:hAnsi="Courier New" w:hint="default"/>
+      </w:rPr>
+    </w:lvl>
+    <w:lvl w:ilvl="5" w:tplc="04090005" w:tentative="1">
+      <w:start w:val="1"/>
+      <w:numFmt w:val="bullet"/>
+      <w:lvlText w:val=""/>
+      <w:lvlJc w:val="left"/>
+      <w:pPr>
+        <w:ind w:left="4320" w:hanging="360"/>
+      </w:pPr>
+      <w:rPr>
+        <w:rFonts w:ascii="Wingdings" w:hAnsi="Wingdings" w:hint="default"/>
+      </w:rPr>
+    </w:lvl>
+    <w:lvl w:ilvl="6" w:tplc="04090001" w:tentative="1">
+      <w:start w:val="1"/>
+      <w:numFmt w:val="bullet"/>
+      <w:lvlText w:val=""/>
+      <w:lvlJc w:val="left"/>
+      <w:pPr>
+        <w:ind w:left="5040" w:hanging="360"/>
+      </w:pPr>
+      <w:rPr>
+        <w:rFonts w:ascii="Symbol" w:hAnsi="Symbol" w:hint="default"/>
+      </w:rPr>
+    </w:lvl>
+    <w:lvl w:ilvl="7" w:tplc="04090003" w:tentative="1">
+      <w:start w:val="1"/>
+      <w:numFmt w:val="bullet"/>
+      <w:lvlText w:val="o"/>
+      <w:lvlJc w:val="left"/>
+      <w:pPr>
+        <w:ind w:left="5760" w:hanging="360"/>
+      </w:pPr>
+      <w:rPr>
+        <w:rFonts w:ascii="Courier New" w:hAnsi="Courier New" w:hint="default"/>
+      </w:rPr>
+    </w:lvl>
+    <w:lvl w:ilvl="8" w:tplc="04090005" w:tentative="1">
+      <w:start w:val="1"/>
+      <w:numFmt w:val="bullet"/>
+      <w:lvlText w:val=""/>
+      <w:lvlJc w:val="left"/>
+      <w:pPr>
+        <w:ind w:left="6480" w:hanging="360"/>
+      </w:pPr>
+      <w:rPr>
+        <w:rFonts w:ascii="Wingdings" w:hAnsi="Wingdings" w:hint="default"/>
+      </w:rPr>
+    </w:lvl>
+  </w:abstractNum>
+  <w:abstractNum w:abstractNumId="25" w15:restartNumberingAfterBreak="0">
     <w:nsid w:val="57CE1788"/>
     <w:multiLevelType w:val="hybridMultilevel"/>
     <w:tmpl w:val="FFFFFFFF"/>
@@ -22621,7 +22776,7 @@
       </w:rPr>
     </w:lvl>
   </w:abstractNum>
-  <w:abstractNum w:abstractNumId="25" w15:restartNumberingAfterBreak="0">
+  <w:abstractNum w:abstractNumId="26" w15:restartNumberingAfterBreak="0">
     <w:nsid w:val="5C82BC6E"/>
     <w:multiLevelType w:val="hybridMultilevel"/>
     <w:tmpl w:val="9F90FCD4"/>
@@ -22734,7 +22889,7 @@
       </w:rPr>
     </w:lvl>
   </w:abstractNum>
-  <w:abstractNum w:abstractNumId="26" w15:restartNumberingAfterBreak="0">
+  <w:abstractNum w:abstractNumId="27" w15:restartNumberingAfterBreak="0">
     <w:nsid w:val="5DB07189"/>
     <w:multiLevelType w:val="hybridMultilevel"/>
     <w:tmpl w:val="FFFFFFFF"/>
@@ -22847,7 +23002,7 @@
       </w:rPr>
     </w:lvl>
   </w:abstractNum>
-  <w:abstractNum w:abstractNumId="27" w15:restartNumberingAfterBreak="0">
+  <w:abstractNum w:abstractNumId="28" w15:restartNumberingAfterBreak="0">
     <w:nsid w:val="5E2E9490"/>
     <w:multiLevelType w:val="hybridMultilevel"/>
     <w:tmpl w:val="BC36D9B2"/>
@@ -22960,7 +23115,7 @@
       </w:rPr>
     </w:lvl>
   </w:abstractNum>
-  <w:abstractNum w:abstractNumId="28" w15:restartNumberingAfterBreak="0">
+  <w:abstractNum w:abstractNumId="29" w15:restartNumberingAfterBreak="0">
     <w:nsid w:val="5F5060A9"/>
     <w:multiLevelType w:val="hybridMultilevel"/>
     <w:tmpl w:val="FFFFFFFF"/>
@@ -23073,7 +23228,7 @@
       </w:rPr>
     </w:lvl>
   </w:abstractNum>
-  <w:abstractNum w:abstractNumId="29" w15:restartNumberingAfterBreak="0">
+  <w:abstractNum w:abstractNumId="30" w15:restartNumberingAfterBreak="0">
     <w:nsid w:val="621E18EE"/>
     <w:multiLevelType w:val="hybridMultilevel"/>
     <w:tmpl w:val="FFFFFFFF"/>
@@ -23186,7 +23341,7 @@
       </w:rPr>
     </w:lvl>
   </w:abstractNum>
-  <w:abstractNum w:abstractNumId="30" w15:restartNumberingAfterBreak="0">
+  <w:abstractNum w:abstractNumId="31" w15:restartNumberingAfterBreak="0">
     <w:nsid w:val="6295A892"/>
     <w:multiLevelType w:val="multilevel"/>
     <w:tmpl w:val="F43A1DF8"/>
@@ -23302,7 +23457,7 @@
       </w:rPr>
     </w:lvl>
   </w:abstractNum>
-  <w:abstractNum w:abstractNumId="31" w15:restartNumberingAfterBreak="0">
+  <w:abstractNum w:abstractNumId="32" w15:restartNumberingAfterBreak="0">
     <w:nsid w:val="696F2EE0"/>
     <w:multiLevelType w:val="multilevel"/>
     <w:tmpl w:val="F43A1DF8"/>
@@ -23418,7 +23573,7 @@
       </w:rPr>
     </w:lvl>
   </w:abstractNum>
-  <w:abstractNum w:abstractNumId="32" w15:restartNumberingAfterBreak="0">
+  <w:abstractNum w:abstractNumId="33" w15:restartNumberingAfterBreak="0">
     <w:nsid w:val="69A4D8A6"/>
     <w:multiLevelType w:val="hybridMultilevel"/>
     <w:tmpl w:val="FFFFFFFF"/>
@@ -23531,7 +23686,7 @@
       </w:rPr>
     </w:lvl>
   </w:abstractNum>
-  <w:abstractNum w:abstractNumId="33" w15:restartNumberingAfterBreak="0">
+  <w:abstractNum w:abstractNumId="34" w15:restartNumberingAfterBreak="0">
     <w:nsid w:val="6CC1E9DD"/>
     <w:multiLevelType w:val="hybridMultilevel"/>
     <w:tmpl w:val="FFFFFFFF"/>
@@ -23644,7 +23799,7 @@
       </w:rPr>
     </w:lvl>
   </w:abstractNum>
-  <w:abstractNum w:abstractNumId="34" w15:restartNumberingAfterBreak="0">
+  <w:abstractNum w:abstractNumId="35" w15:restartNumberingAfterBreak="0">
     <w:nsid w:val="6E8AE677"/>
     <w:multiLevelType w:val="hybridMultilevel"/>
     <w:tmpl w:val="FFFFFFFF"/>
@@ -23757,7 +23912,7 @@
       </w:rPr>
     </w:lvl>
   </w:abstractNum>
-  <w:abstractNum w:abstractNumId="35" w15:restartNumberingAfterBreak="0">
+  <w:abstractNum w:abstractNumId="36" w15:restartNumberingAfterBreak="0">
     <w:nsid w:val="7578C85D"/>
     <w:multiLevelType w:val="hybridMultilevel"/>
     <w:tmpl w:val="FFFFFFFF"/>
@@ -23870,7 +24025,7 @@
       </w:rPr>
     </w:lvl>
   </w:abstractNum>
-  <w:abstractNum w:abstractNumId="36" w15:restartNumberingAfterBreak="0">
+  <w:abstractNum w:abstractNumId="37" w15:restartNumberingAfterBreak="0">
     <w:nsid w:val="7759BE37"/>
     <w:multiLevelType w:val="hybridMultilevel"/>
     <w:tmpl w:val="FFFFFFFF"/>
@@ -23983,7 +24138,7 @@
       </w:rPr>
     </w:lvl>
   </w:abstractNum>
-  <w:abstractNum w:abstractNumId="37" w15:restartNumberingAfterBreak="0">
+  <w:abstractNum w:abstractNumId="38" w15:restartNumberingAfterBreak="0">
     <w:nsid w:val="7772412D"/>
     <w:multiLevelType w:val="hybridMultilevel"/>
     <w:tmpl w:val="FFFFFFFF"/>
@@ -24097,7 +24252,7 @@
       </w:rPr>
     </w:lvl>
   </w:abstractNum>
-  <w:abstractNum w:abstractNumId="38" w15:restartNumberingAfterBreak="0">
+  <w:abstractNum w:abstractNumId="39" w15:restartNumberingAfterBreak="0">
     <w:nsid w:val="7BBC5269"/>
     <w:multiLevelType w:val="hybridMultilevel"/>
     <w:tmpl w:val="FFFFFFFF"/>
@@ -24210,7 +24365,7 @@
       </w:rPr>
     </w:lvl>
   </w:abstractNum>
-  <w:abstractNum w:abstractNumId="39" w15:restartNumberingAfterBreak="0">
+  <w:abstractNum w:abstractNumId="40" w15:restartNumberingAfterBreak="0">
     <w:nsid w:val="7EBC6953"/>
     <w:multiLevelType w:val="hybridMultilevel"/>
     <w:tmpl w:val="FFFFFFFF"/>
@@ -24323,7 +24478,7 @@
       </w:rPr>
     </w:lvl>
   </w:abstractNum>
-  <w:abstractNum w:abstractNumId="40" w15:restartNumberingAfterBreak="0">
+  <w:abstractNum w:abstractNumId="41" w15:restartNumberingAfterBreak="0">
     <w:nsid w:val="7F356EE0"/>
     <w:multiLevelType w:val="multilevel"/>
     <w:tmpl w:val="4646471A"/>
@@ -24538,16 +24693,16 @@
     </w:lvl>
   </w:abstractNum>
   <w:num w:numId="1" w16cid:durableId="1503623577">
-    <w:abstractNumId w:val="27"/>
+    <w:abstractNumId w:val="28"/>
   </w:num>
   <w:num w:numId="2" w16cid:durableId="546719433">
-    <w:abstractNumId w:val="35"/>
+    <w:abstractNumId w:val="36"/>
   </w:num>
   <w:num w:numId="3" w16cid:durableId="734201060">
     <w:abstractNumId w:val="14"/>
   </w:num>
   <w:num w:numId="4" w16cid:durableId="1194339745">
-    <w:abstractNumId w:val="40"/>
+    <w:abstractNumId w:val="41"/>
   </w:num>
   <w:num w:numId="5" w16cid:durableId="1202598983">
     <w:abstractNumId w:val="0"/>
@@ -24559,7 +24714,7 @@
     <w:abstractNumId w:val="20"/>
   </w:num>
   <w:num w:numId="8" w16cid:durableId="682363077">
-    <w:abstractNumId w:val="31"/>
+    <w:abstractNumId w:val="32"/>
   </w:num>
   <w:num w:numId="9" w16cid:durableId="1658460483">
     <w:abstractNumId w:val="23"/>
@@ -24568,7 +24723,7 @@
     <w:abstractNumId w:val="6"/>
   </w:num>
   <w:num w:numId="11" w16cid:durableId="1692219715">
-    <w:abstractNumId w:val="25"/>
+    <w:abstractNumId w:val="26"/>
   </w:num>
   <w:num w:numId="12" w16cid:durableId="129637838">
     <w:abstractNumId w:val="12"/>
@@ -24577,19 +24732,19 @@
     <w:abstractNumId w:val="8"/>
   </w:num>
   <w:num w:numId="14" w16cid:durableId="322319227">
-    <w:abstractNumId w:val="30"/>
+    <w:abstractNumId w:val="31"/>
   </w:num>
   <w:num w:numId="15" w16cid:durableId="302467543">
     <w:abstractNumId w:val="11"/>
   </w:num>
   <w:num w:numId="16" w16cid:durableId="500778622">
-    <w:abstractNumId w:val="37"/>
+    <w:abstractNumId w:val="38"/>
   </w:num>
   <w:num w:numId="17" w16cid:durableId="1013530051">
     <w:abstractNumId w:val="10"/>
   </w:num>
   <w:num w:numId="18" w16cid:durableId="190918419">
-    <w:abstractNumId w:val="39"/>
+    <w:abstractNumId w:val="40"/>
   </w:num>
   <w:num w:numId="19" w16cid:durableId="976957809">
     <w:abstractNumId w:val="9"/>
@@ -24598,10 +24753,10 @@
     <w:abstractNumId w:val="22"/>
   </w:num>
   <w:num w:numId="21" w16cid:durableId="1155485484">
-    <w:abstractNumId w:val="26"/>
+    <w:abstractNumId w:val="27"/>
   </w:num>
   <w:num w:numId="22" w16cid:durableId="1474834890">
-    <w:abstractNumId w:val="38"/>
+    <w:abstractNumId w:val="39"/>
   </w:num>
   <w:num w:numId="23" w16cid:durableId="1153566015">
     <w:abstractNumId w:val="13"/>
@@ -24616,10 +24771,10 @@
     <w:abstractNumId w:val="16"/>
   </w:num>
   <w:num w:numId="27" w16cid:durableId="1426144486">
-    <w:abstractNumId w:val="29"/>
+    <w:abstractNumId w:val="30"/>
   </w:num>
   <w:num w:numId="28" w16cid:durableId="1161236966">
-    <w:abstractNumId w:val="36"/>
+    <w:abstractNumId w:val="37"/>
   </w:num>
   <w:num w:numId="29" w16cid:durableId="1020400523">
     <w:abstractNumId w:val="7"/>
@@ -24628,10 +24783,10 @@
     <w:abstractNumId w:val="19"/>
   </w:num>
   <w:num w:numId="31" w16cid:durableId="416757706">
-    <w:abstractNumId w:val="34"/>
+    <w:abstractNumId w:val="35"/>
   </w:num>
   <w:num w:numId="32" w16cid:durableId="512889123">
-    <w:abstractNumId w:val="28"/>
+    <w:abstractNumId w:val="29"/>
   </w:num>
   <w:num w:numId="33" w16cid:durableId="1790006460">
     <w:abstractNumId w:val="17"/>
@@ -24640,16 +24795,16 @@
     <w:abstractNumId w:val="15"/>
   </w:num>
   <w:num w:numId="35" w16cid:durableId="129134328">
-    <w:abstractNumId w:val="32"/>
+    <w:abstractNumId w:val="33"/>
   </w:num>
   <w:num w:numId="36" w16cid:durableId="742802599">
-    <w:abstractNumId w:val="24"/>
+    <w:abstractNumId w:val="25"/>
   </w:num>
   <w:num w:numId="37" w16cid:durableId="1171262651">
     <w:abstractNumId w:val="3"/>
   </w:num>
   <w:num w:numId="38" w16cid:durableId="2111077662">
-    <w:abstractNumId w:val="33"/>
+    <w:abstractNumId w:val="34"/>
   </w:num>
   <w:num w:numId="39" w16cid:durableId="439682790">
     <w:abstractNumId w:val="5"/>
@@ -24659,6 +24814,9 @@
   </w:num>
   <w:num w:numId="41" w16cid:durableId="637691151">
     <w:abstractNumId w:val="21"/>
+  </w:num>
+  <w:num w:numId="42" w16cid:durableId="1923101921">
+    <w:abstractNumId w:val="24"/>
   </w:num>
   <w:numIdMacAtCleanup w:val="19"/>
 </w:numbering>
@@ -25733,12 +25891,21 @@
 </file>
 
 <file path=customXml/item1.xml><?xml version="1.0" encoding="utf-8"?>
+<?mso-contentType ?>
+<FormTemplates xmlns="http://schemas.microsoft.com/sharepoint/v3/contenttype/forms">
+  <Display>DocumentLibraryForm</Display>
+  <Edit>DocumentLibraryForm</Edit>
+  <New>DocumentLibraryForm</New>
+</FormTemplates>
+</file>
+
+<file path=customXml/item2.xml><?xml version="1.0" encoding="utf-8"?>
 <p:properties xmlns:p="http://schemas.microsoft.com/office/2006/metadata/properties" xmlns:xsi="http://www.w3.org/2001/XMLSchema-instance" xmlns:pc="http://schemas.microsoft.com/office/infopath/2007/PartnerControls">
   <documentManagement/>
 </p:properties>
 </file>
 
-<file path=customXml/item2.xml><?xml version="1.0" encoding="utf-8"?>
+<file path=customXml/item3.xml><?xml version="1.0" encoding="utf-8"?>
 <ct:contentTypeSchema xmlns:ct="http://schemas.microsoft.com/office/2006/metadata/contentType" xmlns:ma="http://schemas.microsoft.com/office/2006/metadata/properties/metaAttributes" ct:_="" ma:_="" ma:contentTypeName="Document" ma:contentTypeID="0x0101004E8913214345164DBDA8051DD5C53C2D" ma:contentTypeVersion="3" ma:contentTypeDescription="Create a new document." ma:contentTypeScope="" ma:versionID="31f7116c92bbd8cd6c24b19c4b2188a6">
   <xsd:schema xmlns:xsd="http://www.w3.org/2001/XMLSchema" xmlns:xs="http://www.w3.org/2001/XMLSchema" xmlns:p="http://schemas.microsoft.com/office/2006/metadata/properties" xmlns:ns2="4f46f963-0f1e-4de7-a983-aed4d8dc3d21" targetNamespace="http://schemas.microsoft.com/office/2006/metadata/properties" ma:root="true" ma:fieldsID="f421f03a131ebec49d024acb1e90a688" ns2:_="">
     <xsd:import namespace="4f46f963-0f1e-4de7-a983-aed4d8dc3d21"/>
@@ -25876,16 +26043,15 @@
 </ct:contentTypeSchema>
 </file>
 
-<file path=customXml/item3.xml><?xml version="1.0" encoding="utf-8"?>
-<?mso-contentType ?>
-<FormTemplates xmlns="http://schemas.microsoft.com/sharepoint/v3/contenttype/forms">
-  <Display>DocumentLibraryForm</Display>
-  <Edit>DocumentLibraryForm</Edit>
-  <New>DocumentLibraryForm</New>
-</FormTemplates>
+<file path=customXml/itemProps1.xml><?xml version="1.0" encoding="utf-8"?>
+<ds:datastoreItem xmlns:ds="http://schemas.openxmlformats.org/officeDocument/2006/customXml" ds:itemID="{36310F0D-E112-4A2B-8EEA-5A950D72ADAE}">
+  <ds:schemaRefs>
+    <ds:schemaRef ds:uri="http://schemas.microsoft.com/sharepoint/v3/contenttype/forms"/>
+  </ds:schemaRefs>
+</ds:datastoreItem>
 </file>
 
-<file path=customXml/itemProps1.xml><?xml version="1.0" encoding="utf-8"?>
+<file path=customXml/itemProps2.xml><?xml version="1.0" encoding="utf-8"?>
 <ds:datastoreItem xmlns:ds="http://schemas.openxmlformats.org/officeDocument/2006/customXml" ds:itemID="{0CCCEB51-2F56-4CD6-8F8B-FDC6F5729322}">
   <ds:schemaRefs>
     <ds:schemaRef ds:uri="http://schemas.microsoft.com/office/2006/metadata/properties"/>
@@ -25894,7 +26060,7 @@
 </ds:datastoreItem>
 </file>
 
-<file path=customXml/itemProps2.xml><?xml version="1.0" encoding="utf-8"?>
+<file path=customXml/itemProps3.xml><?xml version="1.0" encoding="utf-8"?>
 <ds:datastoreItem xmlns:ds="http://schemas.openxmlformats.org/officeDocument/2006/customXml" ds:itemID="{C0482BBC-7250-4E58-963C-76ACB9A31960}">
   <ds:schemaRefs>
     <ds:schemaRef ds:uri="http://schemas.microsoft.com/office/2006/metadata/contentType"/>
@@ -25910,12 +26076,4 @@
     <ds:schemaRef ds:uri="http://schemas.microsoft.com/internal/obd"/>
   </ds:schemaRefs>
 </ds:datastoreItem>
-</file>
-
-<file path=customXml/itemProps3.xml><?xml version="1.0" encoding="utf-8"?>
-<ds:datastoreItem xmlns:ds="http://schemas.openxmlformats.org/officeDocument/2006/customXml" ds:itemID="{36310F0D-E112-4A2B-8EEA-5A950D72ADAE}">
-  <ds:schemaRefs>
-    <ds:schemaRef ds:uri="http://schemas.microsoft.com/sharepoint/v3/contenttype/forms"/>
-  </ds:schemaRefs>
-</ds:datastoreItem>
 </file>
</xml_diff>

<commit_message>
Manual updated, removed log files
</commit_message>
<xml_diff>
--- a/documents/Program instructions Summer2025final.docx
+++ b/documents/Program instructions Summer2025final.docx
@@ -727,7 +727,7 @@
         <w:t xml:space="preserve">Group: 1 | Version 1.0 </w:t>
       </w:r>
     </w:p>
-    <w:bookmarkStart w:id="0" w:name="_Toc206073730" w:displacedByCustomXml="next"/>
+    <w:bookmarkStart w:id="0" w:name="_Toc206177178" w:displacedByCustomXml="next"/>
     <w:sdt>
       <w:sdtPr>
         <w:rPr>
@@ -785,7 +785,7 @@
           <w:r>
             <w:fldChar w:fldCharType="separate"/>
           </w:r>
-          <w:hyperlink w:anchor="_Toc206073730" w:history="1">
+          <w:hyperlink w:anchor="_Toc206177178" w:history="1">
             <w:r>
               <w:rPr>
                 <w:rStyle w:val="Hyperlink"/>
@@ -812,7 +812,7 @@
                 <w:noProof/>
                 <w:webHidden/>
               </w:rPr>
-              <w:instrText xml:space="preserve"> PAGEREF _Toc206073730 \h </w:instrText>
+              <w:instrText xml:space="preserve"> PAGEREF _Toc206177178 \h </w:instrText>
             </w:r>
             <w:r>
               <w:rPr>
@@ -858,7 +858,7 @@
               <w:color w:val="auto"/>
             </w:rPr>
           </w:pPr>
-          <w:hyperlink w:anchor="_Toc206073731" w:history="1">
+          <w:hyperlink w:anchor="_Toc206177179" w:history="1">
             <w:r>
               <w:rPr>
                 <w:rStyle w:val="Hyperlink"/>
@@ -902,7 +902,7 @@
                 <w:noProof/>
                 <w:webHidden/>
               </w:rPr>
-              <w:instrText xml:space="preserve"> PAGEREF _Toc206073731 \h </w:instrText>
+              <w:instrText xml:space="preserve"> PAGEREF _Toc206177179 \h </w:instrText>
             </w:r>
             <w:r>
               <w:rPr>
@@ -948,7 +948,7 @@
               <w:color w:val="auto"/>
             </w:rPr>
           </w:pPr>
-          <w:hyperlink w:anchor="_Toc206073732" w:history="1">
+          <w:hyperlink w:anchor="_Toc206177180" w:history="1">
             <w:r>
               <w:rPr>
                 <w:rStyle w:val="Hyperlink"/>
@@ -992,7 +992,7 @@
                 <w:noProof/>
                 <w:webHidden/>
               </w:rPr>
-              <w:instrText xml:space="preserve"> PAGEREF _Toc206073732 \h </w:instrText>
+              <w:instrText xml:space="preserve"> PAGEREF _Toc206177180 \h </w:instrText>
             </w:r>
             <w:r>
               <w:rPr>
@@ -1038,7 +1038,7 @@
               <w:color w:val="auto"/>
             </w:rPr>
           </w:pPr>
-          <w:hyperlink w:anchor="_Toc206073733" w:history="1">
+          <w:hyperlink w:anchor="_Toc206177181" w:history="1">
             <w:r>
               <w:rPr>
                 <w:rStyle w:val="Hyperlink"/>
@@ -1082,7 +1082,7 @@
                 <w:noProof/>
                 <w:webHidden/>
               </w:rPr>
-              <w:instrText xml:space="preserve"> PAGEREF _Toc206073733 \h </w:instrText>
+              <w:instrText xml:space="preserve"> PAGEREF _Toc206177181 \h </w:instrText>
             </w:r>
             <w:r>
               <w:rPr>
@@ -1103,6 +1103,96 @@
                 <w:webHidden/>
               </w:rPr>
               <w:t>3</w:t>
+            </w:r>
+            <w:r>
+              <w:rPr>
+                <w:noProof/>
+                <w:webHidden/>
+              </w:rPr>
+              <w:fldChar w:fldCharType="end"/>
+            </w:r>
+          </w:hyperlink>
+        </w:p>
+        <w:p>
+          <w:pPr>
+            <w:pStyle w:val="TOC2"/>
+            <w:tabs>
+              <w:tab w:val="left" w:pos="960"/>
+              <w:tab w:val="right" w:leader="dot" w:pos="9880"/>
+            </w:tabs>
+            <w:rPr>
+              <w:rFonts w:asciiTheme="minorHAnsi" w:eastAsiaTheme="minorEastAsia" w:hAnsiTheme="minorHAnsi" w:cstheme="minorBidi"/>
+              <w:b w:val="0"/>
+              <w:noProof/>
+              <w:color w:val="auto"/>
+              <w:sz w:val="24"/>
+            </w:rPr>
+          </w:pPr>
+          <w:hyperlink w:anchor="_Toc206177182" w:history="1">
+            <w:r>
+              <w:rPr>
+                <w:rStyle w:val="Hyperlink"/>
+                <w:noProof/>
+              </w:rPr>
+              <w:t>3.1</w:t>
+            </w:r>
+            <w:r>
+              <w:rPr>
+                <w:rFonts w:asciiTheme="minorHAnsi" w:eastAsiaTheme="minorEastAsia" w:hAnsiTheme="minorHAnsi" w:cstheme="minorBidi"/>
+                <w:b w:val="0"/>
+                <w:noProof/>
+                <w:color w:val="auto"/>
+                <w:sz w:val="24"/>
+              </w:rPr>
+              <w:tab/>
+            </w:r>
+            <w:r>
+              <w:rPr>
+                <w:rStyle w:val="Hyperlink"/>
+                <w:noProof/>
+              </w:rPr>
+              <w:t>Logging system</w:t>
+            </w:r>
+            <w:r>
+              <w:rPr>
+                <w:noProof/>
+                <w:webHidden/>
+              </w:rPr>
+              <w:tab/>
+            </w:r>
+            <w:r>
+              <w:rPr>
+                <w:noProof/>
+                <w:webHidden/>
+              </w:rPr>
+              <w:fldChar w:fldCharType="begin"/>
+            </w:r>
+            <w:r>
+              <w:rPr>
+                <w:noProof/>
+                <w:webHidden/>
+              </w:rPr>
+              <w:instrText xml:space="preserve"> PAGEREF _Toc206177182 \h </w:instrText>
+            </w:r>
+            <w:r>
+              <w:rPr>
+                <w:noProof/>
+                <w:webHidden/>
+              </w:rPr>
+            </w:r>
+            <w:r>
+              <w:rPr>
+                <w:noProof/>
+                <w:webHidden/>
+              </w:rPr>
+              <w:fldChar w:fldCharType="separate"/>
+            </w:r>
+            <w:r>
+              <w:rPr>
+                <w:noProof/>
+                <w:webHidden/>
+              </w:rPr>
+              <w:t>4</w:t>
             </w:r>
             <w:r>
               <w:rPr>
@@ -1128,7 +1218,7 @@
               <w:color w:val="auto"/>
             </w:rPr>
           </w:pPr>
-          <w:hyperlink w:anchor="_Toc206073734" w:history="1">
+          <w:hyperlink w:anchor="_Toc206177183" w:history="1">
             <w:r>
               <w:rPr>
                 <w:rStyle w:val="Hyperlink"/>
@@ -1172,7 +1262,7 @@
                 <w:noProof/>
                 <w:webHidden/>
               </w:rPr>
-              <w:instrText xml:space="preserve"> PAGEREF _Toc206073734 \h </w:instrText>
+              <w:instrText xml:space="preserve"> PAGEREF _Toc206177183 \h </w:instrText>
             </w:r>
             <w:r>
               <w:rPr>
@@ -1218,7 +1308,7 @@
               <w:color w:val="auto"/>
             </w:rPr>
           </w:pPr>
-          <w:hyperlink w:anchor="_Toc206073735" w:history="1">
+          <w:hyperlink w:anchor="_Toc206177184" w:history="1">
             <w:r>
               <w:rPr>
                 <w:rStyle w:val="Hyperlink"/>
@@ -1262,7 +1352,7 @@
                 <w:noProof/>
                 <w:webHidden/>
               </w:rPr>
-              <w:instrText xml:space="preserve"> PAGEREF _Toc206073735 \h </w:instrText>
+              <w:instrText xml:space="preserve"> PAGEREF _Toc206177184 \h </w:instrText>
             </w:r>
             <w:r>
               <w:rPr>
@@ -1308,7 +1398,7 @@
               <w:sz w:val="24"/>
             </w:rPr>
           </w:pPr>
-          <w:hyperlink w:anchor="_Toc206073736" w:history="1">
+          <w:hyperlink w:anchor="_Toc206177185" w:history="1">
             <w:r>
               <w:rPr>
                 <w:rStyle w:val="Hyperlink"/>
@@ -1352,7 +1442,7 @@
                 <w:noProof/>
                 <w:webHidden/>
               </w:rPr>
-              <w:instrText xml:space="preserve"> PAGEREF _Toc206073736 \h </w:instrText>
+              <w:instrText xml:space="preserve"> PAGEREF _Toc206177185 \h </w:instrText>
             </w:r>
             <w:r>
               <w:rPr>
@@ -1398,7 +1488,7 @@
               <w:sz w:val="24"/>
             </w:rPr>
           </w:pPr>
-          <w:hyperlink w:anchor="_Toc206073737" w:history="1">
+          <w:hyperlink w:anchor="_Toc206177186" w:history="1">
             <w:r>
               <w:rPr>
                 <w:rStyle w:val="Hyperlink"/>
@@ -1442,7 +1532,7 @@
                 <w:noProof/>
                 <w:webHidden/>
               </w:rPr>
-              <w:instrText xml:space="preserve"> PAGEREF _Toc206073737 \h </w:instrText>
+              <w:instrText xml:space="preserve"> PAGEREF _Toc206177186 \h </w:instrText>
             </w:r>
             <w:r>
               <w:rPr>
@@ -1488,7 +1578,7 @@
               <w:color w:val="auto"/>
             </w:rPr>
           </w:pPr>
-          <w:hyperlink w:anchor="_Toc206073738" w:history="1">
+          <w:hyperlink w:anchor="_Toc206177187" w:history="1">
             <w:r>
               <w:rPr>
                 <w:rStyle w:val="Hyperlink"/>
@@ -1532,7 +1622,7 @@
                 <w:noProof/>
                 <w:webHidden/>
               </w:rPr>
-              <w:instrText xml:space="preserve"> PAGEREF _Toc206073738 \h </w:instrText>
+              <w:instrText xml:space="preserve"> PAGEREF _Toc206177187 \h </w:instrText>
             </w:r>
             <w:r>
               <w:rPr>
@@ -1578,7 +1668,7 @@
               <w:sz w:val="24"/>
             </w:rPr>
           </w:pPr>
-          <w:hyperlink w:anchor="_Toc206073739" w:history="1">
+          <w:hyperlink w:anchor="_Toc206177188" w:history="1">
             <w:r>
               <w:rPr>
                 <w:rStyle w:val="Hyperlink"/>
@@ -1622,7 +1712,7 @@
                 <w:noProof/>
                 <w:webHidden/>
               </w:rPr>
-              <w:instrText xml:space="preserve"> PAGEREF _Toc206073739 \h </w:instrText>
+              <w:instrText xml:space="preserve"> PAGEREF _Toc206177188 \h </w:instrText>
             </w:r>
             <w:r>
               <w:rPr>
@@ -1668,7 +1758,7 @@
               <w:sz w:val="24"/>
             </w:rPr>
           </w:pPr>
-          <w:hyperlink w:anchor="_Toc206073740" w:history="1">
+          <w:hyperlink w:anchor="_Toc206177189" w:history="1">
             <w:r>
               <w:rPr>
                 <w:rStyle w:val="Hyperlink"/>
@@ -1712,7 +1802,7 @@
                 <w:noProof/>
                 <w:webHidden/>
               </w:rPr>
-              <w:instrText xml:space="preserve"> PAGEREF _Toc206073740 \h </w:instrText>
+              <w:instrText xml:space="preserve"> PAGEREF _Toc206177189 \h </w:instrText>
             </w:r>
             <w:r>
               <w:rPr>
@@ -1758,7 +1848,7 @@
               <w:sz w:val="24"/>
             </w:rPr>
           </w:pPr>
-          <w:hyperlink w:anchor="_Toc206073741" w:history="1">
+          <w:hyperlink w:anchor="_Toc206177190" w:history="1">
             <w:r>
               <w:rPr>
                 <w:rStyle w:val="Hyperlink"/>
@@ -1802,7 +1892,7 @@
                 <w:noProof/>
                 <w:webHidden/>
               </w:rPr>
-              <w:instrText xml:space="preserve"> PAGEREF _Toc206073741 \h </w:instrText>
+              <w:instrText xml:space="preserve"> PAGEREF _Toc206177190 \h </w:instrText>
             </w:r>
             <w:r>
               <w:rPr>
@@ -1848,7 +1938,7 @@
               <w:sz w:val="24"/>
             </w:rPr>
           </w:pPr>
-          <w:hyperlink w:anchor="_Toc206073742" w:history="1">
+          <w:hyperlink w:anchor="_Toc206177191" w:history="1">
             <w:r>
               <w:rPr>
                 <w:rStyle w:val="Hyperlink"/>
@@ -1892,7 +1982,7 @@
                 <w:noProof/>
                 <w:webHidden/>
               </w:rPr>
-              <w:instrText xml:space="preserve"> PAGEREF _Toc206073742 \h </w:instrText>
+              <w:instrText xml:space="preserve"> PAGEREF _Toc206177191 \h </w:instrText>
             </w:r>
             <w:r>
               <w:rPr>
@@ -1938,7 +2028,7 @@
               <w:color w:val="auto"/>
             </w:rPr>
           </w:pPr>
-          <w:hyperlink w:anchor="_Toc206073743" w:history="1">
+          <w:hyperlink w:anchor="_Toc206177192" w:history="1">
             <w:r>
               <w:rPr>
                 <w:rStyle w:val="Hyperlink"/>
@@ -1982,7 +2072,7 @@
                 <w:noProof/>
                 <w:webHidden/>
               </w:rPr>
-              <w:instrText xml:space="preserve"> PAGEREF _Toc206073743 \h </w:instrText>
+              <w:instrText xml:space="preserve"> PAGEREF _Toc206177192 \h </w:instrText>
             </w:r>
             <w:r>
               <w:rPr>
@@ -2028,7 +2118,7 @@
               <w:sz w:val="24"/>
             </w:rPr>
           </w:pPr>
-          <w:hyperlink w:anchor="_Toc206073744" w:history="1">
+          <w:hyperlink w:anchor="_Toc206177193" w:history="1">
             <w:r>
               <w:rPr>
                 <w:rStyle w:val="Hyperlink"/>
@@ -2072,7 +2162,7 @@
                 <w:noProof/>
                 <w:webHidden/>
               </w:rPr>
-              <w:instrText xml:space="preserve"> PAGEREF _Toc206073744 \h </w:instrText>
+              <w:instrText xml:space="preserve"> PAGEREF _Toc206177193 \h </w:instrText>
             </w:r>
             <w:r>
               <w:rPr>
@@ -2118,7 +2208,7 @@
               <w:sz w:val="24"/>
             </w:rPr>
           </w:pPr>
-          <w:hyperlink w:anchor="_Toc206073745" w:history="1">
+          <w:hyperlink w:anchor="_Toc206177194" w:history="1">
             <w:r>
               <w:rPr>
                 <w:rStyle w:val="Hyperlink"/>
@@ -2162,7 +2252,7 @@
                 <w:noProof/>
                 <w:webHidden/>
               </w:rPr>
-              <w:instrText xml:space="preserve"> PAGEREF _Toc206073745 \h </w:instrText>
+              <w:instrText xml:space="preserve"> PAGEREF _Toc206177194 \h </w:instrText>
             </w:r>
             <w:r>
               <w:rPr>
@@ -2208,7 +2298,7 @@
               <w:sz w:val="24"/>
             </w:rPr>
           </w:pPr>
-          <w:hyperlink w:anchor="_Toc206073746" w:history="1">
+          <w:hyperlink w:anchor="_Toc206177195" w:history="1">
             <w:r>
               <w:rPr>
                 <w:rStyle w:val="Hyperlink"/>
@@ -2252,7 +2342,7 @@
                 <w:noProof/>
                 <w:webHidden/>
               </w:rPr>
-              <w:instrText xml:space="preserve"> PAGEREF _Toc206073746 \h </w:instrText>
+              <w:instrText xml:space="preserve"> PAGEREF _Toc206177195 \h </w:instrText>
             </w:r>
             <w:r>
               <w:rPr>
@@ -2298,7 +2388,7 @@
               <w:color w:val="auto"/>
             </w:rPr>
           </w:pPr>
-          <w:hyperlink w:anchor="_Toc206073747" w:history="1">
+          <w:hyperlink w:anchor="_Toc206177196" w:history="1">
             <w:r>
               <w:rPr>
                 <w:rStyle w:val="Hyperlink"/>
@@ -2342,7 +2432,7 @@
                 <w:noProof/>
                 <w:webHidden/>
               </w:rPr>
-              <w:instrText xml:space="preserve"> PAGEREF _Toc206073747 \h </w:instrText>
+              <w:instrText xml:space="preserve"> PAGEREF _Toc206177196 \h </w:instrText>
             </w:r>
             <w:r>
               <w:rPr>
@@ -2388,7 +2478,7 @@
               <w:sz w:val="24"/>
             </w:rPr>
           </w:pPr>
-          <w:hyperlink w:anchor="_Toc206073748" w:history="1">
+          <w:hyperlink w:anchor="_Toc206177197" w:history="1">
             <w:r>
               <w:rPr>
                 <w:rStyle w:val="Hyperlink"/>
@@ -2432,7 +2522,7 @@
                 <w:noProof/>
                 <w:webHidden/>
               </w:rPr>
-              <w:instrText xml:space="preserve"> PAGEREF _Toc206073748 \h </w:instrText>
+              <w:instrText xml:space="preserve"> PAGEREF _Toc206177197 \h </w:instrText>
             </w:r>
             <w:r>
               <w:rPr>
@@ -2478,7 +2568,7 @@
               <w:sz w:val="24"/>
             </w:rPr>
           </w:pPr>
-          <w:hyperlink w:anchor="_Toc206073749" w:history="1">
+          <w:hyperlink w:anchor="_Toc206177198" w:history="1">
             <w:r>
               <w:rPr>
                 <w:rStyle w:val="Hyperlink"/>
@@ -2522,7 +2612,7 @@
                 <w:noProof/>
                 <w:webHidden/>
               </w:rPr>
-              <w:instrText xml:space="preserve"> PAGEREF _Toc206073749 \h </w:instrText>
+              <w:instrText xml:space="preserve"> PAGEREF _Toc206177198 \h </w:instrText>
             </w:r>
             <w:r>
               <w:rPr>
@@ -2568,7 +2658,7 @@
               <w:sz w:val="24"/>
             </w:rPr>
           </w:pPr>
-          <w:hyperlink w:anchor="_Toc206073750" w:history="1">
+          <w:hyperlink w:anchor="_Toc206177199" w:history="1">
             <w:r>
               <w:rPr>
                 <w:rStyle w:val="Hyperlink"/>
@@ -2612,7 +2702,7 @@
                 <w:noProof/>
                 <w:webHidden/>
               </w:rPr>
-              <w:instrText xml:space="preserve"> PAGEREF _Toc206073750 \h </w:instrText>
+              <w:instrText xml:space="preserve"> PAGEREF _Toc206177199 \h </w:instrText>
             </w:r>
             <w:r>
               <w:rPr>
@@ -2658,7 +2748,7 @@
               <w:sz w:val="24"/>
             </w:rPr>
           </w:pPr>
-          <w:hyperlink w:anchor="_Toc206073751" w:history="1">
+          <w:hyperlink w:anchor="_Toc206177200" w:history="1">
             <w:r>
               <w:rPr>
                 <w:rStyle w:val="Hyperlink"/>
@@ -2702,7 +2792,7 @@
                 <w:noProof/>
                 <w:webHidden/>
               </w:rPr>
-              <w:instrText xml:space="preserve"> PAGEREF _Toc206073751 \h </w:instrText>
+              <w:instrText xml:space="preserve"> PAGEREF _Toc206177200 \h </w:instrText>
             </w:r>
             <w:r>
               <w:rPr>
@@ -2747,7 +2837,7 @@
               <w:sz w:val="24"/>
             </w:rPr>
           </w:pPr>
-          <w:hyperlink w:anchor="_Toc206073752" w:history="1">
+          <w:hyperlink w:anchor="_Toc206177201" w:history="1">
             <w:r>
               <w:rPr>
                 <w:rStyle w:val="Hyperlink"/>
@@ -2774,7 +2864,7 @@
                 <w:noProof/>
                 <w:webHidden/>
               </w:rPr>
-              <w:instrText xml:space="preserve"> PAGEREF _Toc206073752 \h </w:instrText>
+              <w:instrText xml:space="preserve"> PAGEREF _Toc206177201 \h </w:instrText>
             </w:r>
             <w:r>
               <w:rPr>
@@ -2819,7 +2909,7 @@
               <w:sz w:val="24"/>
             </w:rPr>
           </w:pPr>
-          <w:hyperlink w:anchor="_Toc206073753" w:history="1">
+          <w:hyperlink w:anchor="_Toc206177202" w:history="1">
             <w:r>
               <w:rPr>
                 <w:rStyle w:val="Hyperlink"/>
@@ -2846,7 +2936,7 @@
                 <w:noProof/>
                 <w:webHidden/>
               </w:rPr>
-              <w:instrText xml:space="preserve"> PAGEREF _Toc206073753 \h </w:instrText>
+              <w:instrText xml:space="preserve"> PAGEREF _Toc206177202 \h </w:instrText>
             </w:r>
             <w:r>
               <w:rPr>
@@ -2891,7 +2981,7 @@
               <w:sz w:val="24"/>
             </w:rPr>
           </w:pPr>
-          <w:hyperlink w:anchor="_Toc206073754" w:history="1">
+          <w:hyperlink w:anchor="_Toc206177203" w:history="1">
             <w:r>
               <w:rPr>
                 <w:rStyle w:val="Hyperlink"/>
@@ -2918,7 +3008,7 @@
                 <w:noProof/>
                 <w:webHidden/>
               </w:rPr>
-              <w:instrText xml:space="preserve"> PAGEREF _Toc206073754 \h </w:instrText>
+              <w:instrText xml:space="preserve"> PAGEREF _Toc206177203 \h </w:instrText>
             </w:r>
             <w:r>
               <w:rPr>
@@ -2963,7 +3053,7 @@
               <w:sz w:val="24"/>
             </w:rPr>
           </w:pPr>
-          <w:hyperlink w:anchor="_Toc206073755" w:history="1">
+          <w:hyperlink w:anchor="_Toc206177204" w:history="1">
             <w:r>
               <w:rPr>
                 <w:rStyle w:val="Hyperlink"/>
@@ -2990,7 +3080,7 @@
                 <w:noProof/>
                 <w:webHidden/>
               </w:rPr>
-              <w:instrText xml:space="preserve"> PAGEREF _Toc206073755 \h </w:instrText>
+              <w:instrText xml:space="preserve"> PAGEREF _Toc206177204 \h </w:instrText>
             </w:r>
             <w:r>
               <w:rPr>
@@ -3035,7 +3125,7 @@
               <w:sz w:val="24"/>
             </w:rPr>
           </w:pPr>
-          <w:hyperlink w:anchor="_Toc206073756" w:history="1">
+          <w:hyperlink w:anchor="_Toc206177205" w:history="1">
             <w:r>
               <w:rPr>
                 <w:rStyle w:val="Hyperlink"/>
@@ -3062,7 +3152,7 @@
                 <w:noProof/>
                 <w:webHidden/>
               </w:rPr>
-              <w:instrText xml:space="preserve"> PAGEREF _Toc206073756 \h </w:instrText>
+              <w:instrText xml:space="preserve"> PAGEREF _Toc206177205 \h </w:instrText>
             </w:r>
             <w:r>
               <w:rPr>
@@ -3108,7 +3198,7 @@
               <w:color w:val="auto"/>
             </w:rPr>
           </w:pPr>
-          <w:hyperlink w:anchor="_Toc206073757" w:history="1">
+          <w:hyperlink w:anchor="_Toc206177206" w:history="1">
             <w:r>
               <w:rPr>
                 <w:rStyle w:val="Hyperlink"/>
@@ -3152,7 +3242,7 @@
                 <w:noProof/>
                 <w:webHidden/>
               </w:rPr>
-              <w:instrText xml:space="preserve"> PAGEREF _Toc206073757 \h </w:instrText>
+              <w:instrText xml:space="preserve"> PAGEREF _Toc206177206 \h </w:instrText>
             </w:r>
             <w:r>
               <w:rPr>
@@ -3198,7 +3288,7 @@
               <w:sz w:val="24"/>
             </w:rPr>
           </w:pPr>
-          <w:hyperlink w:anchor="_Toc206073758" w:history="1">
+          <w:hyperlink w:anchor="_Toc206177207" w:history="1">
             <w:r>
               <w:rPr>
                 <w:rStyle w:val="Hyperlink"/>
@@ -3242,7 +3332,7 @@
                 <w:noProof/>
                 <w:webHidden/>
               </w:rPr>
-              <w:instrText xml:space="preserve"> PAGEREF _Toc206073758 \h </w:instrText>
+              <w:instrText xml:space="preserve"> PAGEREF _Toc206177207 \h </w:instrText>
             </w:r>
             <w:r>
               <w:rPr>
@@ -3287,7 +3377,7 @@
               <w:sz w:val="24"/>
             </w:rPr>
           </w:pPr>
-          <w:hyperlink w:anchor="_Toc206073759" w:history="1">
+          <w:hyperlink w:anchor="_Toc206177208" w:history="1">
             <w:r>
               <w:rPr>
                 <w:rStyle w:val="Hyperlink"/>
@@ -3314,7 +3404,7 @@
                 <w:noProof/>
                 <w:webHidden/>
               </w:rPr>
-              <w:instrText xml:space="preserve"> PAGEREF _Toc206073759 \h </w:instrText>
+              <w:instrText xml:space="preserve"> PAGEREF _Toc206177208 \h </w:instrText>
             </w:r>
             <w:r>
               <w:rPr>
@@ -3359,7 +3449,7 @@
               <w:sz w:val="24"/>
             </w:rPr>
           </w:pPr>
-          <w:hyperlink w:anchor="_Toc206073760" w:history="1">
+          <w:hyperlink w:anchor="_Toc206177209" w:history="1">
             <w:r>
               <w:rPr>
                 <w:rStyle w:val="Hyperlink"/>
@@ -3386,7 +3476,7 @@
                 <w:noProof/>
                 <w:webHidden/>
               </w:rPr>
-              <w:instrText xml:space="preserve"> PAGEREF _Toc206073760 \h </w:instrText>
+              <w:instrText xml:space="preserve"> PAGEREF _Toc206177209 \h </w:instrText>
             </w:r>
             <w:r>
               <w:rPr>
@@ -3431,7 +3521,7 @@
               <w:sz w:val="24"/>
             </w:rPr>
           </w:pPr>
-          <w:hyperlink w:anchor="_Toc206073761" w:history="1">
+          <w:hyperlink w:anchor="_Toc206177210" w:history="1">
             <w:r>
               <w:rPr>
                 <w:rStyle w:val="Hyperlink"/>
@@ -3458,7 +3548,7 @@
                 <w:noProof/>
                 <w:webHidden/>
               </w:rPr>
-              <w:instrText xml:space="preserve"> PAGEREF _Toc206073761 \h </w:instrText>
+              <w:instrText xml:space="preserve"> PAGEREF _Toc206177210 \h </w:instrText>
             </w:r>
             <w:r>
               <w:rPr>
@@ -3503,7 +3593,7 @@
               <w:sz w:val="24"/>
             </w:rPr>
           </w:pPr>
-          <w:hyperlink w:anchor="_Toc206073762" w:history="1">
+          <w:hyperlink w:anchor="_Toc206177211" w:history="1">
             <w:r>
               <w:rPr>
                 <w:rStyle w:val="Hyperlink"/>
@@ -3530,7 +3620,7 @@
                 <w:noProof/>
                 <w:webHidden/>
               </w:rPr>
-              <w:instrText xml:space="preserve"> PAGEREF _Toc206073762 \h </w:instrText>
+              <w:instrText xml:space="preserve"> PAGEREF _Toc206177211 \h </w:instrText>
             </w:r>
             <w:r>
               <w:rPr>
@@ -3575,7 +3665,7 @@
               <w:sz w:val="24"/>
             </w:rPr>
           </w:pPr>
-          <w:hyperlink w:anchor="_Toc206073763" w:history="1">
+          <w:hyperlink w:anchor="_Toc206177212" w:history="1">
             <w:r>
               <w:rPr>
                 <w:rStyle w:val="Hyperlink"/>
@@ -3602,7 +3692,7 @@
                 <w:noProof/>
                 <w:webHidden/>
               </w:rPr>
-              <w:instrText xml:space="preserve"> PAGEREF _Toc206073763 \h </w:instrText>
+              <w:instrText xml:space="preserve"> PAGEREF _Toc206177212 \h </w:instrText>
             </w:r>
             <w:r>
               <w:rPr>
@@ -3648,7 +3738,7 @@
               <w:sz w:val="24"/>
             </w:rPr>
           </w:pPr>
-          <w:hyperlink w:anchor="_Toc206073764" w:history="1">
+          <w:hyperlink w:anchor="_Toc206177213" w:history="1">
             <w:r>
               <w:rPr>
                 <w:rStyle w:val="Hyperlink"/>
@@ -3692,7 +3782,7 @@
                 <w:noProof/>
                 <w:webHidden/>
               </w:rPr>
-              <w:instrText xml:space="preserve"> PAGEREF _Toc206073764 \h </w:instrText>
+              <w:instrText xml:space="preserve"> PAGEREF _Toc206177213 \h </w:instrText>
             </w:r>
             <w:r>
               <w:rPr>
@@ -3738,7 +3828,7 @@
               <w:sz w:val="24"/>
             </w:rPr>
           </w:pPr>
-          <w:hyperlink w:anchor="_Toc206073765" w:history="1">
+          <w:hyperlink w:anchor="_Toc206177214" w:history="1">
             <w:r>
               <w:rPr>
                 <w:rStyle w:val="Hyperlink"/>
@@ -3782,7 +3872,7 @@
                 <w:noProof/>
                 <w:webHidden/>
               </w:rPr>
-              <w:instrText xml:space="preserve"> PAGEREF _Toc206073765 \h </w:instrText>
+              <w:instrText xml:space="preserve"> PAGEREF _Toc206177214 \h </w:instrText>
             </w:r>
             <w:r>
               <w:rPr>
@@ -3828,7 +3918,7 @@
               <w:sz w:val="24"/>
             </w:rPr>
           </w:pPr>
-          <w:hyperlink w:anchor="_Toc206073766" w:history="1">
+          <w:hyperlink w:anchor="_Toc206177215" w:history="1">
             <w:r>
               <w:rPr>
                 <w:rStyle w:val="Hyperlink"/>
@@ -3872,7 +3962,7 @@
                 <w:noProof/>
                 <w:webHidden/>
               </w:rPr>
-              <w:instrText xml:space="preserve"> PAGEREF _Toc206073766 \h </w:instrText>
+              <w:instrText xml:space="preserve"> PAGEREF _Toc206177215 \h </w:instrText>
             </w:r>
             <w:r>
               <w:rPr>
@@ -3918,7 +4008,7 @@
               <w:color w:val="auto"/>
             </w:rPr>
           </w:pPr>
-          <w:hyperlink w:anchor="_Toc206073767" w:history="1">
+          <w:hyperlink w:anchor="_Toc206177216" w:history="1">
             <w:r>
               <w:rPr>
                 <w:rStyle w:val="Hyperlink"/>
@@ -3963,7 +4053,7 @@
                 <w:noProof/>
                 <w:webHidden/>
               </w:rPr>
-              <w:instrText xml:space="preserve"> PAGEREF _Toc206073767 \h </w:instrText>
+              <w:instrText xml:space="preserve"> PAGEREF _Toc206177216 \h </w:instrText>
             </w:r>
             <w:r>
               <w:rPr>
@@ -4009,7 +4099,7 @@
               <w:sz w:val="24"/>
             </w:rPr>
           </w:pPr>
-          <w:hyperlink w:anchor="_Toc206073768" w:history="1">
+          <w:hyperlink w:anchor="_Toc206177217" w:history="1">
             <w:r>
               <w:rPr>
                 <w:rStyle w:val="Hyperlink"/>
@@ -4062,7 +4152,7 @@
                 <w:noProof/>
                 <w:webHidden/>
               </w:rPr>
-              <w:instrText xml:space="preserve"> PAGEREF _Toc206073768 \h </w:instrText>
+              <w:instrText xml:space="preserve"> PAGEREF _Toc206177217 \h </w:instrText>
             </w:r>
             <w:r>
               <w:rPr>
@@ -4108,7 +4198,7 @@
               <w:sz w:val="24"/>
             </w:rPr>
           </w:pPr>
-          <w:hyperlink w:anchor="_Toc206073769" w:history="1">
+          <w:hyperlink w:anchor="_Toc206177218" w:history="1">
             <w:r>
               <w:rPr>
                 <w:rStyle w:val="Hyperlink"/>
@@ -4161,7 +4251,7 @@
                 <w:noProof/>
                 <w:webHidden/>
               </w:rPr>
-              <w:instrText xml:space="preserve"> PAGEREF _Toc206073769 \h </w:instrText>
+              <w:instrText xml:space="preserve"> PAGEREF _Toc206177218 \h </w:instrText>
             </w:r>
             <w:r>
               <w:rPr>
@@ -4207,7 +4297,7 @@
               <w:sz w:val="24"/>
             </w:rPr>
           </w:pPr>
-          <w:hyperlink w:anchor="_Toc206073770" w:history="1">
+          <w:hyperlink w:anchor="_Toc206177219" w:history="1">
             <w:r>
               <w:rPr>
                 <w:rStyle w:val="Hyperlink"/>
@@ -4260,7 +4350,7 @@
                 <w:noProof/>
                 <w:webHidden/>
               </w:rPr>
-              <w:instrText xml:space="preserve"> PAGEREF _Toc206073770 \h </w:instrText>
+              <w:instrText xml:space="preserve"> PAGEREF _Toc206177219 \h </w:instrText>
             </w:r>
             <w:r>
               <w:rPr>
@@ -4306,7 +4396,7 @@
               <w:sz w:val="24"/>
             </w:rPr>
           </w:pPr>
-          <w:hyperlink w:anchor="_Toc206073771" w:history="1">
+          <w:hyperlink w:anchor="_Toc206177220" w:history="1">
             <w:r>
               <w:rPr>
                 <w:rStyle w:val="Hyperlink"/>
@@ -4359,7 +4449,7 @@
                 <w:noProof/>
                 <w:webHidden/>
               </w:rPr>
-              <w:instrText xml:space="preserve"> PAGEREF _Toc206073771 \h </w:instrText>
+              <w:instrText xml:space="preserve"> PAGEREF _Toc206177220 \h </w:instrText>
             </w:r>
             <w:r>
               <w:rPr>
@@ -4405,7 +4495,7 @@
               <w:color w:val="auto"/>
             </w:rPr>
           </w:pPr>
-          <w:hyperlink w:anchor="_Toc206073772" w:history="1">
+          <w:hyperlink w:anchor="_Toc206177221" w:history="1">
             <w:r>
               <w:rPr>
                 <w:rStyle w:val="Hyperlink"/>
@@ -4449,7 +4539,7 @@
                 <w:noProof/>
                 <w:webHidden/>
               </w:rPr>
-              <w:instrText xml:space="preserve"> PAGEREF _Toc206073772 \h </w:instrText>
+              <w:instrText xml:space="preserve"> PAGEREF _Toc206177221 \h </w:instrText>
             </w:r>
             <w:r>
               <w:rPr>
@@ -4495,7 +4585,7 @@
               <w:color w:val="auto"/>
             </w:rPr>
           </w:pPr>
-          <w:hyperlink w:anchor="_Toc206073773" w:history="1">
+          <w:hyperlink w:anchor="_Toc206177222" w:history="1">
             <w:r>
               <w:rPr>
                 <w:rStyle w:val="Hyperlink"/>
@@ -4539,7 +4629,7 @@
                 <w:noProof/>
                 <w:webHidden/>
               </w:rPr>
-              <w:instrText xml:space="preserve"> PAGEREF _Toc206073773 \h </w:instrText>
+              <w:instrText xml:space="preserve"> PAGEREF _Toc206177222 \h </w:instrText>
             </w:r>
             <w:r>
               <w:rPr>
@@ -4585,7 +4675,7 @@
               <w:color w:val="auto"/>
             </w:rPr>
           </w:pPr>
-          <w:hyperlink w:anchor="_Toc206073774" w:history="1">
+          <w:hyperlink w:anchor="_Toc206177223" w:history="1">
             <w:r>
               <w:rPr>
                 <w:rStyle w:val="Hyperlink"/>
@@ -4629,7 +4719,7 @@
                 <w:noProof/>
                 <w:webHidden/>
               </w:rPr>
-              <w:instrText xml:space="preserve"> PAGEREF _Toc206073774 \h </w:instrText>
+              <w:instrText xml:space="preserve"> PAGEREF _Toc206177223 \h </w:instrText>
             </w:r>
             <w:r>
               <w:rPr>
@@ -4675,7 +4765,7 @@
               <w:color w:val="auto"/>
             </w:rPr>
           </w:pPr>
-          <w:hyperlink w:anchor="_Toc206073775" w:history="1">
+          <w:hyperlink w:anchor="_Toc206177224" w:history="1">
             <w:r>
               <w:rPr>
                 <w:rStyle w:val="Hyperlink"/>
@@ -4719,7 +4809,7 @@
                 <w:noProof/>
                 <w:webHidden/>
               </w:rPr>
-              <w:instrText xml:space="preserve"> PAGEREF _Toc206073775 \h </w:instrText>
+              <w:instrText xml:space="preserve"> PAGEREF _Toc206177224 \h </w:instrText>
             </w:r>
             <w:r>
               <w:rPr>
@@ -4787,7 +4877,7 @@
         <w:spacing w:after="158"/>
         <w:ind w:left="346" w:hanging="361"/>
       </w:pPr>
-      <w:bookmarkStart w:id="1" w:name="_Toc206073731"/>
+      <w:bookmarkStart w:id="1" w:name="_Toc206177179"/>
       <w:r>
         <w:lastRenderedPageBreak/>
         <w:t>Introduction</w:t>
@@ -4817,7 +4907,7 @@
         <w:pStyle w:val="Heading1"/>
         <w:ind w:left="344" w:hanging="359"/>
       </w:pPr>
-      <w:bookmarkStart w:id="2" w:name="_Toc206073732"/>
+      <w:bookmarkStart w:id="2" w:name="_Toc206177180"/>
       <w:r>
         <w:t>System Requirements</w:t>
       </w:r>
@@ -4917,29 +5007,311 @@
         <w:pStyle w:val="Heading1"/>
         <w:ind w:left="344" w:hanging="359"/>
       </w:pPr>
-      <w:bookmarkStart w:id="3" w:name="_Toc206073733"/>
+      <w:bookmarkStart w:id="3" w:name="_Toc206177181"/>
       <w:r>
         <w:t>Installation Guide/Getting Started</w:t>
       </w:r>
       <w:bookmarkEnd w:id="3"/>
+    </w:p>
+    <w:p>
+      <w:pPr>
+        <w:numPr>
+          <w:ilvl w:val="0"/>
+          <w:numId w:val="44"/>
+        </w:numPr>
+      </w:pPr>
+      <w:r>
+        <w:t>Get the Project Files – On the project’s GitHub page, click </w:t>
+      </w:r>
+      <w:r>
+        <w:rPr>
+          <w:b/>
+          <w:bCs/>
+        </w:rPr>
+        <w:t>Code → Download ZIP</w:t>
+      </w:r>
+      <w:r>
+        <w:t> (then extract it) or </w:t>
+      </w:r>
+      <w:r>
+        <w:rPr>
+          <w:b/>
+          <w:bCs/>
+        </w:rPr>
+        <w:t>Clone with Git</w:t>
+      </w:r>
+      <w:r>
+        <w:t> (copy the link and run git clone &lt;link&gt; in your terminal).</w:t>
+      </w:r>
+    </w:p>
+    <w:p>
+      <w:pPr>
+        <w:numPr>
+          <w:ilvl w:val="0"/>
+          <w:numId w:val="44"/>
+        </w:numPr>
+      </w:pPr>
+      <w:r>
+        <w:t xml:space="preserve">Install </w:t>
+      </w:r>
+      <w:proofErr w:type="spellStart"/>
+      <w:r>
+        <w:t>PGAdmin</w:t>
+      </w:r>
+      <w:proofErr w:type="spellEnd"/>
+      <w:r>
+        <w:t xml:space="preserve"> – Before running the program, download and install </w:t>
+      </w:r>
+      <w:proofErr w:type="spellStart"/>
+      <w:r>
+        <w:t>PGAdmin</w:t>
+      </w:r>
+      <w:proofErr w:type="spellEnd"/>
+      <w:r>
+        <w:t xml:space="preserve"> from https://www.pgadmin.org/download/. During setup, make sure you create a </w:t>
+      </w:r>
+      <w:r>
+        <w:rPr>
+          <w:b/>
+          <w:bCs/>
+        </w:rPr>
+        <w:t>username</w:t>
+      </w:r>
+      <w:r>
+        <w:t> and </w:t>
+      </w:r>
+      <w:r>
+        <w:rPr>
+          <w:b/>
+          <w:bCs/>
+        </w:rPr>
+        <w:t>password</w:t>
+      </w:r>
+      <w:r>
+        <w:t>. Y</w:t>
+      </w:r>
+      <w:r>
+        <w:t>ou’ll need these for the database connection.</w:t>
+      </w:r>
+    </w:p>
+    <w:p>
+      <w:pPr>
+        <w:numPr>
+          <w:ilvl w:val="0"/>
+          <w:numId w:val="44"/>
+        </w:numPr>
+      </w:pPr>
+      <w:r>
+        <w:t>Open the Project in an Editor – Use Visual Studio Code (or IntelliJ/Eclipse), go to </w:t>
+      </w:r>
+      <w:r>
+        <w:rPr>
+          <w:b/>
+          <w:bCs/>
+        </w:rPr>
+        <w:t>File → Open Folder</w:t>
+      </w:r>
+      <w:r>
+        <w:t>, and select the extracted folder</w:t>
+      </w:r>
+      <w:r>
+        <w:t xml:space="preserve"> called</w:t>
+      </w:r>
+      <w:r>
+        <w:t xml:space="preserve"> </w:t>
+      </w:r>
+      <w:r>
+        <w:t>FINAL_SPRINT-S3_JAVA</w:t>
+      </w:r>
     </w:p>
     <w:p>
       <w:pPr>
         <w:pStyle w:val="ListParagraph"/>
         <w:numPr>
           <w:ilvl w:val="0"/>
-          <w:numId w:val="24"/>
+          <w:numId w:val="44"/>
         </w:numPr>
-        <w:rPr>
-          <w:rFonts w:eastAsia="Arial" w:cs="Arial"/>
-          <w:color w:val="0F4761" w:themeColor="accent1" w:themeShade="BF"/>
-        </w:rPr>
-      </w:pPr>
-      <w:r>
-        <w:t>Get the Project Files</w:t>
-      </w:r>
-      <w:r>
-        <w:t xml:space="preserve"> – On the project’s GitHub page, click Code → either Download ZIP (extract it after download) or Clone with Git (copy the link and run git clone &lt;link&gt; in your terminal).</w:t>
+      </w:pPr>
+      <w:r>
+        <w:t>Within that folder, navigate to</w:t>
+      </w:r>
+      <w:r>
+        <w:t xml:space="preserve"> the folder</w:t>
+      </w:r>
+      <w:r>
+        <w:t> </w:t>
+      </w:r>
+      <w:proofErr w:type="spellStart"/>
+      <w:r>
+        <w:t>src</w:t>
+      </w:r>
+      <w:proofErr w:type="spellEnd"/>
+      <w:r>
+        <w:t>/main/java/</w:t>
+      </w:r>
+      <w:r>
+        <w:t xml:space="preserve"> and within that a folder called </w:t>
+      </w:r>
+      <w:proofErr w:type="spellStart"/>
+      <w:r>
+        <w:t>dbmanager</w:t>
+      </w:r>
+      <w:proofErr w:type="spellEnd"/>
+      <w:r>
+        <w:t>. Open the file DatabaseConnection.java.</w:t>
+      </w:r>
+    </w:p>
+    <w:p>
+      <w:pPr>
+        <w:numPr>
+          <w:ilvl w:val="0"/>
+          <w:numId w:val="44"/>
+        </w:numPr>
+      </w:pPr>
+      <w:r>
+        <w:t>Update the Database Credentials – On </w:t>
+      </w:r>
+      <w:r>
+        <w:rPr>
+          <w:b/>
+          <w:bCs/>
+        </w:rPr>
+        <w:t>line 19</w:t>
+      </w:r>
+      <w:r>
+        <w:t xml:space="preserve">, replace the username with your </w:t>
+      </w:r>
+      <w:proofErr w:type="spellStart"/>
+      <w:r>
+        <w:t>PGAdmin</w:t>
+      </w:r>
+      <w:proofErr w:type="spellEnd"/>
+      <w:r>
+        <w:t xml:space="preserve"> username. On </w:t>
+      </w:r>
+      <w:r>
+        <w:rPr>
+          <w:b/>
+          <w:bCs/>
+        </w:rPr>
+        <w:t>line 20</w:t>
+      </w:r>
+      <w:r>
+        <w:t xml:space="preserve">, replace the password with your </w:t>
+      </w:r>
+      <w:proofErr w:type="spellStart"/>
+      <w:r>
+        <w:t>PGAdmin</w:t>
+      </w:r>
+      <w:proofErr w:type="spellEnd"/>
+      <w:r>
+        <w:t xml:space="preserve"> password. Keep the quotation marks around both. Save the file.</w:t>
+      </w:r>
+    </w:p>
+    <w:p>
+      <w:pPr>
+        <w:numPr>
+          <w:ilvl w:val="0"/>
+          <w:numId w:val="44"/>
+        </w:numPr>
+      </w:pPr>
+      <w:r>
+        <w:t>Run the Database Setup – Click the Run/</w:t>
+      </w:r>
+      <w:r>
+        <w:rPr>
+          <w:rFonts w:ascii="Apple Color Emoji" w:hAnsi="Apple Color Emoji" w:cs="Apple Color Emoji"/>
+        </w:rPr>
+        <w:t>▶️</w:t>
+      </w:r>
+      <w:r>
+        <w:t xml:space="preserve"> button in your editor. The program will automatically connect to the database. If the gym membership database doesn’t exist, it will create it. It will then create </w:t>
+      </w:r>
+      <w:r>
+        <w:t>the</w:t>
+      </w:r>
+      <w:r>
+        <w:t xml:space="preserve"> tables</w:t>
+      </w:r>
+      <w:r>
+        <w:t xml:space="preserve"> (if they don’t exist) </w:t>
+      </w:r>
+      <w:r>
+        <w:t xml:space="preserve"> and insert preloaded data if it hasn’t already been added.</w:t>
+      </w:r>
+    </w:p>
+    <w:p>
+      <w:pPr>
+        <w:numPr>
+          <w:ilvl w:val="0"/>
+          <w:numId w:val="44"/>
+        </w:numPr>
+      </w:pPr>
+      <w:r>
+        <w:t>Run the Main Program – Now that the database is connected, navigate back to the menus folder within </w:t>
+      </w:r>
+      <w:r>
+        <w:t xml:space="preserve"> the folder </w:t>
+      </w:r>
+      <w:proofErr w:type="spellStart"/>
+      <w:r>
+        <w:t>src</w:t>
+      </w:r>
+      <w:proofErr w:type="spellEnd"/>
+      <w:r>
+        <w:t>/main/java/</w:t>
+      </w:r>
+      <w:r>
+        <w:t xml:space="preserve"> to get to the folder </w:t>
+      </w:r>
+      <w:r>
+        <w:t>main program. Open </w:t>
+      </w:r>
+      <w:r>
+        <w:rPr>
+          <w:b/>
+          <w:bCs/>
+        </w:rPr>
+        <w:t>Main.java</w:t>
+      </w:r>
+      <w:r>
+        <w:t> and click the Run/</w:t>
+      </w:r>
+      <w:r>
+        <w:rPr>
+          <w:rFonts w:ascii="Apple Color Emoji" w:hAnsi="Apple Color Emoji" w:cs="Apple Color Emoji"/>
+        </w:rPr>
+        <w:t>▶️</w:t>
+      </w:r>
+      <w:r>
+        <w:t xml:space="preserve"> button in your editor.</w:t>
+      </w:r>
+    </w:p>
+    <w:p>
+      <w:pPr>
+        <w:numPr>
+          <w:ilvl w:val="0"/>
+          <w:numId w:val="44"/>
+        </w:numPr>
+      </w:pPr>
+      <w:r>
+        <w:t>Use the Program – The Main Menu will appear. Type the number for your choice and press Enter to use the program.</w:t>
+      </w:r>
+    </w:p>
+    <w:p>
+      <w:pPr>
+        <w:pStyle w:val="Heading2"/>
+      </w:pPr>
+      <w:bookmarkStart w:id="4" w:name="_Toc206177182"/>
+      <w:r>
+        <w:lastRenderedPageBreak/>
+        <w:t>Logging system</w:t>
+      </w:r>
+      <w:bookmarkEnd w:id="4"/>
+    </w:p>
+    <w:p>
+      <w:r>
+        <w:t>The Gym Management System comes equipped with built-in logging capabilities. Errors and crashes, and general information such as data creation, updates and deletes are tracked in an appropriate file. Each entry includes a timestamp and description of the message. The files are stored in the root folder of the application.</w:t>
       </w:r>
     </w:p>
     <w:p>
@@ -4947,18 +5319,21 @@
         <w:pStyle w:val="ListParagraph"/>
         <w:numPr>
           <w:ilvl w:val="0"/>
-          <w:numId w:val="24"/>
+          <w:numId w:val="45"/>
         </w:numPr>
-        <w:rPr>
-          <w:rFonts w:eastAsia="Arial" w:cs="Arial"/>
-          <w:color w:val="0F4761" w:themeColor="accent1" w:themeShade="BF"/>
-        </w:rPr>
-      </w:pPr>
-      <w:r>
-        <w:t>Open the Project in an Editor</w:t>
-      </w:r>
-      <w:r>
-        <w:t xml:space="preserve"> – Use Visual Studio Code (or IntelliJ/Eclipse), go to File → Open Folder, and select the extracted folder.</w:t>
+      </w:pPr>
+      <w:r>
+        <w:t xml:space="preserve">Error logs are tracked in the </w:t>
+      </w:r>
+      <w:r>
+        <w:rPr>
+          <w:b/>
+          <w:bCs/>
+        </w:rPr>
+        <w:t>gym_management_error_log.txt</w:t>
+      </w:r>
+      <w:r>
+        <w:t xml:space="preserve"> file.</w:t>
       </w:r>
     </w:p>
     <w:p>
@@ -4966,171 +5341,43 @@
         <w:pStyle w:val="ListParagraph"/>
         <w:numPr>
           <w:ilvl w:val="0"/>
-          <w:numId w:val="24"/>
+          <w:numId w:val="45"/>
         </w:numPr>
-        <w:rPr>
-          <w:rFonts w:eastAsia="Arial" w:cs="Arial"/>
-          <w:color w:val="0F4761" w:themeColor="accent1" w:themeShade="BF"/>
-        </w:rPr>
-      </w:pPr>
-      <w:r>
-        <w:t>Check Java Installation</w:t>
-      </w:r>
-      <w:r>
-        <w:t xml:space="preserve"> – Requires Java JDK 11+. In your terminal, run java -version. If not installed, download from </w:t>
-      </w:r>
-      <w:hyperlink r:id="rId14">
-        <w:r>
-          <w:rPr>
-            <w:rStyle w:val="Hyperlink"/>
-          </w:rPr>
-          <w:t>Oracle Java Downloads</w:t>
-        </w:r>
-      </w:hyperlink>
-      <w:r>
-        <w:t>.</w:t>
-      </w:r>
-    </w:p>
-    <w:p>
-      <w:pPr>
-        <w:pStyle w:val="ListParagraph"/>
+      </w:pPr>
+      <w:r>
+        <w:t xml:space="preserve">Information logs are tracked in the </w:t>
+      </w:r>
+      <w:r>
+        <w:rPr>
+          <w:b/>
+          <w:bCs/>
+        </w:rPr>
+        <w:t>gym_management_log.txt</w:t>
+      </w:r>
+      <w:r>
+        <w:t xml:space="preserve"> file.</w:t>
+      </w:r>
+    </w:p>
+    <w:p>
+      <w:pPr>
+        <w:pStyle w:val="Heading1"/>
         <w:numPr>
           <w:ilvl w:val="0"/>
-          <w:numId w:val="24"/>
+          <w:numId w:val="0"/>
         </w:numPr>
-        <w:rPr>
-          <w:rFonts w:eastAsia="Arial" w:cs="Arial"/>
-          <w:color w:val="0F4761" w:themeColor="accent1" w:themeShade="BF"/>
-        </w:rPr>
-      </w:pPr>
-      <w:r>
-        <w:t>Open a Java File</w:t>
-      </w:r>
-      <w:r>
-        <w:t xml:space="preserve"> – In the Explorer panel, click any file ending in .java.</w:t>
-      </w:r>
-    </w:p>
-    <w:p>
-      <w:pPr>
-        <w:pStyle w:val="ListParagraph"/>
-        <w:numPr>
-          <w:ilvl w:val="0"/>
-          <w:numId w:val="24"/>
-        </w:numPr>
-        <w:rPr>
-          <w:rFonts w:eastAsia="Arial" w:cs="Arial"/>
-          <w:color w:val="0F4761" w:themeColor="accent1" w:themeShade="BF"/>
-        </w:rPr>
-      </w:pPr>
-      <w:r>
-        <w:t>Run the Program</w:t>
-      </w:r>
-      <w:r>
-        <w:t xml:space="preserve"> – Click the Run/▶️ button in your editor; the program will start in the terminal.</w:t>
-      </w:r>
-    </w:p>
-    <w:p>
-      <w:pPr>
-        <w:pStyle w:val="ListParagraph"/>
-        <w:numPr>
-          <w:ilvl w:val="0"/>
-          <w:numId w:val="24"/>
-        </w:numPr>
-        <w:rPr>
-          <w:rFonts w:eastAsia="Arial" w:cs="Arial"/>
-          <w:color w:val="0F4761" w:themeColor="accent1" w:themeShade="BF"/>
-        </w:rPr>
-      </w:pPr>
-      <w:r>
-        <w:t>Use the Program</w:t>
-      </w:r>
-      <w:r>
-        <w:t xml:space="preserve"> – The Main Menu will appear; type the number for your choice and press Enter.</w:t>
-      </w:r>
-    </w:p>
-    <w:p>
-      <w:pPr>
-        <w:pStyle w:val="Heading2"/>
-      </w:pPr>
-      <w:r>
-        <w:t>Logging system</w:t>
-      </w:r>
-    </w:p>
-    <w:p>
-      <w:r>
-        <w:t xml:space="preserve">The Gym Management System comes </w:t>
-      </w:r>
-      <w:r>
-        <w:t>equipped with</w:t>
-      </w:r>
-      <w:r>
-        <w:t xml:space="preserve"> built-in logging capabilities. Errors and crashes, and general information such as data creation, updates and deletes are tracked in an appropriate file. Each entry includes a timestamp and description of the message. The files are stored </w:t>
-      </w:r>
-      <w:r>
-        <w:t>in the</w:t>
-      </w:r>
-      <w:r>
-        <w:t xml:space="preserve"> root folder of the application.</w:t>
-      </w:r>
-    </w:p>
-    <w:p>
-      <w:pPr>
-        <w:pStyle w:val="ListParagraph"/>
-        <w:numPr>
-          <w:ilvl w:val="0"/>
-          <w:numId w:val="42"/>
-        </w:numPr>
-      </w:pPr>
-      <w:r>
-        <w:t xml:space="preserve">Error logs are tracked in the </w:t>
-      </w:r>
-      <w:r>
-        <w:rPr>
-          <w:b/>
-          <w:bCs/>
-        </w:rPr>
-        <w:t>gym_management_error_log.txt</w:t>
-      </w:r>
-      <w:r>
-        <w:t xml:space="preserve"> file.</w:t>
-      </w:r>
-    </w:p>
-    <w:p>
-      <w:pPr>
-        <w:pStyle w:val="ListParagraph"/>
-        <w:numPr>
-          <w:ilvl w:val="0"/>
-          <w:numId w:val="42"/>
-        </w:numPr>
-      </w:pPr>
-      <w:r>
-        <w:t xml:space="preserve">Information logs are tracked in the </w:t>
-      </w:r>
-      <w:r>
-        <w:rPr>
-          <w:b/>
-          <w:bCs/>
-        </w:rPr>
-        <w:t>gym_management_log.txt</w:t>
-      </w:r>
-      <w:r>
-        <w:t xml:space="preserve"> file</w:t>
-      </w:r>
-      <w:r>
-        <w:t>.</w:t>
-      </w:r>
+        <w:ind w:left="344" w:hanging="359"/>
+      </w:pPr>
     </w:p>
     <w:p>
       <w:pPr>
         <w:pStyle w:val="Heading1"/>
         <w:ind w:left="344" w:hanging="359"/>
       </w:pPr>
-      <w:bookmarkStart w:id="4" w:name="_Toc206073734"/>
-      <w:r>
-        <w:lastRenderedPageBreak/>
+      <w:bookmarkStart w:id="5" w:name="_Toc206177183"/>
+      <w:r>
         <w:t>Database Diagram</w:t>
       </w:r>
-      <w:bookmarkEnd w:id="4"/>
+      <w:bookmarkEnd w:id="5"/>
     </w:p>
     <w:p>
       <w:pPr>
@@ -5156,7 +5403,7 @@
                     <pic:cNvPicPr/>
                   </pic:nvPicPr>
                   <pic:blipFill>
-                    <a:blip r:embed="rId15">
+                    <a:blip r:embed="rId14">
                       <a:extLst>
                         <a:ext uri="{28A0092B-C50C-407E-A947-70E740481C1C}">
                           <a14:useLocalDpi xmlns:a14="http://schemas.microsoft.com/office/drawing/2010/main" val="0"/>
@@ -5202,22 +5449,22 @@
         <w:spacing w:line="278" w:lineRule="auto"/>
         <w:ind w:left="344" w:hanging="359"/>
       </w:pPr>
-      <w:bookmarkStart w:id="5" w:name="_Toc206073735"/>
+      <w:bookmarkStart w:id="6" w:name="_Toc206177184"/>
       <w:r>
         <w:lastRenderedPageBreak/>
         <w:t>Project Structure</w:t>
       </w:r>
-      <w:bookmarkEnd w:id="5"/>
+      <w:bookmarkEnd w:id="6"/>
     </w:p>
     <w:p>
       <w:pPr>
         <w:pStyle w:val="Heading2"/>
       </w:pPr>
-      <w:bookmarkStart w:id="6" w:name="_Toc206073736"/>
+      <w:bookmarkStart w:id="7" w:name="_Toc206177185"/>
       <w:r>
         <w:t>Main project</w:t>
       </w:r>
-      <w:bookmarkEnd w:id="6"/>
+      <w:bookmarkEnd w:id="7"/>
     </w:p>
     <w:tbl>
       <w:tblPr>
@@ -5265,7 +5512,7 @@
                           <pic:cNvPicPr/>
                         </pic:nvPicPr>
                         <pic:blipFill>
-                          <a:blip r:embed="rId16">
+                          <a:blip r:embed="rId15">
                             <a:extLst>
                               <a:ext uri="{28A0092B-C50C-407E-A947-70E740481C1C}">
                                 <a14:useLocalDpi xmlns:a14="http://schemas.microsoft.com/office/drawing/2010/main" val="0"/>
@@ -6266,11 +6513,11 @@
       <w:pPr>
         <w:pStyle w:val="Heading2"/>
       </w:pPr>
-      <w:bookmarkStart w:id="7" w:name="_Toc206073737"/>
+      <w:bookmarkStart w:id="8" w:name="_Toc206177186"/>
       <w:r>
         <w:t>Libraries and scripts</w:t>
       </w:r>
-      <w:bookmarkEnd w:id="7"/>
+      <w:bookmarkEnd w:id="8"/>
     </w:p>
     <w:tbl>
       <w:tblPr>
@@ -6324,7 +6571,7 @@
                           <pic:cNvPicPr/>
                         </pic:nvPicPr>
                         <pic:blipFill>
-                          <a:blip r:embed="rId17">
+                          <a:blip r:embed="rId16">
                             <a:extLst>
                               <a:ext uri="{28A0092B-C50C-407E-A947-70E740481C1C}">
                                 <a14:useLocalDpi xmlns:a14="http://schemas.microsoft.com/office/drawing/2010/main" val="0"/>
@@ -6535,18 +6782,18 @@
         <w:pStyle w:val="Heading1"/>
         <w:ind w:left="344" w:hanging="359"/>
       </w:pPr>
-      <w:bookmarkStart w:id="8" w:name="_Toc206073738"/>
+      <w:bookmarkStart w:id="9" w:name="_Toc206177187"/>
       <w:r>
         <w:lastRenderedPageBreak/>
         <w:t>Class Diagrams</w:t>
       </w:r>
-      <w:bookmarkEnd w:id="8"/>
+      <w:bookmarkEnd w:id="9"/>
     </w:p>
     <w:p>
       <w:pPr>
         <w:pStyle w:val="Heading2"/>
       </w:pPr>
-      <w:bookmarkStart w:id="9" w:name="_Toc206073739"/>
+      <w:bookmarkStart w:id="10" w:name="_Toc206177188"/>
       <w:r>
         <w:t>User, Admin</w:t>
       </w:r>
@@ -6571,7 +6818,7 @@
       <w:r>
         <w:t>, and Role</w:t>
       </w:r>
-      <w:bookmarkEnd w:id="9"/>
+      <w:bookmarkEnd w:id="10"/>
     </w:p>
     <w:tbl>
       <w:tblPr>
@@ -10784,7 +11031,7 @@
       <w:pPr>
         <w:pStyle w:val="Heading2"/>
       </w:pPr>
-      <w:bookmarkStart w:id="10" w:name="_Toc206073740"/>
+      <w:bookmarkStart w:id="11" w:name="_Toc206177189"/>
       <w:r>
         <w:lastRenderedPageBreak/>
         <w:t xml:space="preserve">Membership and </w:t>
@@ -10793,7 +11040,7 @@
       <w:r>
         <w:t>MembershipType</w:t>
       </w:r>
-      <w:bookmarkEnd w:id="10"/>
+      <w:bookmarkEnd w:id="11"/>
       <w:proofErr w:type="spellEnd"/>
     </w:p>
     <w:tbl>
@@ -11598,7 +11845,7 @@
       <w:pPr>
         <w:pStyle w:val="Heading2"/>
       </w:pPr>
-      <w:bookmarkStart w:id="11" w:name="_Toc206073741"/>
+      <w:bookmarkStart w:id="12" w:name="_Toc206177190"/>
       <w:proofErr w:type="spellStart"/>
       <w:r>
         <w:lastRenderedPageBreak/>
@@ -11612,7 +11859,7 @@
       <w:r>
         <w:t>MerchandiseTypes</w:t>
       </w:r>
-      <w:bookmarkEnd w:id="11"/>
+      <w:bookmarkEnd w:id="12"/>
       <w:proofErr w:type="spellEnd"/>
     </w:p>
     <w:tbl>
@@ -12308,7 +12555,7 @@
       <w:pPr>
         <w:pStyle w:val="Heading2"/>
       </w:pPr>
-      <w:bookmarkStart w:id="12" w:name="_Toc206073742"/>
+      <w:bookmarkStart w:id="13" w:name="_Toc206177191"/>
       <w:proofErr w:type="spellStart"/>
       <w:r>
         <w:lastRenderedPageBreak/>
@@ -12322,7 +12569,7 @@
       <w:r>
         <w:t>WorkoutClassType</w:t>
       </w:r>
-      <w:bookmarkEnd w:id="12"/>
+      <w:bookmarkEnd w:id="13"/>
       <w:proofErr w:type="spellEnd"/>
     </w:p>
     <w:tbl>
@@ -13097,12 +13344,12 @@
         <w:pStyle w:val="Heading1"/>
         <w:ind w:left="344" w:hanging="359"/>
       </w:pPr>
-      <w:bookmarkStart w:id="13" w:name="_Toc206073743"/>
+      <w:bookmarkStart w:id="14" w:name="_Toc206177192"/>
       <w:r>
         <w:lastRenderedPageBreak/>
         <w:t>Main Menu Overview</w:t>
       </w:r>
-      <w:bookmarkEnd w:id="13"/>
+      <w:bookmarkEnd w:id="14"/>
     </w:p>
     <w:p>
       <w:pPr>
@@ -13175,7 +13422,7 @@
                     <pic:cNvPicPr/>
                   </pic:nvPicPr>
                   <pic:blipFill>
-                    <a:blip r:embed="rId18">
+                    <a:blip r:embed="rId17">
                       <a:extLst>
                         <a:ext uri="{28A0092B-C50C-407E-A947-70E740481C1C}">
                           <a14:useLocalDpi xmlns:a14="http://schemas.microsoft.com/office/drawing/2010/main" val="0"/>
@@ -13209,11 +13456,11 @@
           <w:color w:val="0F4761" w:themeColor="accent1" w:themeShade="BF"/>
         </w:rPr>
       </w:pPr>
-      <w:bookmarkStart w:id="14" w:name="_Toc206073744"/>
+      <w:bookmarkStart w:id="15" w:name="_Toc206177193"/>
       <w:r>
         <w:t>Register</w:t>
       </w:r>
-      <w:bookmarkEnd w:id="14"/>
+      <w:bookmarkEnd w:id="15"/>
     </w:p>
     <w:p>
       <w:pPr>
@@ -13270,7 +13517,7 @@
                     <pic:cNvPicPr/>
                   </pic:nvPicPr>
                   <pic:blipFill>
-                    <a:blip r:embed="rId19">
+                    <a:blip r:embed="rId18">
                       <a:extLst>
                         <a:ext uri="{28A0092B-C50C-407E-A947-70E740481C1C}">
                           <a14:useLocalDpi xmlns:a14="http://schemas.microsoft.com/office/drawing/2010/main" val="0"/>
@@ -13506,12 +13753,12 @@
           <w:color w:val="0F4761" w:themeColor="accent1" w:themeShade="BF"/>
         </w:rPr>
       </w:pPr>
-      <w:bookmarkStart w:id="15" w:name="_Toc206073745"/>
+      <w:bookmarkStart w:id="16" w:name="_Toc206177194"/>
       <w:r>
         <w:lastRenderedPageBreak/>
         <w:t>Login</w:t>
       </w:r>
-      <w:bookmarkEnd w:id="15"/>
+      <w:bookmarkEnd w:id="16"/>
     </w:p>
     <w:p>
       <w:pPr>
@@ -13568,7 +13815,7 @@
                     <pic:cNvPicPr/>
                   </pic:nvPicPr>
                   <pic:blipFill>
-                    <a:blip r:embed="rId20">
+                    <a:blip r:embed="rId19">
                       <a:extLst>
                         <a:ext uri="{28A0092B-C50C-407E-A947-70E740481C1C}">
                           <a14:useLocalDpi xmlns:a14="http://schemas.microsoft.com/office/drawing/2010/main" val="0"/>
@@ -13754,11 +14001,11 @@
           <w:color w:val="0F4761" w:themeColor="accent1" w:themeShade="BF"/>
         </w:rPr>
       </w:pPr>
-      <w:bookmarkStart w:id="16" w:name="_Toc206073746"/>
+      <w:bookmarkStart w:id="17" w:name="_Toc206177195"/>
       <w:r>
         <w:t>Quit</w:t>
       </w:r>
-      <w:bookmarkEnd w:id="16"/>
+      <w:bookmarkEnd w:id="17"/>
     </w:p>
     <w:p>
       <w:pPr>
@@ -13802,11 +14049,11 @@
         <w:spacing w:after="367"/>
         <w:ind w:left="341" w:hanging="356"/>
       </w:pPr>
-      <w:bookmarkStart w:id="17" w:name="_Toc206073747"/>
+      <w:bookmarkStart w:id="18" w:name="_Toc206177196"/>
       <w:r>
         <w:t>Admin Menu:</w:t>
       </w:r>
-      <w:bookmarkEnd w:id="17"/>
+      <w:bookmarkEnd w:id="18"/>
       <w:r>
         <w:t xml:space="preserve"> </w:t>
       </w:r>
@@ -13893,7 +14140,7 @@
                     <pic:cNvPicPr/>
                   </pic:nvPicPr>
                   <pic:blipFill>
-                    <a:blip r:embed="rId21">
+                    <a:blip r:embed="rId20">
                       <a:extLst>
                         <a:ext uri="{28A0092B-C50C-407E-A947-70E740481C1C}">
                           <a14:useLocalDpi xmlns:a14="http://schemas.microsoft.com/office/drawing/2010/main" val="0"/>
@@ -13927,12 +14174,12 @@
         <w:ind w:left="891" w:right="4211" w:hanging="530"/>
         <w:jc w:val="both"/>
       </w:pPr>
-      <w:bookmarkStart w:id="18" w:name="_Toc206073748"/>
+      <w:bookmarkStart w:id="19" w:name="_Toc206177197"/>
       <w:r>
         <w:lastRenderedPageBreak/>
         <w:t>View All Users:</w:t>
       </w:r>
-      <w:bookmarkEnd w:id="18"/>
+      <w:bookmarkEnd w:id="19"/>
       <w:r>
         <w:t xml:space="preserve"> </w:t>
       </w:r>
@@ -13992,7 +14239,7 @@
                     <pic:cNvPicPr/>
                   </pic:nvPicPr>
                   <pic:blipFill>
-                    <a:blip r:embed="rId22">
+                    <a:blip r:embed="rId21">
                       <a:extLst>
                         <a:ext uri="{28A0092B-C50C-407E-A947-70E740481C1C}">
                           <a14:useLocalDpi xmlns:a14="http://schemas.microsoft.com/office/drawing/2010/main" val="0"/>
@@ -14082,11 +14329,11 @@
         <w:pStyle w:val="Heading2"/>
         <w:ind w:left="891" w:hanging="530"/>
       </w:pPr>
-      <w:bookmarkStart w:id="19" w:name="_Toc206073749"/>
+      <w:bookmarkStart w:id="20" w:name="_Toc206177198"/>
       <w:r>
         <w:t>Delete a User:</w:t>
       </w:r>
-      <w:bookmarkEnd w:id="19"/>
+      <w:bookmarkEnd w:id="20"/>
       <w:r>
         <w:t xml:space="preserve"> </w:t>
       </w:r>
@@ -14146,7 +14393,7 @@
                     <pic:cNvPicPr/>
                   </pic:nvPicPr>
                   <pic:blipFill>
-                    <a:blip r:embed="rId23">
+                    <a:blip r:embed="rId22">
                       <a:extLst>
                         <a:ext uri="{28A0092B-C50C-407E-A947-70E740481C1C}">
                           <a14:useLocalDpi xmlns:a14="http://schemas.microsoft.com/office/drawing/2010/main" val="0"/>
@@ -14274,12 +14521,12 @@
         <w:ind w:left="891" w:right="4211" w:hanging="530"/>
         <w:jc w:val="both"/>
       </w:pPr>
-      <w:bookmarkStart w:id="20" w:name="_Toc206073750"/>
+      <w:bookmarkStart w:id="21" w:name="_Toc206177199"/>
       <w:r>
         <w:lastRenderedPageBreak/>
         <w:t>View Memberships &amp; Revenue:</w:t>
       </w:r>
-      <w:bookmarkEnd w:id="20"/>
+      <w:bookmarkEnd w:id="21"/>
     </w:p>
     <w:p>
       <w:pPr>
@@ -14319,7 +14566,7 @@
           <w:noProof/>
         </w:rPr>
         <w:drawing>
-          <wp:inline distT="0" distB="0" distL="0" distR="0" wp14:anchorId="63D03414" wp14:editId="135DD602">
+          <wp:inline distT="0" distB="0" distL="0" distR="0" wp14:anchorId="63D03414" wp14:editId="0143C35C">
             <wp:extent cx="6286500" cy="1304925"/>
             <wp:effectExtent l="0" t="0" r="0" b="0"/>
             <wp:docPr id="1305256734" name="drawing"/>
@@ -14334,7 +14581,7 @@
                     <pic:cNvPicPr/>
                   </pic:nvPicPr>
                   <pic:blipFill>
-                    <a:blip r:embed="rId24" cstate="print">
+                    <a:blip r:embed="rId23" cstate="print">
                       <a:extLst>
                         <a:ext uri="{28A0092B-C50C-407E-A947-70E740481C1C}">
                           <a14:useLocalDpi xmlns:a14="http://schemas.microsoft.com/office/drawing/2010/main" val="0"/>
@@ -14464,12 +14711,12 @@
         <w:pStyle w:val="Heading2"/>
         <w:ind w:left="891" w:hanging="530"/>
       </w:pPr>
-      <w:bookmarkStart w:id="21" w:name="_Toc206073751"/>
+      <w:bookmarkStart w:id="22" w:name="_Toc206177200"/>
       <w:r>
         <w:lastRenderedPageBreak/>
         <w:t>Merchandise Management:</w:t>
       </w:r>
-      <w:bookmarkEnd w:id="21"/>
+      <w:bookmarkEnd w:id="22"/>
       <w:r>
         <w:t xml:space="preserve"> </w:t>
       </w:r>
@@ -14562,7 +14809,7 @@
                     <pic:cNvPicPr/>
                   </pic:nvPicPr>
                   <pic:blipFill>
-                    <a:blip r:embed="rId25">
+                    <a:blip r:embed="rId24">
                       <a:extLst>
                         <a:ext uri="{28A0092B-C50C-407E-A947-70E740481C1C}">
                           <a14:useLocalDpi xmlns:a14="http://schemas.microsoft.com/office/drawing/2010/main"/>
@@ -14599,11 +14846,11 @@
       <w:r>
         <w:t xml:space="preserve"> </w:t>
       </w:r>
-      <w:bookmarkStart w:id="22" w:name="_Toc206073752"/>
+      <w:bookmarkStart w:id="23" w:name="_Toc206177201"/>
       <w:r>
         <w:t>Add new merchandise:</w:t>
       </w:r>
-      <w:bookmarkEnd w:id="22"/>
+      <w:bookmarkEnd w:id="23"/>
     </w:p>
     <w:p>
       <w:pPr>
@@ -14672,7 +14919,7 @@
                     <pic:cNvPicPr/>
                   </pic:nvPicPr>
                   <pic:blipFill>
-                    <a:blip r:embed="rId26">
+                    <a:blip r:embed="rId25">
                       <a:extLst>
                         <a:ext uri="{28A0092B-C50C-407E-A947-70E740481C1C}">
                           <a14:useLocalDpi xmlns:a14="http://schemas.microsoft.com/office/drawing/2010/main"/>
@@ -14935,11 +15182,11 @@
           <w:color w:val="0F4761" w:themeColor="accent1" w:themeShade="BF"/>
         </w:rPr>
       </w:pPr>
-      <w:bookmarkStart w:id="23" w:name="_Toc206073753"/>
+      <w:bookmarkStart w:id="24" w:name="_Toc206177202"/>
       <w:r>
         <w:t>Edit merchandise:</w:t>
       </w:r>
-      <w:bookmarkEnd w:id="23"/>
+      <w:bookmarkEnd w:id="24"/>
     </w:p>
     <w:p>
       <w:pPr>
@@ -15008,7 +15255,7 @@
                     <pic:cNvPicPr/>
                   </pic:nvPicPr>
                   <pic:blipFill>
-                    <a:blip r:embed="rId27">
+                    <a:blip r:embed="rId26">
                       <a:extLst>
                         <a:ext uri="{28A0092B-C50C-407E-A947-70E740481C1C}">
                           <a14:useLocalDpi xmlns:a14="http://schemas.microsoft.com/office/drawing/2010/main"/>
@@ -15247,12 +15494,12 @@
           <w:color w:val="0F4761" w:themeColor="accent1" w:themeShade="BF"/>
         </w:rPr>
       </w:pPr>
-      <w:bookmarkStart w:id="24" w:name="_Toc206073754"/>
+      <w:bookmarkStart w:id="25" w:name="_Toc206177203"/>
       <w:r>
         <w:lastRenderedPageBreak/>
         <w:t>Delete merchandise:</w:t>
       </w:r>
-      <w:bookmarkEnd w:id="24"/>
+      <w:bookmarkEnd w:id="25"/>
     </w:p>
     <w:p>
       <w:pPr>
@@ -15321,7 +15568,7 @@
                     <pic:cNvPicPr/>
                   </pic:nvPicPr>
                   <pic:blipFill>
-                    <a:blip r:embed="rId28">
+                    <a:blip r:embed="rId27">
                       <a:extLst>
                         <a:ext uri="{28A0092B-C50C-407E-A947-70E740481C1C}">
                           <a14:useLocalDpi xmlns:a14="http://schemas.microsoft.com/office/drawing/2010/main"/>
@@ -15453,11 +15700,11 @@
           <w:color w:val="0F4761" w:themeColor="accent1" w:themeShade="BF"/>
         </w:rPr>
       </w:pPr>
-      <w:bookmarkStart w:id="25" w:name="_Toc206073755"/>
+      <w:bookmarkStart w:id="26" w:name="_Toc206177204"/>
       <w:r>
         <w:t>Print all merchandise report and total stock value:</w:t>
       </w:r>
-      <w:bookmarkEnd w:id="25"/>
+      <w:bookmarkEnd w:id="26"/>
     </w:p>
     <w:p>
       <w:pPr>
@@ -15529,7 +15776,7 @@
                     <pic:cNvPicPr/>
                   </pic:nvPicPr>
                   <pic:blipFill>
-                    <a:blip r:embed="rId29">
+                    <a:blip r:embed="rId28">
                       <a:extLst>
                         <a:ext uri="{28A0092B-C50C-407E-A947-70E740481C1C}">
                           <a14:useLocalDpi xmlns:a14="http://schemas.microsoft.com/office/drawing/2010/main"/>
@@ -15616,12 +15863,12 @@
           <w:color w:val="0F4761" w:themeColor="accent1" w:themeShade="BF"/>
         </w:rPr>
       </w:pPr>
-      <w:bookmarkStart w:id="26" w:name="_Toc206073756"/>
+      <w:bookmarkStart w:id="27" w:name="_Toc206177205"/>
       <w:r>
         <w:lastRenderedPageBreak/>
         <w:t>Back to Admin Menu:</w:t>
       </w:r>
-      <w:bookmarkEnd w:id="26"/>
+      <w:bookmarkEnd w:id="27"/>
     </w:p>
     <w:p>
       <w:r>
@@ -15654,11 +15901,11 @@
         <w:spacing w:after="163"/>
         <w:ind w:left="344" w:hanging="359"/>
       </w:pPr>
-      <w:bookmarkStart w:id="27" w:name="_Toc206073757"/>
+      <w:bookmarkStart w:id="28" w:name="_Toc206177206"/>
       <w:r>
         <w:t>Trainer Menu</w:t>
       </w:r>
-      <w:bookmarkEnd w:id="27"/>
+      <w:bookmarkEnd w:id="28"/>
     </w:p>
     <w:p>
       <w:pPr>
@@ -15813,7 +16060,7 @@
                     <pic:cNvPicPr/>
                   </pic:nvPicPr>
                   <pic:blipFill>
-                    <a:blip r:embed="rId30">
+                    <a:blip r:embed="rId29">
                       <a:extLst>
                         <a:ext uri="{28A0092B-C50C-407E-A947-70E740481C1C}">
                           <a14:useLocalDpi xmlns:a14="http://schemas.microsoft.com/office/drawing/2010/main" val="0"/>
@@ -15847,11 +16094,11 @@
           <w:color w:val="0F4761" w:themeColor="accent1" w:themeShade="BF"/>
         </w:rPr>
       </w:pPr>
-      <w:bookmarkStart w:id="28" w:name="_Toc206073758"/>
+      <w:bookmarkStart w:id="29" w:name="_Toc206177207"/>
       <w:r>
         <w:t>Manage my workout classes</w:t>
       </w:r>
-      <w:bookmarkEnd w:id="28"/>
+      <w:bookmarkEnd w:id="29"/>
     </w:p>
     <w:p>
       <w:pPr>
@@ -15913,7 +16160,7 @@
                     <pic:cNvPicPr/>
                   </pic:nvPicPr>
                   <pic:blipFill>
-                    <a:blip r:embed="rId31">
+                    <a:blip r:embed="rId30">
                       <a:extLst>
                         <a:ext uri="{28A0092B-C50C-407E-A947-70E740481C1C}">
                           <a14:useLocalDpi xmlns:a14="http://schemas.microsoft.com/office/drawing/2010/main" val="0"/>
@@ -15967,12 +16214,12 @@
           <w:color w:val="0F4761" w:themeColor="accent1" w:themeShade="BF"/>
         </w:rPr>
       </w:pPr>
-      <w:bookmarkStart w:id="29" w:name="_Toc206073759"/>
+      <w:bookmarkStart w:id="30" w:name="_Toc206177208"/>
       <w:r>
         <w:lastRenderedPageBreak/>
         <w:t>Create a Workout Class:</w:t>
       </w:r>
-      <w:bookmarkEnd w:id="29"/>
+      <w:bookmarkEnd w:id="30"/>
       <w:r>
         <w:t xml:space="preserve"> </w:t>
       </w:r>
@@ -16041,7 +16288,7 @@
                     <pic:cNvPicPr/>
                   </pic:nvPicPr>
                   <pic:blipFill>
-                    <a:blip r:embed="rId32">
+                    <a:blip r:embed="rId31">
                       <a:extLst>
                         <a:ext uri="{28A0092B-C50C-407E-A947-70E740481C1C}">
                           <a14:useLocalDpi xmlns:a14="http://schemas.microsoft.com/office/drawing/2010/main" val="0"/>
@@ -16318,7 +16565,7 @@
                     <pic:cNvPicPr/>
                   </pic:nvPicPr>
                   <pic:blipFill>
-                    <a:blip r:embed="rId33">
+                    <a:blip r:embed="rId32">
                       <a:extLst>
                         <a:ext uri="{28A0092B-C50C-407E-A947-70E740481C1C}">
                           <a14:useLocalDpi xmlns:a14="http://schemas.microsoft.com/office/drawing/2010/main" val="0"/>
@@ -16366,12 +16613,12 @@
           <w:color w:val="0F4761" w:themeColor="accent1" w:themeShade="BF"/>
         </w:rPr>
       </w:pPr>
-      <w:bookmarkStart w:id="30" w:name="_Toc206073760"/>
+      <w:bookmarkStart w:id="31" w:name="_Toc206177209"/>
       <w:r>
         <w:lastRenderedPageBreak/>
         <w:t>Edit a Workout Class:</w:t>
       </w:r>
-      <w:bookmarkEnd w:id="30"/>
+      <w:bookmarkEnd w:id="31"/>
       <w:r>
         <w:t xml:space="preserve"> </w:t>
       </w:r>
@@ -16441,7 +16688,7 @@
                     <pic:cNvPicPr/>
                   </pic:nvPicPr>
                   <pic:blipFill>
-                    <a:blip r:embed="rId34">
+                    <a:blip r:embed="rId33">
                       <a:extLst>
                         <a:ext uri="{28A0092B-C50C-407E-A947-70E740481C1C}">
                           <a14:useLocalDpi xmlns:a14="http://schemas.microsoft.com/office/drawing/2010/main" val="0"/>
@@ -16492,11 +16739,11 @@
           <w:color w:val="0F4761" w:themeColor="accent1" w:themeShade="BF"/>
         </w:rPr>
       </w:pPr>
-      <w:bookmarkStart w:id="31" w:name="_Toc206073761"/>
+      <w:bookmarkStart w:id="32" w:name="_Toc206177210"/>
       <w:r>
         <w:t>Delete a Workout Class:</w:t>
       </w:r>
-      <w:bookmarkEnd w:id="31"/>
+      <w:bookmarkEnd w:id="32"/>
       <w:r>
         <w:t xml:space="preserve"> </w:t>
       </w:r>
@@ -16591,7 +16838,7 @@
                     <pic:cNvPicPr/>
                   </pic:nvPicPr>
                   <pic:blipFill>
-                    <a:blip r:embed="rId35">
+                    <a:blip r:embed="rId34">
                       <a:extLst>
                         <a:ext uri="{28A0092B-C50C-407E-A947-70E740481C1C}">
                           <a14:useLocalDpi xmlns:a14="http://schemas.microsoft.com/office/drawing/2010/main" val="0"/>
@@ -16647,11 +16894,11 @@
           <w:color w:val="0F4761" w:themeColor="accent1" w:themeShade="BF"/>
         </w:rPr>
       </w:pPr>
-      <w:bookmarkStart w:id="32" w:name="_Toc206073762"/>
+      <w:bookmarkStart w:id="33" w:name="_Toc206177211"/>
       <w:r>
         <w:t>View My Workout Classes:</w:t>
       </w:r>
-      <w:bookmarkEnd w:id="32"/>
+      <w:bookmarkEnd w:id="33"/>
       <w:r>
         <w:t xml:space="preserve"> </w:t>
       </w:r>
@@ -16721,7 +16968,7 @@
                     <pic:cNvPicPr/>
                   </pic:nvPicPr>
                   <pic:blipFill>
-                    <a:blip r:embed="rId36">
+                    <a:blip r:embed="rId35">
                       <a:extLst>
                         <a:ext uri="{28A0092B-C50C-407E-A947-70E740481C1C}">
                           <a14:useLocalDpi xmlns:a14="http://schemas.microsoft.com/office/drawing/2010/main" val="0"/>
@@ -16767,12 +17014,12 @@
           <w:color w:val="0F4761" w:themeColor="accent1" w:themeShade="BF"/>
         </w:rPr>
       </w:pPr>
-      <w:bookmarkStart w:id="33" w:name="_Toc206073763"/>
+      <w:bookmarkStart w:id="34" w:name="_Toc206177212"/>
       <w:r>
         <w:lastRenderedPageBreak/>
         <w:t>Back to Trainer Menu:</w:t>
       </w:r>
-      <w:bookmarkEnd w:id="33"/>
+      <w:bookmarkEnd w:id="34"/>
     </w:p>
     <w:p>
       <w:r>
@@ -16807,11 +17054,11 @@
           <w:color w:val="0F4761" w:themeColor="accent1" w:themeShade="BF"/>
         </w:rPr>
       </w:pPr>
-      <w:bookmarkStart w:id="34" w:name="_Toc206073764"/>
+      <w:bookmarkStart w:id="35" w:name="_Toc206177213"/>
       <w:r>
         <w:t>Purchase a Membership:</w:t>
       </w:r>
-      <w:bookmarkEnd w:id="34"/>
+      <w:bookmarkEnd w:id="35"/>
     </w:p>
     <w:p>
       <w:pPr>
@@ -16890,7 +17137,7 @@
           <w:noProof/>
         </w:rPr>
         <w:drawing>
-          <wp:inline distT="0" distB="0" distL="0" distR="0" wp14:anchorId="5AF0ACC3" wp14:editId="373BFCCB">
+          <wp:inline distT="0" distB="0" distL="0" distR="0" wp14:anchorId="5AF0ACC3" wp14:editId="0F45BBD6">
             <wp:extent cx="6286500" cy="1028700"/>
             <wp:effectExtent l="0" t="0" r="0" b="0"/>
             <wp:docPr id="940703482" name="drawing"/>
@@ -16905,7 +17152,7 @@
                     <pic:cNvPicPr/>
                   </pic:nvPicPr>
                   <pic:blipFill>
-                    <a:blip r:embed="rId37" cstate="print">
+                    <a:blip r:embed="rId36" cstate="print">
                       <a:extLst>
                         <a:ext uri="{28A0092B-C50C-407E-A947-70E740481C1C}">
                           <a14:useLocalDpi xmlns:a14="http://schemas.microsoft.com/office/drawing/2010/main" val="0"/>
@@ -16979,7 +17226,7 @@
                     <pic:cNvPicPr/>
                   </pic:nvPicPr>
                   <pic:blipFill>
-                    <a:blip r:embed="rId38">
+                    <a:blip r:embed="rId37">
                       <a:extLst>
                         <a:ext uri="{28A0092B-C50C-407E-A947-70E740481C1C}">
                           <a14:useLocalDpi xmlns:a14="http://schemas.microsoft.com/office/drawing/2010/main"/>
@@ -17072,11 +17319,11 @@
           <w:color w:val="0F4761" w:themeColor="accent1" w:themeShade="BF"/>
         </w:rPr>
       </w:pPr>
-      <w:bookmarkStart w:id="35" w:name="_Toc206073765"/>
+      <w:bookmarkStart w:id="36" w:name="_Toc206177214"/>
       <w:r>
         <w:t>View Gym Merchandise:</w:t>
       </w:r>
-      <w:bookmarkEnd w:id="35"/>
+      <w:bookmarkEnd w:id="36"/>
     </w:p>
     <w:p>
       <w:pPr>
@@ -17182,7 +17429,7 @@
                     <pic:cNvPicPr/>
                   </pic:nvPicPr>
                   <pic:blipFill>
-                    <a:blip r:embed="rId39">
+                    <a:blip r:embed="rId38">
                       <a:extLst>
                         <a:ext uri="{28A0092B-C50C-407E-A947-70E740481C1C}">
                           <a14:useLocalDpi xmlns:a14="http://schemas.microsoft.com/office/drawing/2010/main" val="0"/>
@@ -17239,11 +17486,11 @@
           <w:color w:val="0F4761" w:themeColor="accent1" w:themeShade="BF"/>
         </w:rPr>
       </w:pPr>
-      <w:bookmarkStart w:id="36" w:name="_Toc206073766"/>
+      <w:bookmarkStart w:id="37" w:name="_Toc206177215"/>
       <w:r>
         <w:t>Logout:</w:t>
       </w:r>
-      <w:bookmarkEnd w:id="36"/>
+      <w:bookmarkEnd w:id="37"/>
     </w:p>
     <w:p>
       <w:r>
@@ -17296,11 +17543,11 @@
           <w:lang w:val="en-US"/>
         </w:rPr>
       </w:pPr>
-      <w:bookmarkStart w:id="37" w:name="_Toc206073767"/>
+      <w:bookmarkStart w:id="38" w:name="_Toc206177216"/>
       <w:r>
         <w:t>Member Menu</w:t>
       </w:r>
-      <w:bookmarkEnd w:id="37"/>
+      <w:bookmarkEnd w:id="38"/>
     </w:p>
     <w:p>
       <w:pPr>
@@ -17383,7 +17630,7 @@
                     <pic:cNvPicPr/>
                   </pic:nvPicPr>
                   <pic:blipFill>
-                    <a:blip r:embed="rId40">
+                    <a:blip r:embed="rId39">
                       <a:extLst>
                         <a:ext uri="{28A0092B-C50C-407E-A947-70E740481C1C}">
                           <a14:useLocalDpi xmlns:a14="http://schemas.microsoft.com/office/drawing/2010/main"/>
@@ -17429,7 +17676,7 @@
           <w:lang w:val="en-US"/>
         </w:rPr>
       </w:pPr>
-      <w:bookmarkStart w:id="38" w:name="_Toc206073768"/>
+      <w:bookmarkStart w:id="39" w:name="_Toc206177217"/>
       <w:r>
         <w:lastRenderedPageBreak/>
         <w:t>Browse Workout Classes</w:t>
@@ -17440,7 +17687,7 @@
         </w:rPr>
         <w:t>:</w:t>
       </w:r>
-      <w:bookmarkEnd w:id="38"/>
+      <w:bookmarkEnd w:id="39"/>
       <w:r>
         <w:rPr>
           <w:lang w:val="en-US"/>
@@ -17494,7 +17741,7 @@
           <w:noProof/>
         </w:rPr>
         <w:drawing>
-          <wp:inline distT="0" distB="0" distL="0" distR="0" wp14:anchorId="685021E3" wp14:editId="12433459">
+          <wp:inline distT="0" distB="0" distL="0" distR="0" wp14:anchorId="685021E3" wp14:editId="07BA4069">
             <wp:extent cx="6286500" cy="1466850"/>
             <wp:effectExtent l="0" t="0" r="0" b="0"/>
             <wp:docPr id="1907711004" name="drawing"/>
@@ -17509,7 +17756,7 @@
                     <pic:cNvPicPr/>
                   </pic:nvPicPr>
                   <pic:blipFill>
-                    <a:blip r:embed="rId41" cstate="print">
+                    <a:blip r:embed="rId40" cstate="print">
                       <a:extLst>
                         <a:ext uri="{28A0092B-C50C-407E-A947-70E740481C1C}">
                           <a14:useLocalDpi xmlns:a14="http://schemas.microsoft.com/office/drawing/2010/main" val="0"/>
@@ -17685,7 +17932,7 @@
           <w:lang w:val="en-US"/>
         </w:rPr>
       </w:pPr>
-      <w:bookmarkStart w:id="39" w:name="_Toc206073769"/>
+      <w:bookmarkStart w:id="40" w:name="_Toc206177218"/>
       <w:r>
         <w:t>View My Memberships</w:t>
       </w:r>
@@ -17695,7 +17942,7 @@
         </w:rPr>
         <w:t>:</w:t>
       </w:r>
-      <w:bookmarkEnd w:id="39"/>
+      <w:bookmarkEnd w:id="40"/>
       <w:r>
         <w:rPr>
           <w:lang w:val="en-US"/>
@@ -17799,7 +18046,7 @@
                     <pic:cNvPicPr/>
                   </pic:nvPicPr>
                   <pic:blipFill>
-                    <a:blip r:embed="rId42">
+                    <a:blip r:embed="rId41">
                       <a:extLst>
                         <a:ext uri="{28A0092B-C50C-407E-A947-70E740481C1C}">
                           <a14:useLocalDpi xmlns:a14="http://schemas.microsoft.com/office/drawing/2010/main"/>
@@ -18000,7 +18247,7 @@
           <w:lang w:val="en-US"/>
         </w:rPr>
       </w:pPr>
-      <w:bookmarkStart w:id="40" w:name="_Toc206073770"/>
+      <w:bookmarkStart w:id="41" w:name="_Toc206177219"/>
       <w:r>
         <w:t>Purchase a Membership</w:t>
       </w:r>
@@ -18010,7 +18257,7 @@
         </w:rPr>
         <w:t>:</w:t>
       </w:r>
-      <w:bookmarkEnd w:id="40"/>
+      <w:bookmarkEnd w:id="41"/>
       <w:r>
         <w:rPr>
           <w:lang w:val="en-US"/>
@@ -18095,7 +18342,7 @@
           <w:noProof/>
         </w:rPr>
         <w:drawing>
-          <wp:inline distT="0" distB="0" distL="0" distR="0" wp14:anchorId="22F18B1B" wp14:editId="5326CAE9">
+          <wp:inline distT="0" distB="0" distL="0" distR="0" wp14:anchorId="22F18B1B" wp14:editId="387F53AF">
             <wp:extent cx="6286500" cy="1028700"/>
             <wp:effectExtent l="0" t="0" r="0" b="0"/>
             <wp:docPr id="1923323153" name="drawing"/>
@@ -18110,7 +18357,7 @@
                     <pic:cNvPicPr/>
                   </pic:nvPicPr>
                   <pic:blipFill>
-                    <a:blip r:embed="rId37" cstate="print">
+                    <a:blip r:embed="rId36" cstate="print">
                       <a:extLst>
                         <a:ext uri="{28A0092B-C50C-407E-A947-70E740481C1C}">
                           <a14:useLocalDpi xmlns:a14="http://schemas.microsoft.com/office/drawing/2010/main" val="0"/>
@@ -18184,7 +18431,7 @@
                     <pic:cNvPicPr/>
                   </pic:nvPicPr>
                   <pic:blipFill>
-                    <a:blip r:embed="rId38">
+                    <a:blip r:embed="rId37">
                       <a:extLst>
                         <a:ext uri="{28A0092B-C50C-407E-A947-70E740481C1C}">
                           <a14:useLocalDpi xmlns:a14="http://schemas.microsoft.com/office/drawing/2010/main"/>
@@ -18293,7 +18540,7 @@
           <w:lang w:val="en-US"/>
         </w:rPr>
       </w:pPr>
-      <w:bookmarkStart w:id="41" w:name="_Toc206073771"/>
+      <w:bookmarkStart w:id="42" w:name="_Toc206177220"/>
       <w:r>
         <w:lastRenderedPageBreak/>
         <w:t>View Gym Merchandise</w:t>
@@ -18304,7 +18551,7 @@
         </w:rPr>
         <w:t>:</w:t>
       </w:r>
-      <w:bookmarkEnd w:id="41"/>
+      <w:bookmarkEnd w:id="42"/>
       <w:r>
         <w:rPr>
           <w:lang w:val="en-US"/>
@@ -18409,7 +18656,7 @@
                     <pic:cNvPicPr/>
                   </pic:nvPicPr>
                   <pic:blipFill>
-                    <a:blip r:embed="rId39">
+                    <a:blip r:embed="rId38">
                       <a:extLst>
                         <a:ext uri="{28A0092B-C50C-407E-A947-70E740481C1C}">
                           <a14:useLocalDpi xmlns:a14="http://schemas.microsoft.com/office/drawing/2010/main" val="0"/>
@@ -18457,11 +18704,11 @@
         <w:spacing w:after="369"/>
         <w:ind w:left="344" w:hanging="359"/>
       </w:pPr>
-      <w:bookmarkStart w:id="42" w:name="_Toc206073772"/>
+      <w:bookmarkStart w:id="43" w:name="_Toc206177221"/>
       <w:r>
         <w:t>Exiting the Program</w:t>
       </w:r>
-      <w:bookmarkEnd w:id="42"/>
+      <w:bookmarkEnd w:id="43"/>
     </w:p>
     <w:p>
       <w:pPr>
@@ -18523,7 +18770,7 @@
                     <pic:cNvPicPr/>
                   </pic:nvPicPr>
                   <pic:blipFill>
-                    <a:blip r:embed="rId43">
+                    <a:blip r:embed="rId42">
                       <a:extLst>
                         <a:ext uri="{28A0092B-C50C-407E-A947-70E740481C1C}">
                           <a14:useLocalDpi xmlns:a14="http://schemas.microsoft.com/office/drawing/2010/main"/>
@@ -18612,12 +18859,12 @@
         <w:pStyle w:val="Heading1"/>
         <w:ind w:left="495" w:hanging="510"/>
       </w:pPr>
-      <w:bookmarkStart w:id="43" w:name="_Toc206073773"/>
+      <w:bookmarkStart w:id="44" w:name="_Toc206177222"/>
       <w:r>
         <w:lastRenderedPageBreak/>
         <w:t>Troubleshooting Tips</w:t>
       </w:r>
-      <w:bookmarkEnd w:id="43"/>
+      <w:bookmarkEnd w:id="44"/>
       <w:r>
         <w:t xml:space="preserve"> </w:t>
       </w:r>
@@ -19138,11 +19385,11 @@
         <w:spacing w:after="365"/>
         <w:ind w:left="520" w:hanging="535"/>
       </w:pPr>
-      <w:bookmarkStart w:id="44" w:name="_Toc206073774"/>
+      <w:bookmarkStart w:id="45" w:name="_Toc206177223"/>
       <w:r>
         <w:t>FAQs</w:t>
       </w:r>
-      <w:bookmarkEnd w:id="44"/>
+      <w:bookmarkEnd w:id="45"/>
       <w:r>
         <w:t xml:space="preserve"> </w:t>
       </w:r>
@@ -19384,11 +19631,11 @@
         <w:spacing w:after="365"/>
         <w:ind w:left="520" w:hanging="535"/>
       </w:pPr>
-      <w:bookmarkStart w:id="45" w:name="_Toc206073775"/>
+      <w:bookmarkStart w:id="46" w:name="_Toc206177224"/>
       <w:r>
         <w:t>Contact Us</w:t>
       </w:r>
-      <w:bookmarkEnd w:id="45"/>
+      <w:bookmarkEnd w:id="46"/>
       <w:r>
         <w:t xml:space="preserve"> </w:t>
       </w:r>
@@ -19526,11 +19773,11 @@
       </w:r>
     </w:p>
     <w:sectPr>
-      <w:headerReference w:type="default" r:id="rId44"/>
-      <w:footerReference w:type="even" r:id="rId45"/>
-      <w:footerReference w:type="default" r:id="rId46"/>
-      <w:headerReference w:type="first" r:id="rId47"/>
-      <w:footerReference w:type="first" r:id="rId48"/>
+      <w:headerReference w:type="default" r:id="rId43"/>
+      <w:footerReference w:type="even" r:id="rId44"/>
+      <w:footerReference w:type="default" r:id="rId45"/>
+      <w:headerReference w:type="first" r:id="rId46"/>
+      <w:footerReference w:type="first" r:id="rId47"/>
       <w:pgSz w:w="12240" w:h="15840"/>
       <w:pgMar w:top="364" w:right="909" w:bottom="1450" w:left="1441" w:header="720" w:footer="720" w:gutter="0"/>
       <w:pgNumType w:start="0"/>
@@ -20507,6 +20754,155 @@
     </w:lvl>
   </w:abstractNum>
   <w:abstractNum w:abstractNumId="6" w15:restartNumberingAfterBreak="0">
+    <w:nsid w:val="104855A2"/>
+    <w:multiLevelType w:val="multilevel"/>
+    <w:tmpl w:val="FA0EA83E"/>
+    <w:lvl w:ilvl="0">
+      <w:start w:val="1"/>
+      <w:numFmt w:val="bullet"/>
+      <w:lvlText w:val=""/>
+      <w:lvlJc w:val="left"/>
+      <w:pPr>
+        <w:tabs>
+          <w:tab w:val="num" w:pos="720"/>
+        </w:tabs>
+        <w:ind w:left="720" w:hanging="360"/>
+      </w:pPr>
+      <w:rPr>
+        <w:rFonts w:ascii="Symbol" w:hAnsi="Symbol" w:hint="default"/>
+        <w:sz w:val="20"/>
+      </w:rPr>
+    </w:lvl>
+    <w:lvl w:ilvl="1" w:tentative="1">
+      <w:start w:val="1"/>
+      <w:numFmt w:val="bullet"/>
+      <w:lvlText w:val="o"/>
+      <w:lvlJc w:val="left"/>
+      <w:pPr>
+        <w:tabs>
+          <w:tab w:val="num" w:pos="1440"/>
+        </w:tabs>
+        <w:ind w:left="1440" w:hanging="360"/>
+      </w:pPr>
+      <w:rPr>
+        <w:rFonts w:ascii="Courier New" w:hAnsi="Courier New" w:hint="default"/>
+        <w:sz w:val="20"/>
+      </w:rPr>
+    </w:lvl>
+    <w:lvl w:ilvl="2" w:tentative="1">
+      <w:start w:val="1"/>
+      <w:numFmt w:val="bullet"/>
+      <w:lvlText w:val=""/>
+      <w:lvlJc w:val="left"/>
+      <w:pPr>
+        <w:tabs>
+          <w:tab w:val="num" w:pos="2160"/>
+        </w:tabs>
+        <w:ind w:left="2160" w:hanging="360"/>
+      </w:pPr>
+      <w:rPr>
+        <w:rFonts w:ascii="Wingdings" w:hAnsi="Wingdings" w:hint="default"/>
+        <w:sz w:val="20"/>
+      </w:rPr>
+    </w:lvl>
+    <w:lvl w:ilvl="3" w:tentative="1">
+      <w:start w:val="1"/>
+      <w:numFmt w:val="bullet"/>
+      <w:lvlText w:val=""/>
+      <w:lvlJc w:val="left"/>
+      <w:pPr>
+        <w:tabs>
+          <w:tab w:val="num" w:pos="2880"/>
+        </w:tabs>
+        <w:ind w:left="2880" w:hanging="360"/>
+      </w:pPr>
+      <w:rPr>
+        <w:rFonts w:ascii="Wingdings" w:hAnsi="Wingdings" w:hint="default"/>
+        <w:sz w:val="20"/>
+      </w:rPr>
+    </w:lvl>
+    <w:lvl w:ilvl="4" w:tentative="1">
+      <w:start w:val="1"/>
+      <w:numFmt w:val="bullet"/>
+      <w:lvlText w:val=""/>
+      <w:lvlJc w:val="left"/>
+      <w:pPr>
+        <w:tabs>
+          <w:tab w:val="num" w:pos="3600"/>
+        </w:tabs>
+        <w:ind w:left="3600" w:hanging="360"/>
+      </w:pPr>
+      <w:rPr>
+        <w:rFonts w:ascii="Wingdings" w:hAnsi="Wingdings" w:hint="default"/>
+        <w:sz w:val="20"/>
+      </w:rPr>
+    </w:lvl>
+    <w:lvl w:ilvl="5" w:tentative="1">
+      <w:start w:val="1"/>
+      <w:numFmt w:val="bullet"/>
+      <w:lvlText w:val=""/>
+      <w:lvlJc w:val="left"/>
+      <w:pPr>
+        <w:tabs>
+          <w:tab w:val="num" w:pos="4320"/>
+        </w:tabs>
+        <w:ind w:left="4320" w:hanging="360"/>
+      </w:pPr>
+      <w:rPr>
+        <w:rFonts w:ascii="Wingdings" w:hAnsi="Wingdings" w:hint="default"/>
+        <w:sz w:val="20"/>
+      </w:rPr>
+    </w:lvl>
+    <w:lvl w:ilvl="6" w:tentative="1">
+      <w:start w:val="1"/>
+      <w:numFmt w:val="bullet"/>
+      <w:lvlText w:val=""/>
+      <w:lvlJc w:val="left"/>
+      <w:pPr>
+        <w:tabs>
+          <w:tab w:val="num" w:pos="5040"/>
+        </w:tabs>
+        <w:ind w:left="5040" w:hanging="360"/>
+      </w:pPr>
+      <w:rPr>
+        <w:rFonts w:ascii="Wingdings" w:hAnsi="Wingdings" w:hint="default"/>
+        <w:sz w:val="20"/>
+      </w:rPr>
+    </w:lvl>
+    <w:lvl w:ilvl="7" w:tentative="1">
+      <w:start w:val="1"/>
+      <w:numFmt w:val="bullet"/>
+      <w:lvlText w:val=""/>
+      <w:lvlJc w:val="left"/>
+      <w:pPr>
+        <w:tabs>
+          <w:tab w:val="num" w:pos="5760"/>
+        </w:tabs>
+        <w:ind w:left="5760" w:hanging="360"/>
+      </w:pPr>
+      <w:rPr>
+        <w:rFonts w:ascii="Wingdings" w:hAnsi="Wingdings" w:hint="default"/>
+        <w:sz w:val="20"/>
+      </w:rPr>
+    </w:lvl>
+    <w:lvl w:ilvl="8" w:tentative="1">
+      <w:start w:val="1"/>
+      <w:numFmt w:val="bullet"/>
+      <w:lvlText w:val=""/>
+      <w:lvlJc w:val="left"/>
+      <w:pPr>
+        <w:tabs>
+          <w:tab w:val="num" w:pos="6480"/>
+        </w:tabs>
+        <w:ind w:left="6480" w:hanging="360"/>
+      </w:pPr>
+      <w:rPr>
+        <w:rFonts w:ascii="Wingdings" w:hAnsi="Wingdings" w:hint="default"/>
+        <w:sz w:val="20"/>
+      </w:rPr>
+    </w:lvl>
+  </w:abstractNum>
+  <w:abstractNum w:abstractNumId="7" w15:restartNumberingAfterBreak="0">
     <w:nsid w:val="151E5577"/>
     <w:multiLevelType w:val="hybridMultilevel"/>
     <w:tmpl w:val="5268EBEC"/>
@@ -20619,7 +21015,7 @@
       </w:rPr>
     </w:lvl>
   </w:abstractNum>
-  <w:abstractNum w:abstractNumId="7" w15:restartNumberingAfterBreak="0">
+  <w:abstractNum w:abstractNumId="8" w15:restartNumberingAfterBreak="0">
     <w:nsid w:val="15C28690"/>
     <w:multiLevelType w:val="hybridMultilevel"/>
     <w:tmpl w:val="FFFFFFFF"/>
@@ -20732,7 +21128,7 @@
       </w:rPr>
     </w:lvl>
   </w:abstractNum>
-  <w:abstractNum w:abstractNumId="8" w15:restartNumberingAfterBreak="0">
+  <w:abstractNum w:abstractNumId="9" w15:restartNumberingAfterBreak="0">
     <w:nsid w:val="17251FD0"/>
     <w:multiLevelType w:val="multilevel"/>
     <w:tmpl w:val="F43A1DF8"/>
@@ -20848,7 +21244,7 @@
       </w:rPr>
     </w:lvl>
   </w:abstractNum>
-  <w:abstractNum w:abstractNumId="9" w15:restartNumberingAfterBreak="0">
+  <w:abstractNum w:abstractNumId="10" w15:restartNumberingAfterBreak="0">
     <w:nsid w:val="17B4E7F5"/>
     <w:multiLevelType w:val="hybridMultilevel"/>
     <w:tmpl w:val="FFFFFFFF"/>
@@ -20961,7 +21357,7 @@
       </w:rPr>
     </w:lvl>
   </w:abstractNum>
-  <w:abstractNum w:abstractNumId="10" w15:restartNumberingAfterBreak="0">
+  <w:abstractNum w:abstractNumId="11" w15:restartNumberingAfterBreak="0">
     <w:nsid w:val="17E9B399"/>
     <w:multiLevelType w:val="hybridMultilevel"/>
     <w:tmpl w:val="FFFFFFFF"/>
@@ -21074,7 +21470,7 @@
       </w:rPr>
     </w:lvl>
   </w:abstractNum>
-  <w:abstractNum w:abstractNumId="11" w15:restartNumberingAfterBreak="0">
+  <w:abstractNum w:abstractNumId="12" w15:restartNumberingAfterBreak="0">
     <w:nsid w:val="1A751127"/>
     <w:multiLevelType w:val="hybridMultilevel"/>
     <w:tmpl w:val="FFFFFFFF"/>
@@ -21187,7 +21583,7 @@
       </w:rPr>
     </w:lvl>
   </w:abstractNum>
-  <w:abstractNum w:abstractNumId="12" w15:restartNumberingAfterBreak="0">
+  <w:abstractNum w:abstractNumId="13" w15:restartNumberingAfterBreak="0">
     <w:nsid w:val="1D50C9B9"/>
     <w:multiLevelType w:val="multilevel"/>
     <w:tmpl w:val="F43A1DF8"/>
@@ -21303,7 +21699,7 @@
       </w:rPr>
     </w:lvl>
   </w:abstractNum>
-  <w:abstractNum w:abstractNumId="13" w15:restartNumberingAfterBreak="0">
+  <w:abstractNum w:abstractNumId="14" w15:restartNumberingAfterBreak="0">
     <w:nsid w:val="22654604"/>
     <w:multiLevelType w:val="multilevel"/>
     <w:tmpl w:val="F202E478"/>
@@ -21417,7 +21813,7 @@
       </w:rPr>
     </w:lvl>
   </w:abstractNum>
-  <w:abstractNum w:abstractNumId="14" w15:restartNumberingAfterBreak="0">
+  <w:abstractNum w:abstractNumId="15" w15:restartNumberingAfterBreak="0">
     <w:nsid w:val="22EAB56C"/>
     <w:multiLevelType w:val="hybridMultilevel"/>
     <w:tmpl w:val="FFFFFFFF"/>
@@ -21530,7 +21926,7 @@
       </w:rPr>
     </w:lvl>
   </w:abstractNum>
-  <w:abstractNum w:abstractNumId="15" w15:restartNumberingAfterBreak="0">
+  <w:abstractNum w:abstractNumId="16" w15:restartNumberingAfterBreak="0">
     <w:nsid w:val="253390C7"/>
     <w:multiLevelType w:val="hybridMultilevel"/>
     <w:tmpl w:val="FFFFFFFF"/>
@@ -21643,7 +22039,120 @@
       </w:rPr>
     </w:lvl>
   </w:abstractNum>
-  <w:abstractNum w:abstractNumId="16" w15:restartNumberingAfterBreak="0">
+  <w:abstractNum w:abstractNumId="17" w15:restartNumberingAfterBreak="0">
+    <w:nsid w:val="2C590E35"/>
+    <w:multiLevelType w:val="multilevel"/>
+    <w:tmpl w:val="4EFA4370"/>
+    <w:lvl w:ilvl="0">
+      <w:start w:val="3"/>
+      <w:numFmt w:val="decimal"/>
+      <w:lvlText w:val="%1."/>
+      <w:lvlJc w:val="left"/>
+      <w:pPr>
+        <w:tabs>
+          <w:tab w:val="num" w:pos="720"/>
+        </w:tabs>
+        <w:ind w:left="720" w:hanging="360"/>
+      </w:pPr>
+    </w:lvl>
+    <w:lvl w:ilvl="1" w:tentative="1">
+      <w:start w:val="1"/>
+      <w:numFmt w:val="decimal"/>
+      <w:lvlText w:val="%2."/>
+      <w:lvlJc w:val="left"/>
+      <w:pPr>
+        <w:tabs>
+          <w:tab w:val="num" w:pos="1440"/>
+        </w:tabs>
+        <w:ind w:left="1440" w:hanging="360"/>
+      </w:pPr>
+    </w:lvl>
+    <w:lvl w:ilvl="2" w:tentative="1">
+      <w:start w:val="1"/>
+      <w:numFmt w:val="decimal"/>
+      <w:lvlText w:val="%3."/>
+      <w:lvlJc w:val="left"/>
+      <w:pPr>
+        <w:tabs>
+          <w:tab w:val="num" w:pos="2160"/>
+        </w:tabs>
+        <w:ind w:left="2160" w:hanging="360"/>
+      </w:pPr>
+    </w:lvl>
+    <w:lvl w:ilvl="3" w:tentative="1">
+      <w:start w:val="1"/>
+      <w:numFmt w:val="decimal"/>
+      <w:lvlText w:val="%4."/>
+      <w:lvlJc w:val="left"/>
+      <w:pPr>
+        <w:tabs>
+          <w:tab w:val="num" w:pos="2880"/>
+        </w:tabs>
+        <w:ind w:left="2880" w:hanging="360"/>
+      </w:pPr>
+    </w:lvl>
+    <w:lvl w:ilvl="4" w:tentative="1">
+      <w:start w:val="1"/>
+      <w:numFmt w:val="decimal"/>
+      <w:lvlText w:val="%5."/>
+      <w:lvlJc w:val="left"/>
+      <w:pPr>
+        <w:tabs>
+          <w:tab w:val="num" w:pos="3600"/>
+        </w:tabs>
+        <w:ind w:left="3600" w:hanging="360"/>
+      </w:pPr>
+    </w:lvl>
+    <w:lvl w:ilvl="5" w:tentative="1">
+      <w:start w:val="1"/>
+      <w:numFmt w:val="decimal"/>
+      <w:lvlText w:val="%6."/>
+      <w:lvlJc w:val="left"/>
+      <w:pPr>
+        <w:tabs>
+          <w:tab w:val="num" w:pos="4320"/>
+        </w:tabs>
+        <w:ind w:left="4320" w:hanging="360"/>
+      </w:pPr>
+    </w:lvl>
+    <w:lvl w:ilvl="6" w:tentative="1">
+      <w:start w:val="1"/>
+      <w:numFmt w:val="decimal"/>
+      <w:lvlText w:val="%7."/>
+      <w:lvlJc w:val="left"/>
+      <w:pPr>
+        <w:tabs>
+          <w:tab w:val="num" w:pos="5040"/>
+        </w:tabs>
+        <w:ind w:left="5040" w:hanging="360"/>
+      </w:pPr>
+    </w:lvl>
+    <w:lvl w:ilvl="7" w:tentative="1">
+      <w:start w:val="1"/>
+      <w:numFmt w:val="decimal"/>
+      <w:lvlText w:val="%8."/>
+      <w:lvlJc w:val="left"/>
+      <w:pPr>
+        <w:tabs>
+          <w:tab w:val="num" w:pos="5760"/>
+        </w:tabs>
+        <w:ind w:left="5760" w:hanging="360"/>
+      </w:pPr>
+    </w:lvl>
+    <w:lvl w:ilvl="8" w:tentative="1">
+      <w:start w:val="1"/>
+      <w:numFmt w:val="decimal"/>
+      <w:lvlText w:val="%9."/>
+      <w:lvlJc w:val="left"/>
+      <w:pPr>
+        <w:tabs>
+          <w:tab w:val="num" w:pos="6480"/>
+        </w:tabs>
+        <w:ind w:left="6480" w:hanging="360"/>
+      </w:pPr>
+    </w:lvl>
+  </w:abstractNum>
+  <w:abstractNum w:abstractNumId="18" w15:restartNumberingAfterBreak="0">
     <w:nsid w:val="2CCE3EAF"/>
     <w:multiLevelType w:val="hybridMultilevel"/>
     <w:tmpl w:val="FFFFFFFF"/>
@@ -21756,7 +22265,7 @@
       </w:rPr>
     </w:lvl>
   </w:abstractNum>
-  <w:abstractNum w:abstractNumId="17" w15:restartNumberingAfterBreak="0">
+  <w:abstractNum w:abstractNumId="19" w15:restartNumberingAfterBreak="0">
     <w:nsid w:val="2D82B624"/>
     <w:multiLevelType w:val="hybridMultilevel"/>
     <w:tmpl w:val="FFFFFFFF"/>
@@ -21869,7 +22378,7 @@
       </w:rPr>
     </w:lvl>
   </w:abstractNum>
-  <w:abstractNum w:abstractNumId="18" w15:restartNumberingAfterBreak="0">
+  <w:abstractNum w:abstractNumId="20" w15:restartNumberingAfterBreak="0">
     <w:nsid w:val="30DC10C4"/>
     <w:multiLevelType w:val="hybridMultilevel"/>
     <w:tmpl w:val="FFFFFFFF"/>
@@ -21982,7 +22491,7 @@
       </w:rPr>
     </w:lvl>
   </w:abstractNum>
-  <w:abstractNum w:abstractNumId="19" w15:restartNumberingAfterBreak="0">
+  <w:abstractNum w:abstractNumId="21" w15:restartNumberingAfterBreak="0">
     <w:nsid w:val="36D82816"/>
     <w:multiLevelType w:val="hybridMultilevel"/>
     <w:tmpl w:val="FFFFFFFF"/>
@@ -22095,7 +22604,7 @@
       </w:rPr>
     </w:lvl>
   </w:abstractNum>
-  <w:abstractNum w:abstractNumId="20" w15:restartNumberingAfterBreak="0">
+  <w:abstractNum w:abstractNumId="22" w15:restartNumberingAfterBreak="0">
     <w:nsid w:val="3D8BE0A1"/>
     <w:multiLevelType w:val="hybridMultilevel"/>
     <w:tmpl w:val="FFFFFFFF"/>
@@ -22208,7 +22717,7 @@
       </w:rPr>
     </w:lvl>
   </w:abstractNum>
-  <w:abstractNum w:abstractNumId="21" w15:restartNumberingAfterBreak="0">
+  <w:abstractNum w:abstractNumId="23" w15:restartNumberingAfterBreak="0">
     <w:nsid w:val="478040C2"/>
     <w:multiLevelType w:val="multilevel"/>
     <w:tmpl w:val="FFFFFFFF"/>
@@ -22322,7 +22831,7 @@
       </w:rPr>
     </w:lvl>
   </w:abstractNum>
-  <w:abstractNum w:abstractNumId="22" w15:restartNumberingAfterBreak="0">
+  <w:abstractNum w:abstractNumId="24" w15:restartNumberingAfterBreak="0">
     <w:nsid w:val="47E87952"/>
     <w:multiLevelType w:val="hybridMultilevel"/>
     <w:tmpl w:val="FFFFFFFF"/>
@@ -22435,7 +22944,7 @@
       </w:rPr>
     </w:lvl>
   </w:abstractNum>
-  <w:abstractNum w:abstractNumId="23" w15:restartNumberingAfterBreak="0">
+  <w:abstractNum w:abstractNumId="25" w15:restartNumberingAfterBreak="0">
     <w:nsid w:val="52C4B803"/>
     <w:multiLevelType w:val="multilevel"/>
     <w:tmpl w:val="F43A1DF8"/>
@@ -22550,7 +23059,120 @@
       </w:rPr>
     </w:lvl>
   </w:abstractNum>
-  <w:abstractNum w:abstractNumId="24" w15:restartNumberingAfterBreak="0">
+  <w:abstractNum w:abstractNumId="26" w15:restartNumberingAfterBreak="0">
+    <w:nsid w:val="53EE1F78"/>
+    <w:multiLevelType w:val="hybridMultilevel"/>
+    <w:tmpl w:val="C9622E5C"/>
+    <w:lvl w:ilvl="0" w:tplc="4A4A85E8">
+      <w:start w:val="1"/>
+      <w:numFmt w:val="bullet"/>
+      <w:lvlText w:val="-"/>
+      <w:lvlJc w:val="left"/>
+      <w:pPr>
+        <w:ind w:left="720" w:hanging="360"/>
+      </w:pPr>
+      <w:rPr>
+        <w:rFonts w:ascii="Aptos" w:hAnsi="Aptos" w:hint="default"/>
+      </w:rPr>
+    </w:lvl>
+    <w:lvl w:ilvl="1" w:tplc="04090003" w:tentative="1">
+      <w:start w:val="1"/>
+      <w:numFmt w:val="bullet"/>
+      <w:lvlText w:val="o"/>
+      <w:lvlJc w:val="left"/>
+      <w:pPr>
+        <w:ind w:left="1440" w:hanging="360"/>
+      </w:pPr>
+      <w:rPr>
+        <w:rFonts w:ascii="Courier New" w:hAnsi="Courier New" w:cs="Courier New" w:hint="default"/>
+      </w:rPr>
+    </w:lvl>
+    <w:lvl w:ilvl="2" w:tplc="04090005" w:tentative="1">
+      <w:start w:val="1"/>
+      <w:numFmt w:val="bullet"/>
+      <w:lvlText w:val=""/>
+      <w:lvlJc w:val="left"/>
+      <w:pPr>
+        <w:ind w:left="2160" w:hanging="360"/>
+      </w:pPr>
+      <w:rPr>
+        <w:rFonts w:ascii="Wingdings" w:hAnsi="Wingdings" w:hint="default"/>
+      </w:rPr>
+    </w:lvl>
+    <w:lvl w:ilvl="3" w:tplc="04090001" w:tentative="1">
+      <w:start w:val="1"/>
+      <w:numFmt w:val="bullet"/>
+      <w:lvlText w:val=""/>
+      <w:lvlJc w:val="left"/>
+      <w:pPr>
+        <w:ind w:left="2880" w:hanging="360"/>
+      </w:pPr>
+      <w:rPr>
+        <w:rFonts w:ascii="Symbol" w:hAnsi="Symbol" w:hint="default"/>
+      </w:rPr>
+    </w:lvl>
+    <w:lvl w:ilvl="4" w:tplc="04090003" w:tentative="1">
+      <w:start w:val="1"/>
+      <w:numFmt w:val="bullet"/>
+      <w:lvlText w:val="o"/>
+      <w:lvlJc w:val="left"/>
+      <w:pPr>
+        <w:ind w:left="3600" w:hanging="360"/>
+      </w:pPr>
+      <w:rPr>
+        <w:rFonts w:ascii="Courier New" w:hAnsi="Courier New" w:cs="Courier New" w:hint="default"/>
+      </w:rPr>
+    </w:lvl>
+    <w:lvl w:ilvl="5" w:tplc="04090005" w:tentative="1">
+      <w:start w:val="1"/>
+      <w:numFmt w:val="bullet"/>
+      <w:lvlText w:val=""/>
+      <w:lvlJc w:val="left"/>
+      <w:pPr>
+        <w:ind w:left="4320" w:hanging="360"/>
+      </w:pPr>
+      <w:rPr>
+        <w:rFonts w:ascii="Wingdings" w:hAnsi="Wingdings" w:hint="default"/>
+      </w:rPr>
+    </w:lvl>
+    <w:lvl w:ilvl="6" w:tplc="04090001" w:tentative="1">
+      <w:start w:val="1"/>
+      <w:numFmt w:val="bullet"/>
+      <w:lvlText w:val=""/>
+      <w:lvlJc w:val="left"/>
+      <w:pPr>
+        <w:ind w:left="5040" w:hanging="360"/>
+      </w:pPr>
+      <w:rPr>
+        <w:rFonts w:ascii="Symbol" w:hAnsi="Symbol" w:hint="default"/>
+      </w:rPr>
+    </w:lvl>
+    <w:lvl w:ilvl="7" w:tplc="04090003" w:tentative="1">
+      <w:start w:val="1"/>
+      <w:numFmt w:val="bullet"/>
+      <w:lvlText w:val="o"/>
+      <w:lvlJc w:val="left"/>
+      <w:pPr>
+        <w:ind w:left="5760" w:hanging="360"/>
+      </w:pPr>
+      <w:rPr>
+        <w:rFonts w:ascii="Courier New" w:hAnsi="Courier New" w:cs="Courier New" w:hint="default"/>
+      </w:rPr>
+    </w:lvl>
+    <w:lvl w:ilvl="8" w:tplc="04090005" w:tentative="1">
+      <w:start w:val="1"/>
+      <w:numFmt w:val="bullet"/>
+      <w:lvlText w:val=""/>
+      <w:lvlJc w:val="left"/>
+      <w:pPr>
+        <w:ind w:left="6480" w:hanging="360"/>
+      </w:pPr>
+      <w:rPr>
+        <w:rFonts w:ascii="Wingdings" w:hAnsi="Wingdings" w:hint="default"/>
+      </w:rPr>
+    </w:lvl>
+  </w:abstractNum>
+  <w:abstractNum w:abstractNumId="27" w15:restartNumberingAfterBreak="0">
     <w:nsid w:val="559C7937"/>
     <w:multiLevelType w:val="hybridMultilevel"/>
     <w:tmpl w:val="FA402278"/>
@@ -22663,7 +23285,7 @@
       </w:rPr>
     </w:lvl>
   </w:abstractNum>
-  <w:abstractNum w:abstractNumId="25" w15:restartNumberingAfterBreak="0">
+  <w:abstractNum w:abstractNumId="28" w15:restartNumberingAfterBreak="0">
     <w:nsid w:val="57CE1788"/>
     <w:multiLevelType w:val="hybridMultilevel"/>
     <w:tmpl w:val="FFFFFFFF"/>
@@ -22776,7 +23398,7 @@
       </w:rPr>
     </w:lvl>
   </w:abstractNum>
-  <w:abstractNum w:abstractNumId="26" w15:restartNumberingAfterBreak="0">
+  <w:abstractNum w:abstractNumId="29" w15:restartNumberingAfterBreak="0">
     <w:nsid w:val="5C82BC6E"/>
     <w:multiLevelType w:val="hybridMultilevel"/>
     <w:tmpl w:val="9F90FCD4"/>
@@ -22889,7 +23511,7 @@
       </w:rPr>
     </w:lvl>
   </w:abstractNum>
-  <w:abstractNum w:abstractNumId="27" w15:restartNumberingAfterBreak="0">
+  <w:abstractNum w:abstractNumId="30" w15:restartNumberingAfterBreak="0">
     <w:nsid w:val="5DB07189"/>
     <w:multiLevelType w:val="hybridMultilevel"/>
     <w:tmpl w:val="FFFFFFFF"/>
@@ -23002,7 +23624,7 @@
       </w:rPr>
     </w:lvl>
   </w:abstractNum>
-  <w:abstractNum w:abstractNumId="28" w15:restartNumberingAfterBreak="0">
+  <w:abstractNum w:abstractNumId="31" w15:restartNumberingAfterBreak="0">
     <w:nsid w:val="5E2E9490"/>
     <w:multiLevelType w:val="hybridMultilevel"/>
     <w:tmpl w:val="BC36D9B2"/>
@@ -23115,7 +23737,7 @@
       </w:rPr>
     </w:lvl>
   </w:abstractNum>
-  <w:abstractNum w:abstractNumId="29" w15:restartNumberingAfterBreak="0">
+  <w:abstractNum w:abstractNumId="32" w15:restartNumberingAfterBreak="0">
     <w:nsid w:val="5F5060A9"/>
     <w:multiLevelType w:val="hybridMultilevel"/>
     <w:tmpl w:val="FFFFFFFF"/>
@@ -23228,7 +23850,7 @@
       </w:rPr>
     </w:lvl>
   </w:abstractNum>
-  <w:abstractNum w:abstractNumId="30" w15:restartNumberingAfterBreak="0">
+  <w:abstractNum w:abstractNumId="33" w15:restartNumberingAfterBreak="0">
     <w:nsid w:val="621E18EE"/>
     <w:multiLevelType w:val="hybridMultilevel"/>
     <w:tmpl w:val="FFFFFFFF"/>
@@ -23341,7 +23963,7 @@
       </w:rPr>
     </w:lvl>
   </w:abstractNum>
-  <w:abstractNum w:abstractNumId="31" w15:restartNumberingAfterBreak="0">
+  <w:abstractNum w:abstractNumId="34" w15:restartNumberingAfterBreak="0">
     <w:nsid w:val="6295A892"/>
     <w:multiLevelType w:val="multilevel"/>
     <w:tmpl w:val="F43A1DF8"/>
@@ -23457,7 +24079,7 @@
       </w:rPr>
     </w:lvl>
   </w:abstractNum>
-  <w:abstractNum w:abstractNumId="32" w15:restartNumberingAfterBreak="0">
+  <w:abstractNum w:abstractNumId="35" w15:restartNumberingAfterBreak="0">
     <w:nsid w:val="696F2EE0"/>
     <w:multiLevelType w:val="multilevel"/>
     <w:tmpl w:val="F43A1DF8"/>
@@ -23573,7 +24195,7 @@
       </w:rPr>
     </w:lvl>
   </w:abstractNum>
-  <w:abstractNum w:abstractNumId="33" w15:restartNumberingAfterBreak="0">
+  <w:abstractNum w:abstractNumId="36" w15:restartNumberingAfterBreak="0">
     <w:nsid w:val="69A4D8A6"/>
     <w:multiLevelType w:val="hybridMultilevel"/>
     <w:tmpl w:val="FFFFFFFF"/>
@@ -23686,7 +24308,7 @@
       </w:rPr>
     </w:lvl>
   </w:abstractNum>
-  <w:abstractNum w:abstractNumId="34" w15:restartNumberingAfterBreak="0">
+  <w:abstractNum w:abstractNumId="37" w15:restartNumberingAfterBreak="0">
     <w:nsid w:val="6CC1E9DD"/>
     <w:multiLevelType w:val="hybridMultilevel"/>
     <w:tmpl w:val="FFFFFFFF"/>
@@ -23799,7 +24421,7 @@
       </w:rPr>
     </w:lvl>
   </w:abstractNum>
-  <w:abstractNum w:abstractNumId="35" w15:restartNumberingAfterBreak="0">
+  <w:abstractNum w:abstractNumId="38" w15:restartNumberingAfterBreak="0">
     <w:nsid w:val="6E8AE677"/>
     <w:multiLevelType w:val="hybridMultilevel"/>
     <w:tmpl w:val="FFFFFFFF"/>
@@ -23912,7 +24534,7 @@
       </w:rPr>
     </w:lvl>
   </w:abstractNum>
-  <w:abstractNum w:abstractNumId="36" w15:restartNumberingAfterBreak="0">
+  <w:abstractNum w:abstractNumId="39" w15:restartNumberingAfterBreak="0">
     <w:nsid w:val="7578C85D"/>
     <w:multiLevelType w:val="hybridMultilevel"/>
     <w:tmpl w:val="FFFFFFFF"/>
@@ -24025,7 +24647,7 @@
       </w:rPr>
     </w:lvl>
   </w:abstractNum>
-  <w:abstractNum w:abstractNumId="37" w15:restartNumberingAfterBreak="0">
+  <w:abstractNum w:abstractNumId="40" w15:restartNumberingAfterBreak="0">
     <w:nsid w:val="7759BE37"/>
     <w:multiLevelType w:val="hybridMultilevel"/>
     <w:tmpl w:val="FFFFFFFF"/>
@@ -24138,7 +24760,7 @@
       </w:rPr>
     </w:lvl>
   </w:abstractNum>
-  <w:abstractNum w:abstractNumId="38" w15:restartNumberingAfterBreak="0">
+  <w:abstractNum w:abstractNumId="41" w15:restartNumberingAfterBreak="0">
     <w:nsid w:val="7772412D"/>
     <w:multiLevelType w:val="hybridMultilevel"/>
     <w:tmpl w:val="FFFFFFFF"/>
@@ -24252,7 +24874,7 @@
       </w:rPr>
     </w:lvl>
   </w:abstractNum>
-  <w:abstractNum w:abstractNumId="39" w15:restartNumberingAfterBreak="0">
+  <w:abstractNum w:abstractNumId="42" w15:restartNumberingAfterBreak="0">
     <w:nsid w:val="7BBC5269"/>
     <w:multiLevelType w:val="hybridMultilevel"/>
     <w:tmpl w:val="FFFFFFFF"/>
@@ -24365,7 +24987,7 @@
       </w:rPr>
     </w:lvl>
   </w:abstractNum>
-  <w:abstractNum w:abstractNumId="40" w15:restartNumberingAfterBreak="0">
+  <w:abstractNum w:abstractNumId="43" w15:restartNumberingAfterBreak="0">
     <w:nsid w:val="7EBC6953"/>
     <w:multiLevelType w:val="hybridMultilevel"/>
     <w:tmpl w:val="FFFFFFFF"/>
@@ -24478,7 +25100,7 @@
       </w:rPr>
     </w:lvl>
   </w:abstractNum>
-  <w:abstractNum w:abstractNumId="41" w15:restartNumberingAfterBreak="0">
+  <w:abstractNum w:abstractNumId="44" w15:restartNumberingAfterBreak="0">
     <w:nsid w:val="7F356EE0"/>
     <w:multiLevelType w:val="multilevel"/>
     <w:tmpl w:val="4646471A"/>
@@ -24693,16 +25315,16 @@
     </w:lvl>
   </w:abstractNum>
   <w:num w:numId="1" w16cid:durableId="1503623577">
-    <w:abstractNumId w:val="28"/>
+    <w:abstractNumId w:val="31"/>
   </w:num>
   <w:num w:numId="2" w16cid:durableId="546719433">
-    <w:abstractNumId w:val="36"/>
+    <w:abstractNumId w:val="39"/>
   </w:num>
   <w:num w:numId="3" w16cid:durableId="734201060">
-    <w:abstractNumId w:val="14"/>
+    <w:abstractNumId w:val="15"/>
   </w:num>
   <w:num w:numId="4" w16cid:durableId="1194339745">
-    <w:abstractNumId w:val="41"/>
+    <w:abstractNumId w:val="44"/>
   </w:num>
   <w:num w:numId="5" w16cid:durableId="1202598983">
     <w:abstractNumId w:val="0"/>
@@ -24711,100 +25333,100 @@
     <w:abstractNumId w:val="4"/>
   </w:num>
   <w:num w:numId="7" w16cid:durableId="93284652">
-    <w:abstractNumId w:val="20"/>
+    <w:abstractNumId w:val="22"/>
   </w:num>
   <w:num w:numId="8" w16cid:durableId="682363077">
-    <w:abstractNumId w:val="32"/>
+    <w:abstractNumId w:val="35"/>
   </w:num>
   <w:num w:numId="9" w16cid:durableId="1658460483">
-    <w:abstractNumId w:val="23"/>
+    <w:abstractNumId w:val="25"/>
   </w:num>
   <w:num w:numId="10" w16cid:durableId="238683921">
-    <w:abstractNumId w:val="6"/>
+    <w:abstractNumId w:val="7"/>
   </w:num>
   <w:num w:numId="11" w16cid:durableId="1692219715">
-    <w:abstractNumId w:val="26"/>
+    <w:abstractNumId w:val="29"/>
   </w:num>
   <w:num w:numId="12" w16cid:durableId="129637838">
+    <w:abstractNumId w:val="13"/>
+  </w:num>
+  <w:num w:numId="13" w16cid:durableId="571623435">
+    <w:abstractNumId w:val="9"/>
+  </w:num>
+  <w:num w:numId="14" w16cid:durableId="322319227">
+    <w:abstractNumId w:val="34"/>
+  </w:num>
+  <w:num w:numId="15" w16cid:durableId="302467543">
     <w:abstractNumId w:val="12"/>
   </w:num>
-  <w:num w:numId="13" w16cid:durableId="571623435">
-    <w:abstractNumId w:val="8"/>
+  <w:num w:numId="16" w16cid:durableId="500778622">
+    <w:abstractNumId w:val="41"/>
   </w:num>
-  <w:num w:numId="14" w16cid:durableId="322319227">
-    <w:abstractNumId w:val="31"/>
-  </w:num>
-  <w:num w:numId="15" w16cid:durableId="302467543">
+  <w:num w:numId="17" w16cid:durableId="1013530051">
     <w:abstractNumId w:val="11"/>
   </w:num>
-  <w:num w:numId="16" w16cid:durableId="500778622">
-    <w:abstractNumId w:val="38"/>
+  <w:num w:numId="18" w16cid:durableId="190918419">
+    <w:abstractNumId w:val="43"/>
   </w:num>
-  <w:num w:numId="17" w16cid:durableId="1013530051">
+  <w:num w:numId="19" w16cid:durableId="976957809">
     <w:abstractNumId w:val="10"/>
   </w:num>
-  <w:num w:numId="18" w16cid:durableId="190918419">
-    <w:abstractNumId w:val="40"/>
-  </w:num>
-  <w:num w:numId="19" w16cid:durableId="976957809">
-    <w:abstractNumId w:val="9"/>
-  </w:num>
   <w:num w:numId="20" w16cid:durableId="897859347">
-    <w:abstractNumId w:val="22"/>
+    <w:abstractNumId w:val="24"/>
   </w:num>
   <w:num w:numId="21" w16cid:durableId="1155485484">
-    <w:abstractNumId w:val="27"/>
+    <w:abstractNumId w:val="30"/>
   </w:num>
   <w:num w:numId="22" w16cid:durableId="1474834890">
-    <w:abstractNumId w:val="39"/>
+    <w:abstractNumId w:val="42"/>
   </w:num>
   <w:num w:numId="23" w16cid:durableId="1153566015">
-    <w:abstractNumId w:val="13"/>
+    <w:abstractNumId w:val="14"/>
   </w:num>
   <w:num w:numId="24" w16cid:durableId="2088990501">
     <w:abstractNumId w:val="2"/>
   </w:num>
   <w:num w:numId="25" w16cid:durableId="402416405">
+    <w:abstractNumId w:val="20"/>
+  </w:num>
+  <w:num w:numId="26" w16cid:durableId="1565024908">
     <w:abstractNumId w:val="18"/>
   </w:num>
-  <w:num w:numId="26" w16cid:durableId="1565024908">
+  <w:num w:numId="27" w16cid:durableId="1426144486">
+    <w:abstractNumId w:val="33"/>
+  </w:num>
+  <w:num w:numId="28" w16cid:durableId="1161236966">
+    <w:abstractNumId w:val="40"/>
+  </w:num>
+  <w:num w:numId="29" w16cid:durableId="1020400523">
+    <w:abstractNumId w:val="8"/>
+  </w:num>
+  <w:num w:numId="30" w16cid:durableId="1110782333">
+    <w:abstractNumId w:val="21"/>
+  </w:num>
+  <w:num w:numId="31" w16cid:durableId="416757706">
+    <w:abstractNumId w:val="38"/>
+  </w:num>
+  <w:num w:numId="32" w16cid:durableId="512889123">
+    <w:abstractNumId w:val="32"/>
+  </w:num>
+  <w:num w:numId="33" w16cid:durableId="1790006460">
+    <w:abstractNumId w:val="19"/>
+  </w:num>
+  <w:num w:numId="34" w16cid:durableId="1501459485">
     <w:abstractNumId w:val="16"/>
   </w:num>
-  <w:num w:numId="27" w16cid:durableId="1426144486">
-    <w:abstractNumId w:val="30"/>
-  </w:num>
-  <w:num w:numId="28" w16cid:durableId="1161236966">
-    <w:abstractNumId w:val="37"/>
-  </w:num>
-  <w:num w:numId="29" w16cid:durableId="1020400523">
-    <w:abstractNumId w:val="7"/>
-  </w:num>
-  <w:num w:numId="30" w16cid:durableId="1110782333">
-    <w:abstractNumId w:val="19"/>
-  </w:num>
-  <w:num w:numId="31" w16cid:durableId="416757706">
-    <w:abstractNumId w:val="35"/>
-  </w:num>
-  <w:num w:numId="32" w16cid:durableId="512889123">
-    <w:abstractNumId w:val="29"/>
-  </w:num>
-  <w:num w:numId="33" w16cid:durableId="1790006460">
-    <w:abstractNumId w:val="17"/>
-  </w:num>
-  <w:num w:numId="34" w16cid:durableId="1501459485">
-    <w:abstractNumId w:val="15"/>
-  </w:num>
   <w:num w:numId="35" w16cid:durableId="129134328">
-    <w:abstractNumId w:val="33"/>
+    <w:abstractNumId w:val="36"/>
   </w:num>
   <w:num w:numId="36" w16cid:durableId="742802599">
-    <w:abstractNumId w:val="25"/>
+    <w:abstractNumId w:val="28"/>
   </w:num>
   <w:num w:numId="37" w16cid:durableId="1171262651">
     <w:abstractNumId w:val="3"/>
   </w:num>
   <w:num w:numId="38" w16cid:durableId="2111077662">
-    <w:abstractNumId w:val="34"/>
+    <w:abstractNumId w:val="37"/>
   </w:num>
   <w:num w:numId="39" w16cid:durableId="439682790">
     <w:abstractNumId w:val="5"/>
@@ -24813,10 +25435,19 @@
     <w:abstractNumId w:val="1"/>
   </w:num>
   <w:num w:numId="41" w16cid:durableId="637691151">
-    <w:abstractNumId w:val="21"/>
+    <w:abstractNumId w:val="23"/>
   </w:num>
-  <w:num w:numId="42" w16cid:durableId="1923101921">
-    <w:abstractNumId w:val="24"/>
+  <w:num w:numId="42" w16cid:durableId="971062843">
+    <w:abstractNumId w:val="17"/>
+  </w:num>
+  <w:num w:numId="43" w16cid:durableId="53625729">
+    <w:abstractNumId w:val="6"/>
+  </w:num>
+  <w:num w:numId="44" w16cid:durableId="414865575">
+    <w:abstractNumId w:val="26"/>
+  </w:num>
+  <w:num w:numId="45" w16cid:durableId="1923101921">
+    <w:abstractNumId w:val="27"/>
   </w:num>
   <w:numIdMacAtCleanup w:val="19"/>
 </w:numbering>

</xml_diff>